<commit_message>
Began Javascript segment and created a projects folder to store all completed projects
</commit_message>
<xml_diff>
--- a/Notes.docx
+++ b/Notes.docx
@@ -13,13 +13,7 @@
         <w:rPr>
           <w:lang w:val="en-US"/>
         </w:rPr>
-        <w:t>Section</w:t>
-      </w:r>
-      <w:r>
-        <w:rPr>
-          <w:lang w:val="en-US"/>
-        </w:rPr>
-        <w:t xml:space="preserve"> 1: Front-End Web Development</w:t>
+        <w:t>Section 1: Front-End Web Development</w:t>
       </w:r>
     </w:p>
     <w:p>
@@ -429,31 +423,7 @@
         <w:rPr>
           <w:lang w:val="en-US"/>
         </w:rPr>
-        <w:t xml:space="preserve">Lecture </w:t>
-      </w:r>
-      <w:r>
-        <w:rPr>
-          <w:lang w:val="en-US"/>
-        </w:rPr>
-        <w:t>7</w:t>
-      </w:r>
-      <w:r>
-        <w:rPr>
-          <w:lang w:val="en-US"/>
-        </w:rPr>
-        <w:t xml:space="preserve">: How </w:t>
-      </w:r>
-      <w:r>
-        <w:rPr>
-          <w:lang w:val="en-US"/>
-        </w:rPr>
-        <w:t xml:space="preserve">do Websites </w:t>
-      </w:r>
-      <w:r>
-        <w:rPr>
-          <w:lang w:val="en-US"/>
-        </w:rPr>
-        <w:t>Work?</w:t>
+        <w:t>Lecture 7: How do Websites Work?</w:t>
       </w:r>
     </w:p>
     <w:p>
@@ -640,13 +610,7 @@
           <w:lang w:val="en-US"/>
         </w:rPr>
         <w:lastRenderedPageBreak/>
-        <w:t>Section</w:t>
-      </w:r>
-      <w:r>
-        <w:rPr>
-          <w:lang w:val="en-US"/>
-        </w:rPr>
-        <w:t xml:space="preserve"> 2: Intro to HTML</w:t>
+        <w:t>Section 2: Intro to HTML</w:t>
       </w:r>
     </w:p>
     <w:p>
@@ -799,6 +763,7 @@
       </w:pPr>
       <w:r>
         <w:rPr>
+          <w:noProof/>
           <w:lang w:val="en-US"/>
         </w:rPr>
         <w:drawing>
@@ -806,210 +771,6 @@
             <wp:extent cx="4288665" cy="4079989"/>
             <wp:effectExtent l="0" t="0" r="0" b="0"/>
             <wp:docPr id="1" name="Picture 1"/>
-            <wp:cNvGraphicFramePr>
-              <a:graphicFrameLocks xmlns:a="http://schemas.openxmlformats.org/drawingml/2006/main" noChangeAspect="1"/>
-            </wp:cNvGraphicFramePr>
-            <a:graphic xmlns:a="http://schemas.openxmlformats.org/drawingml/2006/main">
-              <a:graphicData uri="http://schemas.openxmlformats.org/drawingml/2006/picture">
-                <pic:pic xmlns:pic="http://schemas.openxmlformats.org/drawingml/2006/picture">
-                  <pic:nvPicPr>
-                    <pic:cNvPr id="1" name=""/>
-                    <pic:cNvPicPr/>
-                  </pic:nvPicPr>
-                  <pic:blipFill>
-                    <a:blip r:embed="rId5"/>
-                    <a:stretch>
-                      <a:fillRect/>
-                    </a:stretch>
-                  </pic:blipFill>
-                  <pic:spPr>
-                    <a:xfrm>
-                      <a:off x="0" y="0"/>
-                      <a:ext cx="4289891" cy="4081155"/>
-                    </a:xfrm>
-                    <a:prstGeom prst="rect">
-                      <a:avLst/>
-                    </a:prstGeom>
-                  </pic:spPr>
-                </pic:pic>
-              </a:graphicData>
-            </a:graphic>
-          </wp:inline>
-        </w:drawing>
-      </w:r>
-    </w:p>
-    <w:p>
-      <w:pPr>
-        <w:rPr>
-          <w:lang w:val="en-US"/>
-        </w:rPr>
-      </w:pPr>
-    </w:p>
-    <w:p>
-      <w:pPr>
-        <w:pStyle w:val="ListParagraph"/>
-        <w:numPr>
-          <w:ilvl w:val="0"/>
-          <w:numId w:val="1"/>
-        </w:numPr>
-        <w:rPr>
-          <w:lang w:val="en-US"/>
-        </w:rPr>
-      </w:pPr>
-      <w:r>
-        <w:rPr>
-          <w:lang w:val="en-US"/>
-        </w:rPr>
-        <w:t>HTML tags tell the browser that everything in this tag is HTML code</w:t>
-      </w:r>
-    </w:p>
-    <w:p>
-      <w:pPr>
-        <w:pStyle w:val="ListParagraph"/>
-        <w:numPr>
-          <w:ilvl w:val="1"/>
-          <w:numId w:val="1"/>
-        </w:numPr>
-        <w:rPr>
-          <w:lang w:val="en-US"/>
-        </w:rPr>
-      </w:pPr>
-      <w:r>
-        <w:rPr>
-          <w:lang w:val="en-US"/>
-        </w:rPr>
-        <w:t>Consists of Head and Body</w:t>
-      </w:r>
-    </w:p>
-    <w:p>
-      <w:pPr>
-        <w:pStyle w:val="ListParagraph"/>
-        <w:numPr>
-          <w:ilvl w:val="0"/>
-          <w:numId w:val="1"/>
-        </w:numPr>
-        <w:rPr>
-          <w:lang w:val="en-US"/>
-        </w:rPr>
-      </w:pPr>
-      <w:r>
-        <w:rPr>
-          <w:lang w:val="en-US"/>
-        </w:rPr>
-        <w:t>Head is the component that holds info about the webpage, and tells the browser how it should handle the page</w:t>
-      </w:r>
-    </w:p>
-    <w:p>
-      <w:pPr>
-        <w:pStyle w:val="ListParagraph"/>
-        <w:numPr>
-          <w:ilvl w:val="1"/>
-          <w:numId w:val="1"/>
-        </w:numPr>
-        <w:rPr>
-          <w:lang w:val="en-US"/>
-        </w:rPr>
-      </w:pPr>
-      <w:r>
-        <w:rPr>
-          <w:lang w:val="en-US"/>
-        </w:rPr>
-        <w:t xml:space="preserve">Could have </w:t>
-      </w:r>
-      <w:r>
-        <w:rPr>
-          <w:b/>
-          <w:bCs/>
-          <w:lang w:val="en-US"/>
-        </w:rPr>
-        <w:t>title</w:t>
-      </w:r>
-      <w:r>
-        <w:rPr>
-          <w:lang w:val="en-US"/>
-        </w:rPr>
-        <w:t xml:space="preserve"> tag which will give the site’s title (look at tab name)</w:t>
-      </w:r>
-    </w:p>
-    <w:p>
-      <w:pPr>
-        <w:pStyle w:val="ListParagraph"/>
-        <w:numPr>
-          <w:ilvl w:val="1"/>
-          <w:numId w:val="1"/>
-        </w:numPr>
-        <w:rPr>
-          <w:lang w:val="en-US"/>
-        </w:rPr>
-      </w:pPr>
-      <w:r>
-        <w:rPr>
-          <w:b/>
-          <w:bCs/>
-          <w:lang w:val="en-US"/>
-        </w:rPr>
-        <w:t>Meta</w:t>
-      </w:r>
-      <w:r>
-        <w:rPr>
-          <w:lang w:val="en-US"/>
-        </w:rPr>
-        <w:t xml:space="preserve"> elements give additional meta data to your html site </w:t>
-      </w:r>
-    </w:p>
-    <w:p>
-      <w:pPr>
-        <w:pStyle w:val="ListParagraph"/>
-        <w:numPr>
-          <w:ilvl w:val="2"/>
-          <w:numId w:val="1"/>
-        </w:numPr>
-        <w:rPr>
-          <w:lang w:val="en-US"/>
-        </w:rPr>
-      </w:pPr>
-      <w:r>
-        <w:rPr>
-          <w:lang w:val="en-US"/>
-        </w:rPr>
-        <w:t xml:space="preserve">In this case, </w:t>
-      </w:r>
-      <w:proofErr w:type="gramStart"/>
-      <w:r>
-        <w:rPr>
-          <w:lang w:val="en-US"/>
-        </w:rPr>
-        <w:t>it’s</w:t>
-      </w:r>
-      <w:proofErr w:type="gramEnd"/>
-      <w:r>
-        <w:rPr>
-          <w:lang w:val="en-US"/>
-        </w:rPr>
-        <w:t xml:space="preserve"> that everything is coded using the utf-8 standard</w:t>
-      </w:r>
-    </w:p>
-    <w:p>
-      <w:pPr>
-        <w:pStyle w:val="ListParagraph"/>
-        <w:numPr>
-          <w:ilvl w:val="2"/>
-          <w:numId w:val="1"/>
-        </w:numPr>
-        <w:rPr>
-          <w:lang w:val="en-US"/>
-        </w:rPr>
-      </w:pPr>
-      <w:r>
-        <w:rPr>
-          <w:lang w:val="en-US"/>
-        </w:rPr>
-        <w:lastRenderedPageBreak/>
-        <w:drawing>
-          <wp:inline distT="0" distB="0" distL="0" distR="0" wp14:anchorId="132AA9D8" wp14:editId="4314C6EB">
-            <wp:extent cx="5943600" cy="1898650"/>
-            <wp:effectExtent l="0" t="0" r="0" b="6350"/>
-            <wp:docPr id="2" name="Picture 2"/>
             <wp:cNvGraphicFramePr>
               <a:graphicFrameLocks xmlns:a="http://schemas.openxmlformats.org/drawingml/2006/main" noChangeAspect="1"/>
             </wp:cNvGraphicFramePr>
@@ -1029,6 +790,211 @@
                   <pic:spPr>
                     <a:xfrm>
                       <a:off x="0" y="0"/>
+                      <a:ext cx="4289891" cy="4081155"/>
+                    </a:xfrm>
+                    <a:prstGeom prst="rect">
+                      <a:avLst/>
+                    </a:prstGeom>
+                  </pic:spPr>
+                </pic:pic>
+              </a:graphicData>
+            </a:graphic>
+          </wp:inline>
+        </w:drawing>
+      </w:r>
+    </w:p>
+    <w:p>
+      <w:pPr>
+        <w:rPr>
+          <w:lang w:val="en-US"/>
+        </w:rPr>
+      </w:pPr>
+    </w:p>
+    <w:p>
+      <w:pPr>
+        <w:pStyle w:val="ListParagraph"/>
+        <w:numPr>
+          <w:ilvl w:val="0"/>
+          <w:numId w:val="1"/>
+        </w:numPr>
+        <w:rPr>
+          <w:lang w:val="en-US"/>
+        </w:rPr>
+      </w:pPr>
+      <w:r>
+        <w:rPr>
+          <w:lang w:val="en-US"/>
+        </w:rPr>
+        <w:t>HTML tags tell the browser that everything in this tag is HTML code</w:t>
+      </w:r>
+    </w:p>
+    <w:p>
+      <w:pPr>
+        <w:pStyle w:val="ListParagraph"/>
+        <w:numPr>
+          <w:ilvl w:val="1"/>
+          <w:numId w:val="1"/>
+        </w:numPr>
+        <w:rPr>
+          <w:lang w:val="en-US"/>
+        </w:rPr>
+      </w:pPr>
+      <w:r>
+        <w:rPr>
+          <w:lang w:val="en-US"/>
+        </w:rPr>
+        <w:t>Consists of Head and Body</w:t>
+      </w:r>
+    </w:p>
+    <w:p>
+      <w:pPr>
+        <w:pStyle w:val="ListParagraph"/>
+        <w:numPr>
+          <w:ilvl w:val="0"/>
+          <w:numId w:val="1"/>
+        </w:numPr>
+        <w:rPr>
+          <w:lang w:val="en-US"/>
+        </w:rPr>
+      </w:pPr>
+      <w:r>
+        <w:rPr>
+          <w:lang w:val="en-US"/>
+        </w:rPr>
+        <w:t>Head is the component that holds info about the webpage, and tells the browser how it should handle the page</w:t>
+      </w:r>
+    </w:p>
+    <w:p>
+      <w:pPr>
+        <w:pStyle w:val="ListParagraph"/>
+        <w:numPr>
+          <w:ilvl w:val="1"/>
+          <w:numId w:val="1"/>
+        </w:numPr>
+        <w:rPr>
+          <w:lang w:val="en-US"/>
+        </w:rPr>
+      </w:pPr>
+      <w:r>
+        <w:rPr>
+          <w:lang w:val="en-US"/>
+        </w:rPr>
+        <w:t xml:space="preserve">Could have </w:t>
+      </w:r>
+      <w:r>
+        <w:rPr>
+          <w:b/>
+          <w:bCs/>
+          <w:lang w:val="en-US"/>
+        </w:rPr>
+        <w:t>title</w:t>
+      </w:r>
+      <w:r>
+        <w:rPr>
+          <w:lang w:val="en-US"/>
+        </w:rPr>
+        <w:t xml:space="preserve"> tag which will give the site’s title (look at tab name)</w:t>
+      </w:r>
+    </w:p>
+    <w:p>
+      <w:pPr>
+        <w:pStyle w:val="ListParagraph"/>
+        <w:numPr>
+          <w:ilvl w:val="1"/>
+          <w:numId w:val="1"/>
+        </w:numPr>
+        <w:rPr>
+          <w:lang w:val="en-US"/>
+        </w:rPr>
+      </w:pPr>
+      <w:r>
+        <w:rPr>
+          <w:b/>
+          <w:bCs/>
+          <w:lang w:val="en-US"/>
+        </w:rPr>
+        <w:t>Meta</w:t>
+      </w:r>
+      <w:r>
+        <w:rPr>
+          <w:lang w:val="en-US"/>
+        </w:rPr>
+        <w:t xml:space="preserve"> elements give additional meta data to your html site </w:t>
+      </w:r>
+    </w:p>
+    <w:p>
+      <w:pPr>
+        <w:pStyle w:val="ListParagraph"/>
+        <w:numPr>
+          <w:ilvl w:val="2"/>
+          <w:numId w:val="1"/>
+        </w:numPr>
+        <w:rPr>
+          <w:lang w:val="en-US"/>
+        </w:rPr>
+      </w:pPr>
+      <w:r>
+        <w:rPr>
+          <w:lang w:val="en-US"/>
+        </w:rPr>
+        <w:t xml:space="preserve">In this case, </w:t>
+      </w:r>
+      <w:proofErr w:type="gramStart"/>
+      <w:r>
+        <w:rPr>
+          <w:lang w:val="en-US"/>
+        </w:rPr>
+        <w:t>it’s</w:t>
+      </w:r>
+      <w:proofErr w:type="gramEnd"/>
+      <w:r>
+        <w:rPr>
+          <w:lang w:val="en-US"/>
+        </w:rPr>
+        <w:t xml:space="preserve"> that everything is coded using the utf-8 standard</w:t>
+      </w:r>
+    </w:p>
+    <w:p>
+      <w:pPr>
+        <w:pStyle w:val="ListParagraph"/>
+        <w:numPr>
+          <w:ilvl w:val="2"/>
+          <w:numId w:val="1"/>
+        </w:numPr>
+        <w:rPr>
+          <w:lang w:val="en-US"/>
+        </w:rPr>
+      </w:pPr>
+      <w:r>
+        <w:rPr>
+          <w:noProof/>
+          <w:lang w:val="en-US"/>
+        </w:rPr>
+        <w:lastRenderedPageBreak/>
+        <w:drawing>
+          <wp:inline distT="0" distB="0" distL="0" distR="0" wp14:anchorId="132AA9D8" wp14:editId="4314C6EB">
+            <wp:extent cx="5943600" cy="1898650"/>
+            <wp:effectExtent l="0" t="0" r="0" b="6350"/>
+            <wp:docPr id="2" name="Picture 2"/>
+            <wp:cNvGraphicFramePr>
+              <a:graphicFrameLocks xmlns:a="http://schemas.openxmlformats.org/drawingml/2006/main" noChangeAspect="1"/>
+            </wp:cNvGraphicFramePr>
+            <a:graphic xmlns:a="http://schemas.openxmlformats.org/drawingml/2006/main">
+              <a:graphicData uri="http://schemas.openxmlformats.org/drawingml/2006/picture">
+                <pic:pic xmlns:pic="http://schemas.openxmlformats.org/drawingml/2006/picture">
+                  <pic:nvPicPr>
+                    <pic:cNvPr id="1" name=""/>
+                    <pic:cNvPicPr/>
+                  </pic:nvPicPr>
+                  <pic:blipFill>
+                    <a:blip r:embed="rId7"/>
+                    <a:stretch>
+                      <a:fillRect/>
+                    </a:stretch>
+                  </pic:blipFill>
+                  <pic:spPr>
+                    <a:xfrm>
+                      <a:off x="0" y="0"/>
                       <a:ext cx="5943600" cy="1898650"/>
                     </a:xfrm>
                     <a:prstGeom prst="rect">
@@ -1255,31 +1221,7 @@
         <w:rPr>
           <w:lang w:val="en-US"/>
         </w:rPr>
-        <w:t>Lecture 6</w:t>
-      </w:r>
-      <w:r>
-        <w:rPr>
-          <w:lang w:val="en-US"/>
-        </w:rPr>
-        <w:t>8</w:t>
-      </w:r>
-      <w:r>
-        <w:rPr>
-          <w:lang w:val="en-US"/>
-        </w:rPr>
-        <w:t xml:space="preserve">: </w:t>
-      </w:r>
-      <w:r>
-        <w:rPr>
-          <w:lang w:val="en-US"/>
-        </w:rPr>
-        <w:t xml:space="preserve">Installing </w:t>
-      </w:r>
-      <w:r>
-        <w:rPr>
-          <w:lang w:val="en-US"/>
-        </w:rPr>
-        <w:t>Bootstrap</w:t>
+        <w:t>Lecture 68: Installing Bootstrap</w:t>
       </w:r>
     </w:p>
     <w:p>
@@ -1428,13 +1370,7 @@
         <w:rPr>
           <w:lang w:val="en-US"/>
         </w:rPr>
-        <w:t xml:space="preserve">: </w:t>
-      </w:r>
-      <w:r>
-        <w:rPr>
-          <w:lang w:val="en-US"/>
-        </w:rPr>
-        <w:t xml:space="preserve">Web Design 101 – Wireframing </w:t>
+        <w:t xml:space="preserve">: Web Design 101 – Wireframing </w:t>
       </w:r>
     </w:p>
     <w:p>
@@ -1465,7 +1401,6 @@
         <w:rPr>
           <w:lang w:val="en-US"/>
         </w:rPr>
-        <w:lastRenderedPageBreak/>
         <w:t xml:space="preserve">Kind of like first pass blueprinting </w:t>
       </w:r>
     </w:p>
@@ -1560,13 +1495,7 @@
         <w:rPr>
           <w:lang w:val="en-US"/>
         </w:rPr>
-        <w:t xml:space="preserve">Lecture </w:t>
-      </w:r>
-      <w:r>
-        <w:rPr>
-          <w:lang w:val="en-US"/>
-        </w:rPr>
-        <w:t>7</w:t>
+        <w:t>Lecture 7</w:t>
       </w:r>
       <w:r>
         <w:rPr>
@@ -1578,13 +1507,7 @@
         <w:rPr>
           <w:lang w:val="en-US"/>
         </w:rPr>
-        <w:t>:</w:t>
-      </w:r>
-      <w:r>
-        <w:rPr>
-          <w:lang w:val="en-US"/>
-        </w:rPr>
-        <w:t xml:space="preserve"> Bootstrap </w:t>
+        <w:t xml:space="preserve">: Bootstrap </w:t>
       </w:r>
       <w:r>
         <w:rPr>
@@ -1599,7 +1522,7 @@
           <w:lang w:val="en-US"/>
         </w:rPr>
       </w:pPr>
-      <w:hyperlink r:id="rId7" w:history="1">
+      <w:hyperlink r:id="rId8" w:history="1">
         <w:r>
           <w:rPr>
             <w:rStyle w:val="Hyperlink"/>
@@ -1823,6 +1746,1160 @@
           <w:lang w:val="en-US"/>
         </w:rPr>
       </w:pPr>
+      <w:r>
+        <w:rPr>
+          <w:lang w:val="en-US"/>
+        </w:rPr>
+        <w:t xml:space="preserve">Container-fluid gives a </w:t>
+      </w:r>
+      <w:proofErr w:type="gramStart"/>
+      <w:r>
+        <w:rPr>
+          <w:lang w:val="en-US"/>
+        </w:rPr>
+        <w:t>more clean</w:t>
+      </w:r>
+      <w:proofErr w:type="gramEnd"/>
+      <w:r>
+        <w:rPr>
+          <w:lang w:val="en-US"/>
+        </w:rPr>
+        <w:t xml:space="preserve"> movement through the viewport breakpoints</w:t>
+      </w:r>
+    </w:p>
+    <w:p>
+      <w:pPr>
+        <w:pStyle w:val="ListParagraph"/>
+        <w:numPr>
+          <w:ilvl w:val="0"/>
+          <w:numId w:val="2"/>
+        </w:numPr>
+        <w:rPr>
+          <w:lang w:val="en-US"/>
+        </w:rPr>
+      </w:pPr>
+      <w:r>
+        <w:rPr>
+          <w:lang w:val="en-US"/>
+        </w:rPr>
+        <w:t xml:space="preserve">Works </w:t>
+      </w:r>
+      <w:proofErr w:type="gramStart"/>
+      <w:r>
+        <w:rPr>
+          <w:lang w:val="en-US"/>
+        </w:rPr>
+        <w:t>really well</w:t>
+      </w:r>
+      <w:proofErr w:type="gramEnd"/>
+      <w:r>
+        <w:rPr>
+          <w:lang w:val="en-US"/>
+        </w:rPr>
+        <w:t xml:space="preserve"> for text </w:t>
+      </w:r>
+    </w:p>
+    <w:p>
+      <w:pPr>
+        <w:rPr>
+          <w:lang w:val="en-US"/>
+        </w:rPr>
+      </w:pPr>
+    </w:p>
+    <w:p>
+      <w:pPr>
+        <w:rPr>
+          <w:lang w:val="en-US"/>
+        </w:rPr>
+      </w:pPr>
+    </w:p>
+    <w:p>
+      <w:pPr>
+        <w:rPr>
+          <w:lang w:val="en-US"/>
+        </w:rPr>
+      </w:pPr>
+    </w:p>
+    <w:p>
+      <w:pPr>
+        <w:rPr>
+          <w:lang w:val="en-US"/>
+        </w:rPr>
+      </w:pPr>
+    </w:p>
+    <w:p>
+      <w:pPr>
+        <w:pStyle w:val="Heading1"/>
+        <w:rPr>
+          <w:lang w:val="en-US"/>
+        </w:rPr>
+      </w:pPr>
+      <w:r>
+        <w:rPr>
+          <w:lang w:val="en-US"/>
+        </w:rPr>
+        <w:t>Section7: Intermediate Bootstrap</w:t>
+      </w:r>
+    </w:p>
+    <w:p>
+      <w:pPr>
+        <w:rPr>
+          <w:lang w:val="en-US"/>
+        </w:rPr>
+      </w:pPr>
+      <w:r>
+        <w:rPr>
+          <w:lang w:val="en-US"/>
+        </w:rPr>
+        <w:t xml:space="preserve">Standard padding of 3% 7% seems to work </w:t>
+      </w:r>
+      <w:proofErr w:type="gramStart"/>
+      <w:r>
+        <w:rPr>
+          <w:lang w:val="en-US"/>
+        </w:rPr>
+        <w:t>really well</w:t>
+      </w:r>
+      <w:proofErr w:type="gramEnd"/>
+      <w:r>
+        <w:rPr>
+          <w:lang w:val="en-US"/>
+        </w:rPr>
+        <w:t xml:space="preserve"> </w:t>
+      </w:r>
+    </w:p>
+    <w:p>
+      <w:pPr>
+        <w:pStyle w:val="Heading2"/>
+        <w:rPr>
+          <w:lang w:val="en-US"/>
+        </w:rPr>
+      </w:pPr>
+      <w:r>
+        <w:rPr>
+          <w:lang w:val="en-US"/>
+        </w:rPr>
+        <w:lastRenderedPageBreak/>
+        <w:t xml:space="preserve">Lecture 94: Advanced CSS – Combining Selectors </w:t>
+      </w:r>
+      <w:r>
+        <w:rPr>
+          <w:noProof/>
+          <w:lang w:val="en-US"/>
+        </w:rPr>
+        <w:drawing>
+          <wp:inline distT="0" distB="0" distL="0" distR="0" wp14:anchorId="4ECD6E9E" wp14:editId="3D3922B7">
+            <wp:extent cx="5943600" cy="3686175"/>
+            <wp:effectExtent l="0" t="0" r="0" b="9525"/>
+            <wp:docPr id="3" name="Picture 3"/>
+            <wp:cNvGraphicFramePr>
+              <a:graphicFrameLocks xmlns:a="http://schemas.openxmlformats.org/drawingml/2006/main" noChangeAspect="1"/>
+            </wp:cNvGraphicFramePr>
+            <a:graphic xmlns:a="http://schemas.openxmlformats.org/drawingml/2006/main">
+              <a:graphicData uri="http://schemas.openxmlformats.org/drawingml/2006/picture">
+                <pic:pic xmlns:pic="http://schemas.openxmlformats.org/drawingml/2006/picture">
+                  <pic:nvPicPr>
+                    <pic:cNvPr id="1" name=""/>
+                    <pic:cNvPicPr/>
+                  </pic:nvPicPr>
+                  <pic:blipFill>
+                    <a:blip r:embed="rId9"/>
+                    <a:stretch>
+                      <a:fillRect/>
+                    </a:stretch>
+                  </pic:blipFill>
+                  <pic:spPr>
+                    <a:xfrm>
+                      <a:off x="0" y="0"/>
+                      <a:ext cx="5943600" cy="3686175"/>
+                    </a:xfrm>
+                    <a:prstGeom prst="rect">
+                      <a:avLst/>
+                    </a:prstGeom>
+                  </pic:spPr>
+                </pic:pic>
+              </a:graphicData>
+            </a:graphic>
+          </wp:inline>
+        </w:drawing>
+      </w:r>
+    </w:p>
+    <w:p>
+      <w:pPr>
+        <w:rPr>
+          <w:noProof/>
+        </w:rPr>
+      </w:pPr>
+      <w:r>
+        <w:rPr>
+          <w:noProof/>
+          <w:lang w:val="en-US"/>
+        </w:rPr>
+        <w:lastRenderedPageBreak/>
+        <w:drawing>
+          <wp:inline distT="0" distB="0" distL="0" distR="0" wp14:anchorId="09C6BA8B" wp14:editId="496E098E">
+            <wp:extent cx="5943600" cy="3749675"/>
+            <wp:effectExtent l="0" t="0" r="0" b="3175"/>
+            <wp:docPr id="4" name="Picture 4"/>
+            <wp:cNvGraphicFramePr>
+              <a:graphicFrameLocks xmlns:a="http://schemas.openxmlformats.org/drawingml/2006/main" noChangeAspect="1"/>
+            </wp:cNvGraphicFramePr>
+            <a:graphic xmlns:a="http://schemas.openxmlformats.org/drawingml/2006/main">
+              <a:graphicData uri="http://schemas.openxmlformats.org/drawingml/2006/picture">
+                <pic:pic xmlns:pic="http://schemas.openxmlformats.org/drawingml/2006/picture">
+                  <pic:nvPicPr>
+                    <pic:cNvPr id="1" name=""/>
+                    <pic:cNvPicPr/>
+                  </pic:nvPicPr>
+                  <pic:blipFill>
+                    <a:blip r:embed="rId10"/>
+                    <a:stretch>
+                      <a:fillRect/>
+                    </a:stretch>
+                  </pic:blipFill>
+                  <pic:spPr>
+                    <a:xfrm>
+                      <a:off x="0" y="0"/>
+                      <a:ext cx="5943600" cy="3749675"/>
+                    </a:xfrm>
+                    <a:prstGeom prst="rect">
+                      <a:avLst/>
+                    </a:prstGeom>
+                  </pic:spPr>
+                </pic:pic>
+              </a:graphicData>
+            </a:graphic>
+          </wp:inline>
+        </w:drawing>
+      </w:r>
+      <w:r>
+        <w:rPr>
+          <w:noProof/>
+        </w:rPr>
+        <w:t xml:space="preserve"> </w:t>
+      </w:r>
+      <w:r>
+        <w:rPr>
+          <w:noProof/>
+          <w:lang w:val="en-US"/>
+        </w:rPr>
+        <w:drawing>
+          <wp:inline distT="0" distB="0" distL="0" distR="0" wp14:anchorId="6B322347" wp14:editId="1AA77761">
+            <wp:extent cx="5943600" cy="4078605"/>
+            <wp:effectExtent l="0" t="0" r="0" b="0"/>
+            <wp:docPr id="6" name="Picture 6"/>
+            <wp:cNvGraphicFramePr>
+              <a:graphicFrameLocks xmlns:a="http://schemas.openxmlformats.org/drawingml/2006/main" noChangeAspect="1"/>
+            </wp:cNvGraphicFramePr>
+            <a:graphic xmlns:a="http://schemas.openxmlformats.org/drawingml/2006/main">
+              <a:graphicData uri="http://schemas.openxmlformats.org/drawingml/2006/picture">
+                <pic:pic xmlns:pic="http://schemas.openxmlformats.org/drawingml/2006/picture">
+                  <pic:nvPicPr>
+                    <pic:cNvPr id="1" name=""/>
+                    <pic:cNvPicPr/>
+                  </pic:nvPicPr>
+                  <pic:blipFill>
+                    <a:blip r:embed="rId11"/>
+                    <a:stretch>
+                      <a:fillRect/>
+                    </a:stretch>
+                  </pic:blipFill>
+                  <pic:spPr>
+                    <a:xfrm>
+                      <a:off x="0" y="0"/>
+                      <a:ext cx="5943600" cy="4078605"/>
+                    </a:xfrm>
+                    <a:prstGeom prst="rect">
+                      <a:avLst/>
+                    </a:prstGeom>
+                  </pic:spPr>
+                </pic:pic>
+              </a:graphicData>
+            </a:graphic>
+          </wp:inline>
+        </w:drawing>
+      </w:r>
+      <w:r>
+        <w:rPr>
+          <w:noProof/>
+        </w:rPr>
+        <w:lastRenderedPageBreak/>
+        <w:t xml:space="preserve">***** Must occur in the same element </w:t>
+      </w:r>
+      <w:r>
+        <w:rPr>
+          <w:noProof/>
+        </w:rPr>
+        <w:drawing>
+          <wp:inline distT="0" distB="0" distL="0" distR="0" wp14:anchorId="33DAD871" wp14:editId="39863F5A">
+            <wp:extent cx="5943600" cy="3011805"/>
+            <wp:effectExtent l="0" t="0" r="0" b="0"/>
+            <wp:docPr id="7" name="Picture 7"/>
+            <wp:cNvGraphicFramePr>
+              <a:graphicFrameLocks xmlns:a="http://schemas.openxmlformats.org/drawingml/2006/main" noChangeAspect="1"/>
+            </wp:cNvGraphicFramePr>
+            <a:graphic xmlns:a="http://schemas.openxmlformats.org/drawingml/2006/main">
+              <a:graphicData uri="http://schemas.openxmlformats.org/drawingml/2006/picture">
+                <pic:pic xmlns:pic="http://schemas.openxmlformats.org/drawingml/2006/picture">
+                  <pic:nvPicPr>
+                    <pic:cNvPr id="1" name=""/>
+                    <pic:cNvPicPr/>
+                  </pic:nvPicPr>
+                  <pic:blipFill>
+                    <a:blip r:embed="rId12"/>
+                    <a:stretch>
+                      <a:fillRect/>
+                    </a:stretch>
+                  </pic:blipFill>
+                  <pic:spPr>
+                    <a:xfrm>
+                      <a:off x="0" y="0"/>
+                      <a:ext cx="5943600" cy="3011805"/>
+                    </a:xfrm>
+                    <a:prstGeom prst="rect">
+                      <a:avLst/>
+                    </a:prstGeom>
+                  </pic:spPr>
+                </pic:pic>
+              </a:graphicData>
+            </a:graphic>
+          </wp:inline>
+        </w:drawing>
+      </w:r>
+    </w:p>
+    <w:p>
+      <w:pPr>
+        <w:rPr>
+          <w:noProof/>
+        </w:rPr>
+      </w:pPr>
+    </w:p>
+    <w:p>
+      <w:pPr>
+        <w:pStyle w:val="Heading2"/>
+        <w:rPr>
+          <w:noProof/>
+        </w:rPr>
+      </w:pPr>
+      <w:r>
+        <w:rPr>
+          <w:noProof/>
+        </w:rPr>
+        <w:t xml:space="preserve">Lecture 96: Advanced CSS – Selector Priority </w:t>
+      </w:r>
+    </w:p>
+    <w:p/>
+    <w:p>
+      <w:pPr>
+        <w:pStyle w:val="Heading1"/>
+        <w:rPr>
+          <w:lang w:val="en-US"/>
+        </w:rPr>
+      </w:pPr>
+      <w:r>
+        <w:rPr>
+          <w:lang w:val="en-US"/>
+        </w:rPr>
+        <w:t xml:space="preserve">Section 9: Introduction to </w:t>
+      </w:r>
+      <w:proofErr w:type="spellStart"/>
+      <w:r>
+        <w:rPr>
+          <w:lang w:val="en-US"/>
+        </w:rPr>
+        <w:t>Javascript</w:t>
+      </w:r>
+      <w:proofErr w:type="spellEnd"/>
+      <w:r>
+        <w:rPr>
+          <w:lang w:val="en-US"/>
+        </w:rPr>
+        <w:t xml:space="preserve"> ES6</w:t>
+      </w:r>
+    </w:p>
+    <w:p>
+      <w:pPr>
+        <w:rPr>
+          <w:lang w:val="en-US"/>
+        </w:rPr>
+      </w:pPr>
+      <w:r>
+        <w:rPr>
+          <w:lang w:val="en-US"/>
+        </w:rPr>
+        <w:drawing>
+          <wp:inline distT="0" distB="0" distL="0" distR="0" wp14:anchorId="126DAC1F" wp14:editId="788200CD">
+            <wp:extent cx="5943600" cy="2398395"/>
+            <wp:effectExtent l="0" t="0" r="0" b="1905"/>
+            <wp:docPr id="5" name="Picture 5"/>
+            <wp:cNvGraphicFramePr>
+              <a:graphicFrameLocks xmlns:a="http://schemas.openxmlformats.org/drawingml/2006/main" noChangeAspect="1"/>
+            </wp:cNvGraphicFramePr>
+            <a:graphic xmlns:a="http://schemas.openxmlformats.org/drawingml/2006/main">
+              <a:graphicData uri="http://schemas.openxmlformats.org/drawingml/2006/picture">
+                <pic:pic xmlns:pic="http://schemas.openxmlformats.org/drawingml/2006/picture">
+                  <pic:nvPicPr>
+                    <pic:cNvPr id="1" name=""/>
+                    <pic:cNvPicPr/>
+                  </pic:nvPicPr>
+                  <pic:blipFill>
+                    <a:blip r:embed="rId13"/>
+                    <a:stretch>
+                      <a:fillRect/>
+                    </a:stretch>
+                  </pic:blipFill>
+                  <pic:spPr>
+                    <a:xfrm>
+                      <a:off x="0" y="0"/>
+                      <a:ext cx="5943600" cy="2398395"/>
+                    </a:xfrm>
+                    <a:prstGeom prst="rect">
+                      <a:avLst/>
+                    </a:prstGeom>
+                  </pic:spPr>
+                </pic:pic>
+              </a:graphicData>
+            </a:graphic>
+          </wp:inline>
+        </w:drawing>
+      </w:r>
+    </w:p>
+    <w:p>
+      <w:pPr>
+        <w:rPr>
+          <w:lang w:val="en-US"/>
+        </w:rPr>
+      </w:pPr>
+    </w:p>
+    <w:p>
+      <w:pPr>
+        <w:pStyle w:val="Heading2"/>
+        <w:rPr>
+          <w:lang w:val="en-US"/>
+        </w:rPr>
+      </w:pPr>
+      <w:r>
+        <w:rPr>
+          <w:lang w:val="en-US"/>
+        </w:rPr>
+        <w:t xml:space="preserve">Lecture 113: Naming Conventions for </w:t>
+      </w:r>
+      <w:proofErr w:type="spellStart"/>
+      <w:r>
+        <w:rPr>
+          <w:lang w:val="en-US"/>
+        </w:rPr>
+        <w:t>Javascript</w:t>
+      </w:r>
+      <w:proofErr w:type="spellEnd"/>
+      <w:r>
+        <w:rPr>
+          <w:lang w:val="en-US"/>
+        </w:rPr>
+        <w:t xml:space="preserve"> Variables</w:t>
+      </w:r>
+    </w:p>
+    <w:p>
+      <w:pPr>
+        <w:rPr>
+          <w:lang w:val="en-US"/>
+        </w:rPr>
+      </w:pPr>
+    </w:p>
+    <w:p>
+      <w:pPr>
+        <w:pStyle w:val="ListParagraph"/>
+        <w:numPr>
+          <w:ilvl w:val="0"/>
+          <w:numId w:val="1"/>
+        </w:numPr>
+        <w:rPr>
+          <w:lang w:val="en-US"/>
+        </w:rPr>
+      </w:pPr>
+      <w:r>
+        <w:rPr>
+          <w:lang w:val="en-US"/>
+        </w:rPr>
+        <w:t xml:space="preserve">camelCase </w:t>
+      </w:r>
+    </w:p>
+    <w:p>
+      <w:pPr>
+        <w:pStyle w:val="Heading2"/>
+        <w:rPr>
+          <w:lang w:val="en-US"/>
+        </w:rPr>
+      </w:pPr>
+      <w:r>
+        <w:rPr>
+          <w:lang w:val="en-US"/>
+        </w:rPr>
+        <w:t>Lecture 11</w:t>
+      </w:r>
+      <w:r>
+        <w:rPr>
+          <w:lang w:val="en-US"/>
+        </w:rPr>
+        <w:t>4</w:t>
+      </w:r>
+      <w:r>
+        <w:rPr>
+          <w:lang w:val="en-US"/>
+        </w:rPr>
+        <w:t xml:space="preserve">- </w:t>
+      </w:r>
+      <w:r>
+        <w:rPr>
+          <w:lang w:val="en-US"/>
+        </w:rPr>
+        <w:t xml:space="preserve">: </w:t>
+      </w:r>
+      <w:proofErr w:type="spellStart"/>
+      <w:r>
+        <w:rPr>
+          <w:lang w:val="en-US"/>
+        </w:rPr>
+        <w:t>Javascript</w:t>
+      </w:r>
+      <w:proofErr w:type="spellEnd"/>
+      <w:r>
+        <w:rPr>
+          <w:lang w:val="en-US"/>
+        </w:rPr>
+        <w:t xml:space="preserve"> Fundamentals</w:t>
+      </w:r>
+    </w:p>
+    <w:p>
+      <w:pPr>
+        <w:rPr>
+          <w:lang w:val="en-US"/>
+        </w:rPr>
+      </w:pPr>
+    </w:p>
+    <w:p>
+      <w:pPr>
+        <w:rPr>
+          <w:lang w:val="en-US"/>
+        </w:rPr>
+      </w:pPr>
+      <w:r>
+        <w:rPr>
+          <w:lang w:val="en-US"/>
+        </w:rPr>
+        <w:lastRenderedPageBreak/>
+        <w:t xml:space="preserve">String Concatenation: </w:t>
+      </w:r>
+      <w:r>
+        <w:rPr>
+          <w:lang w:val="en-US"/>
+        </w:rPr>
+        <w:t>“a” + “b”</w:t>
+      </w:r>
+    </w:p>
+    <w:p>
+      <w:pPr>
+        <w:rPr>
+          <w:lang w:val="en-US"/>
+        </w:rPr>
+      </w:pPr>
+      <w:proofErr w:type="spellStart"/>
+      <w:r>
+        <w:rPr>
+          <w:lang w:val="en-US"/>
+        </w:rPr>
+        <w:t>String.length</w:t>
+      </w:r>
+      <w:proofErr w:type="spellEnd"/>
+      <w:r>
+        <w:rPr>
+          <w:lang w:val="en-US"/>
+        </w:rPr>
+        <w:t xml:space="preserve"> will give you the length</w:t>
+      </w:r>
+    </w:p>
+    <w:p>
+      <w:pPr>
+        <w:rPr>
+          <w:lang w:val="en-US"/>
+        </w:rPr>
+      </w:pPr>
+    </w:p>
+    <w:p>
+      <w:pPr>
+        <w:rPr>
+          <w:lang w:val="en-US"/>
+        </w:rPr>
+      </w:pPr>
+    </w:p>
+    <w:p>
+      <w:pPr>
+        <w:rPr>
+          <w:b/>
+          <w:bCs/>
+          <w:lang w:val="en-US"/>
+        </w:rPr>
+      </w:pPr>
+      <w:r>
+        <w:rPr>
+          <w:b/>
+          <w:bCs/>
+          <w:lang w:val="en-US"/>
+        </w:rPr>
+        <w:t>Tweet Count exercise:</w:t>
+      </w:r>
+    </w:p>
+    <w:p>
+      <w:pPr>
+        <w:rPr>
+          <w:lang w:val="en-US"/>
+        </w:rPr>
+      </w:pPr>
+      <w:r>
+        <w:rPr>
+          <w:lang w:val="en-US"/>
+        </w:rPr>
+        <w:t xml:space="preserve">var </w:t>
+      </w:r>
+      <w:proofErr w:type="spellStart"/>
+      <w:r>
+        <w:rPr>
+          <w:lang w:val="en-US"/>
+        </w:rPr>
+        <w:t>userInput</w:t>
+      </w:r>
+      <w:proofErr w:type="spellEnd"/>
+      <w:r>
+        <w:rPr>
+          <w:lang w:val="en-US"/>
+        </w:rPr>
+        <w:t xml:space="preserve"> = </w:t>
+      </w:r>
+      <w:proofErr w:type="gramStart"/>
+      <w:r>
+        <w:rPr>
+          <w:lang w:val="en-US"/>
+        </w:rPr>
+        <w:t>prompt(</w:t>
+      </w:r>
+      <w:proofErr w:type="gramEnd"/>
+      <w:r>
+        <w:rPr>
+          <w:lang w:val="en-US"/>
+        </w:rPr>
+        <w:t>"Enter your tweet ");</w:t>
+      </w:r>
+    </w:p>
+    <w:p>
+      <w:pPr>
+        <w:rPr>
+          <w:lang w:val="en-US"/>
+        </w:rPr>
+      </w:pPr>
+      <w:r>
+        <w:rPr>
+          <w:lang w:val="en-US"/>
+        </w:rPr>
+        <w:t>console.log(</w:t>
+      </w:r>
+      <w:proofErr w:type="spellStart"/>
+      <w:r>
+        <w:rPr>
+          <w:lang w:val="en-US"/>
+        </w:rPr>
+        <w:t>userInput</w:t>
+      </w:r>
+      <w:proofErr w:type="spellEnd"/>
+      <w:proofErr w:type="gramStart"/>
+      <w:r>
+        <w:rPr>
+          <w:lang w:val="en-US"/>
+        </w:rPr>
+        <w:t>);</w:t>
+      </w:r>
+      <w:proofErr w:type="gramEnd"/>
+    </w:p>
+    <w:p>
+      <w:pPr>
+        <w:rPr>
+          <w:lang w:val="en-US"/>
+        </w:rPr>
+      </w:pPr>
+    </w:p>
+    <w:p>
+      <w:pPr>
+        <w:rPr>
+          <w:lang w:val="en-US"/>
+        </w:rPr>
+      </w:pPr>
+      <w:r>
+        <w:rPr>
+          <w:lang w:val="en-US"/>
+        </w:rPr>
+        <w:t xml:space="preserve">var </w:t>
+      </w:r>
+      <w:proofErr w:type="spellStart"/>
+      <w:r>
+        <w:rPr>
+          <w:lang w:val="en-US"/>
+        </w:rPr>
+        <w:t>inputCharacterCount</w:t>
+      </w:r>
+      <w:proofErr w:type="spellEnd"/>
+      <w:r>
+        <w:rPr>
+          <w:lang w:val="en-US"/>
+        </w:rPr>
+        <w:t xml:space="preserve"> = </w:t>
+      </w:r>
+      <w:proofErr w:type="spellStart"/>
+      <w:r>
+        <w:rPr>
+          <w:lang w:val="en-US"/>
+        </w:rPr>
+        <w:t>userInput.</w:t>
+      </w:r>
+      <w:proofErr w:type="gramStart"/>
+      <w:r>
+        <w:rPr>
+          <w:lang w:val="en-US"/>
+        </w:rPr>
+        <w:t>length</w:t>
+      </w:r>
+      <w:proofErr w:type="spellEnd"/>
+      <w:r>
+        <w:rPr>
+          <w:lang w:val="en-US"/>
+        </w:rPr>
+        <w:t>;</w:t>
+      </w:r>
+      <w:proofErr w:type="gramEnd"/>
+    </w:p>
+    <w:p>
+      <w:pPr>
+        <w:rPr>
+          <w:lang w:val="en-US"/>
+        </w:rPr>
+      </w:pPr>
+      <w:r>
+        <w:rPr>
+          <w:lang w:val="en-US"/>
+        </w:rPr>
+        <w:t xml:space="preserve">var </w:t>
+      </w:r>
+      <w:proofErr w:type="spellStart"/>
+      <w:r>
+        <w:rPr>
+          <w:lang w:val="en-US"/>
+        </w:rPr>
+        <w:t>remainingCharacters</w:t>
+      </w:r>
+      <w:proofErr w:type="spellEnd"/>
+      <w:r>
+        <w:rPr>
+          <w:lang w:val="en-US"/>
+        </w:rPr>
+        <w:t xml:space="preserve"> = </w:t>
+      </w:r>
+      <w:r>
+        <w:rPr>
+          <w:lang w:val="en-US"/>
+        </w:rPr>
+        <w:t>140</w:t>
+      </w:r>
+      <w:r>
+        <w:rPr>
+          <w:lang w:val="en-US"/>
+        </w:rPr>
+        <w:t xml:space="preserve"> - </w:t>
+      </w:r>
+      <w:proofErr w:type="spellStart"/>
+      <w:proofErr w:type="gramStart"/>
+      <w:r>
+        <w:rPr>
+          <w:lang w:val="en-US"/>
+        </w:rPr>
+        <w:t>inputCharacterCount</w:t>
+      </w:r>
+      <w:proofErr w:type="spellEnd"/>
+      <w:r>
+        <w:rPr>
+          <w:lang w:val="en-US"/>
+        </w:rPr>
+        <w:t>;</w:t>
+      </w:r>
+      <w:proofErr w:type="gramEnd"/>
+    </w:p>
+    <w:p>
+      <w:pPr>
+        <w:rPr>
+          <w:lang w:val="en-US"/>
+        </w:rPr>
+      </w:pPr>
+    </w:p>
+    <w:p>
+      <w:pPr>
+        <w:rPr>
+          <w:lang w:val="en-US"/>
+        </w:rPr>
+      </w:pPr>
+      <w:proofErr w:type="gramStart"/>
+      <w:r>
+        <w:rPr>
+          <w:lang w:val="en-US"/>
+        </w:rPr>
+        <w:t>alert(</w:t>
+      </w:r>
+      <w:proofErr w:type="gramEnd"/>
+      <w:r>
+        <w:rPr>
+          <w:lang w:val="en-US"/>
+        </w:rPr>
+        <w:t>String(</w:t>
+      </w:r>
+      <w:proofErr w:type="spellStart"/>
+      <w:r>
+        <w:rPr>
+          <w:lang w:val="en-US"/>
+        </w:rPr>
+        <w:t>inputCharacterCount</w:t>
+      </w:r>
+      <w:proofErr w:type="spellEnd"/>
+      <w:r>
+        <w:rPr>
+          <w:lang w:val="en-US"/>
+        </w:rPr>
+        <w:t>) + '</w:t>
+      </w:r>
+      <w:r>
+        <w:rPr>
+          <w:lang w:val="en-US"/>
+        </w:rPr>
+        <w:t xml:space="preserve"> U</w:t>
+      </w:r>
+      <w:r>
+        <w:rPr>
+          <w:lang w:val="en-US"/>
+        </w:rPr>
+        <w:t>sed. ' + String(</w:t>
+      </w:r>
+      <w:proofErr w:type="spellStart"/>
+      <w:r>
+        <w:rPr>
+          <w:lang w:val="en-US"/>
+        </w:rPr>
+        <w:t>remainingCharacters</w:t>
+      </w:r>
+      <w:proofErr w:type="spellEnd"/>
+      <w:r>
+        <w:rPr>
+          <w:lang w:val="en-US"/>
+        </w:rPr>
+        <w:t>) + "</w:t>
+      </w:r>
+      <w:r>
+        <w:rPr>
+          <w:lang w:val="en-US"/>
+        </w:rPr>
+        <w:t xml:space="preserve"> </w:t>
+      </w:r>
+      <w:r>
+        <w:rPr>
+          <w:lang w:val="en-US"/>
+        </w:rPr>
+        <w:t>Remaining"</w:t>
+      </w:r>
+      <w:proofErr w:type="gramStart"/>
+      <w:r>
+        <w:rPr>
+          <w:lang w:val="en-US"/>
+        </w:rPr>
+        <w:t>);</w:t>
+      </w:r>
+      <w:proofErr w:type="gramEnd"/>
+    </w:p>
+    <w:p>
+      <w:pPr>
+        <w:rPr>
+          <w:b/>
+          <w:bCs/>
+          <w:lang w:val="en-US"/>
+        </w:rPr>
+      </w:pPr>
+    </w:p>
+    <w:p>
+      <w:pPr>
+        <w:rPr>
+          <w:b/>
+          <w:bCs/>
+          <w:lang w:val="en-US"/>
+        </w:rPr>
+      </w:pPr>
+      <w:r>
+        <w:rPr>
+          <w:b/>
+          <w:bCs/>
+          <w:lang w:val="en-US"/>
+        </w:rPr>
+        <w:t>slice(</w:t>
+      </w:r>
+      <w:proofErr w:type="spellStart"/>
+      <w:proofErr w:type="gramStart"/>
+      <w:r>
+        <w:rPr>
+          <w:b/>
+          <w:bCs/>
+          <w:lang w:val="en-US"/>
+        </w:rPr>
+        <w:t>x,y</w:t>
+      </w:r>
+      <w:proofErr w:type="spellEnd"/>
+      <w:proofErr w:type="gramEnd"/>
+      <w:r>
+        <w:rPr>
+          <w:b/>
+          <w:bCs/>
+          <w:lang w:val="en-US"/>
+        </w:rPr>
+        <w:t>)</w:t>
+      </w:r>
+    </w:p>
+    <w:p>
+      <w:pPr>
+        <w:rPr>
+          <w:lang w:val="en-US"/>
+        </w:rPr>
+      </w:pPr>
+      <w:proofErr w:type="gramStart"/>
+      <w:r>
+        <w:rPr>
+          <w:lang w:val="en-US"/>
+        </w:rPr>
+        <w:t>Let’s</w:t>
+      </w:r>
+      <w:proofErr w:type="gramEnd"/>
+      <w:r>
+        <w:rPr>
+          <w:lang w:val="en-US"/>
+        </w:rPr>
+        <w:t xml:space="preserve"> you slice your strings </w:t>
+      </w:r>
+    </w:p>
+    <w:p>
+      <w:pPr>
+        <w:rPr>
+          <w:lang w:val="en-US"/>
+        </w:rPr>
+      </w:pPr>
+      <w:proofErr w:type="spellStart"/>
+      <w:r>
+        <w:rPr>
+          <w:lang w:val="en-US"/>
+        </w:rPr>
+        <w:t>String.slice</w:t>
+      </w:r>
+      <w:proofErr w:type="spellEnd"/>
+      <w:r>
+        <w:rPr>
+          <w:lang w:val="en-US"/>
+        </w:rPr>
+        <w:t xml:space="preserve">(0,1) </w:t>
+      </w:r>
+      <w:r>
+        <w:rPr>
+          <w:lang w:val="en-US"/>
+        </w:rPr>
+        <w:sym w:font="Wingdings" w:char="F0E0"/>
+      </w:r>
+      <w:r>
+        <w:rPr>
+          <w:lang w:val="en-US"/>
+        </w:rPr>
+        <w:t xml:space="preserve"> just going to get the starting slice (start, end)</w:t>
+      </w:r>
+    </w:p>
+    <w:p>
+      <w:pPr>
+        <w:rPr>
+          <w:lang w:val="en-US"/>
+        </w:rPr>
+      </w:pPr>
+    </w:p>
+    <w:p>
+      <w:pPr>
+        <w:rPr>
+          <w:lang w:val="en-US"/>
+        </w:rPr>
+      </w:pPr>
+      <w:r>
+        <w:rPr>
+          <w:lang w:val="en-US"/>
+        </w:rPr>
+        <w:t xml:space="preserve">| </w:t>
+      </w:r>
+    </w:p>
+    <w:p>
+      <w:pPr>
+        <w:rPr>
+          <w:lang w:val="en-US"/>
+        </w:rPr>
+      </w:pPr>
+      <w:r>
+        <w:rPr>
+          <w:lang w:val="en-US"/>
+        </w:rPr>
+        <w:t xml:space="preserve">| </w:t>
+      </w:r>
+    </w:p>
+    <w:p>
+      <w:pPr>
+        <w:rPr>
+          <w:lang w:val="en-US"/>
+        </w:rPr>
+      </w:pPr>
+      <w:r>
+        <w:rPr>
+          <w:lang w:val="en-US"/>
+        </w:rPr>
+        <w:t xml:space="preserve">| </w:t>
+      </w:r>
+    </w:p>
+    <w:p>
+      <w:pPr>
+        <w:rPr>
+          <w:lang w:val="en-US"/>
+        </w:rPr>
+      </w:pPr>
+      <w:r>
+        <w:rPr>
+          <w:lang w:val="en-US"/>
+        </w:rPr>
+        <w:t>V</w:t>
+      </w:r>
+    </w:p>
+    <w:p>
+      <w:pPr>
+        <w:rPr>
+          <w:lang w:val="en-US"/>
+        </w:rPr>
+      </w:pPr>
+      <w:r>
+        <w:rPr>
+          <w:lang w:val="en-US"/>
+        </w:rPr>
+        <w:t>Skipping to section 10</w:t>
+      </w:r>
+    </w:p>
+    <w:p>
+      <w:pPr>
+        <w:rPr>
+          <w:lang w:val="en-US"/>
+        </w:rPr>
+      </w:pPr>
+    </w:p>
+    <w:p>
+      <w:pPr>
+        <w:rPr>
+          <w:lang w:val="en-US"/>
+        </w:rPr>
+      </w:pPr>
+    </w:p>
+    <w:p>
+      <w:pPr>
+        <w:pStyle w:val="Heading1"/>
+        <w:rPr>
+          <w:lang w:val="en-US"/>
+        </w:rPr>
+      </w:pPr>
+      <w:r>
+        <w:rPr>
+          <w:lang w:val="en-US"/>
+        </w:rPr>
+        <w:t xml:space="preserve">Section 10: Intermediate </w:t>
+      </w:r>
+      <w:proofErr w:type="spellStart"/>
+      <w:r>
+        <w:rPr>
+          <w:lang w:val="en-US"/>
+        </w:rPr>
+        <w:t>Javascript</w:t>
+      </w:r>
+      <w:proofErr w:type="spellEnd"/>
+    </w:p>
+    <w:p>
+      <w:pPr>
+        <w:pStyle w:val="Heading2"/>
+        <w:rPr>
+          <w:lang w:val="en-US"/>
+        </w:rPr>
+      </w:pPr>
+      <w:r>
+        <w:rPr>
+          <w:lang w:val="en-US"/>
+        </w:rPr>
+        <w:t xml:space="preserve">Lecture 132: Random Number Generation in </w:t>
+      </w:r>
+      <w:proofErr w:type="spellStart"/>
+      <w:r>
+        <w:rPr>
+          <w:lang w:val="en-US"/>
+        </w:rPr>
+        <w:t>Javascript</w:t>
+      </w:r>
+      <w:proofErr w:type="spellEnd"/>
+      <w:r>
+        <w:rPr>
+          <w:lang w:val="en-US"/>
+        </w:rPr>
+        <w:t xml:space="preserve"> </w:t>
+      </w:r>
+    </w:p>
+    <w:p>
+      <w:pPr>
+        <w:rPr>
+          <w:lang w:val="en-US"/>
+        </w:rPr>
+      </w:pPr>
+      <w:r>
+        <w:rPr>
+          <w:lang w:val="en-US"/>
+        </w:rPr>
+        <w:drawing>
+          <wp:inline distT="0" distB="0" distL="0" distR="0" wp14:anchorId="760E2552" wp14:editId="55BD13C8">
+            <wp:extent cx="5943600" cy="1603375"/>
+            <wp:effectExtent l="0" t="0" r="0" b="0"/>
+            <wp:docPr id="8" name="Picture 8"/>
+            <wp:cNvGraphicFramePr>
+              <a:graphicFrameLocks xmlns:a="http://schemas.openxmlformats.org/drawingml/2006/main" noChangeAspect="1"/>
+            </wp:cNvGraphicFramePr>
+            <a:graphic xmlns:a="http://schemas.openxmlformats.org/drawingml/2006/main">
+              <a:graphicData uri="http://schemas.openxmlformats.org/drawingml/2006/picture">
+                <pic:pic xmlns:pic="http://schemas.openxmlformats.org/drawingml/2006/picture">
+                  <pic:nvPicPr>
+                    <pic:cNvPr id="1" name=""/>
+                    <pic:cNvPicPr/>
+                  </pic:nvPicPr>
+                  <pic:blipFill>
+                    <a:blip r:embed="rId14"/>
+                    <a:stretch>
+                      <a:fillRect/>
+                    </a:stretch>
+                  </pic:blipFill>
+                  <pic:spPr>
+                    <a:xfrm>
+                      <a:off x="0" y="0"/>
+                      <a:ext cx="5943600" cy="1603375"/>
+                    </a:xfrm>
+                    <a:prstGeom prst="rect">
+                      <a:avLst/>
+                    </a:prstGeom>
+                  </pic:spPr>
+                </pic:pic>
+              </a:graphicData>
+            </a:graphic>
+          </wp:inline>
+        </w:drawing>
+      </w:r>
     </w:p>
     <w:sectPr>
       <w:pgSz w:w="12240" w:h="15840"/>
@@ -1948,8 +3025,124 @@
       </w:rPr>
     </w:lvl>
   </w:abstractNum>
+  <w:abstractNum w:abstractNumId="1" w15:restartNumberingAfterBreak="0">
+    <w:nsid w:val="3A65729A"/>
+    <w:multiLevelType w:val="hybridMultilevel"/>
+    <w:tmpl w:val="8F0AE3CC"/>
+    <w:lvl w:ilvl="0" w:tplc="458EB044">
+      <w:start w:val="6"/>
+      <w:numFmt w:val="bullet"/>
+      <w:lvlText w:val=""/>
+      <w:lvlJc w:val="left"/>
+      <w:pPr>
+        <w:ind w:left="720" w:hanging="360"/>
+      </w:pPr>
+      <w:rPr>
+        <w:rFonts w:ascii="Wingdings" w:eastAsiaTheme="minorHAnsi" w:hAnsi="Wingdings" w:cstheme="minorBidi" w:hint="default"/>
+      </w:rPr>
+    </w:lvl>
+    <w:lvl w:ilvl="1" w:tplc="10090003" w:tentative="1">
+      <w:start w:val="1"/>
+      <w:numFmt w:val="bullet"/>
+      <w:lvlText w:val="o"/>
+      <w:lvlJc w:val="left"/>
+      <w:pPr>
+        <w:ind w:left="1440" w:hanging="360"/>
+      </w:pPr>
+      <w:rPr>
+        <w:rFonts w:ascii="Courier New" w:hAnsi="Courier New" w:cs="Courier New" w:hint="default"/>
+      </w:rPr>
+    </w:lvl>
+    <w:lvl w:ilvl="2" w:tplc="10090005" w:tentative="1">
+      <w:start w:val="1"/>
+      <w:numFmt w:val="bullet"/>
+      <w:lvlText w:val=""/>
+      <w:lvlJc w:val="left"/>
+      <w:pPr>
+        <w:ind w:left="2160" w:hanging="360"/>
+      </w:pPr>
+      <w:rPr>
+        <w:rFonts w:ascii="Wingdings" w:hAnsi="Wingdings" w:hint="default"/>
+      </w:rPr>
+    </w:lvl>
+    <w:lvl w:ilvl="3" w:tplc="10090001" w:tentative="1">
+      <w:start w:val="1"/>
+      <w:numFmt w:val="bullet"/>
+      <w:lvlText w:val=""/>
+      <w:lvlJc w:val="left"/>
+      <w:pPr>
+        <w:ind w:left="2880" w:hanging="360"/>
+      </w:pPr>
+      <w:rPr>
+        <w:rFonts w:ascii="Symbol" w:hAnsi="Symbol" w:hint="default"/>
+      </w:rPr>
+    </w:lvl>
+    <w:lvl w:ilvl="4" w:tplc="10090003" w:tentative="1">
+      <w:start w:val="1"/>
+      <w:numFmt w:val="bullet"/>
+      <w:lvlText w:val="o"/>
+      <w:lvlJc w:val="left"/>
+      <w:pPr>
+        <w:ind w:left="3600" w:hanging="360"/>
+      </w:pPr>
+      <w:rPr>
+        <w:rFonts w:ascii="Courier New" w:hAnsi="Courier New" w:cs="Courier New" w:hint="default"/>
+      </w:rPr>
+    </w:lvl>
+    <w:lvl w:ilvl="5" w:tplc="10090005" w:tentative="1">
+      <w:start w:val="1"/>
+      <w:numFmt w:val="bullet"/>
+      <w:lvlText w:val=""/>
+      <w:lvlJc w:val="left"/>
+      <w:pPr>
+        <w:ind w:left="4320" w:hanging="360"/>
+      </w:pPr>
+      <w:rPr>
+        <w:rFonts w:ascii="Wingdings" w:hAnsi="Wingdings" w:hint="default"/>
+      </w:rPr>
+    </w:lvl>
+    <w:lvl w:ilvl="6" w:tplc="10090001" w:tentative="1">
+      <w:start w:val="1"/>
+      <w:numFmt w:val="bullet"/>
+      <w:lvlText w:val=""/>
+      <w:lvlJc w:val="left"/>
+      <w:pPr>
+        <w:ind w:left="5040" w:hanging="360"/>
+      </w:pPr>
+      <w:rPr>
+        <w:rFonts w:ascii="Symbol" w:hAnsi="Symbol" w:hint="default"/>
+      </w:rPr>
+    </w:lvl>
+    <w:lvl w:ilvl="7" w:tplc="10090003" w:tentative="1">
+      <w:start w:val="1"/>
+      <w:numFmt w:val="bullet"/>
+      <w:lvlText w:val="o"/>
+      <w:lvlJc w:val="left"/>
+      <w:pPr>
+        <w:ind w:left="5760" w:hanging="360"/>
+      </w:pPr>
+      <w:rPr>
+        <w:rFonts w:ascii="Courier New" w:hAnsi="Courier New" w:cs="Courier New" w:hint="default"/>
+      </w:rPr>
+    </w:lvl>
+    <w:lvl w:ilvl="8" w:tplc="10090005" w:tentative="1">
+      <w:start w:val="1"/>
+      <w:numFmt w:val="bullet"/>
+      <w:lvlText w:val=""/>
+      <w:lvlJc w:val="left"/>
+      <w:pPr>
+        <w:ind w:left="6480" w:hanging="360"/>
+      </w:pPr>
+      <w:rPr>
+        <w:rFonts w:ascii="Wingdings" w:hAnsi="Wingdings" w:hint="default"/>
+      </w:rPr>
+    </w:lvl>
+  </w:abstractNum>
   <w:num w:numId="1">
     <w:abstractNumId w:val="0"/>
+  </w:num>
+  <w:num w:numId="2">
+    <w:abstractNumId w:val="1"/>
   </w:num>
 </w:numbering>
 </file>
@@ -1959,15 +3152,13 @@
   <w:docDefaults>
     <w:rPrDefault>
       <w:rPr>
-        <w:rFonts w:asciiTheme="minorHAnsi" w:eastAsiaTheme="minorHAnsi" w:hAnsiTheme="minorHAnsi" w:cstheme="minorBidi"/>
-        <w:sz w:val="22"/>
-        <w:szCs w:val="22"/>
+        <w:rFonts w:asciiTheme="minorHAnsi" w:eastAsiaTheme="minorEastAsia" w:hAnsiTheme="minorHAnsi" w:cstheme="minorBidi"/>
         <w:lang w:val="en-CA" w:eastAsia="en-US" w:bidi="ar-SA"/>
       </w:rPr>
     </w:rPrDefault>
     <w:pPrDefault>
       <w:pPr>
-        <w:spacing w:after="160" w:line="259" w:lineRule="auto"/>
+        <w:spacing w:after="120" w:line="264" w:lineRule="auto"/>
       </w:pPr>
     </w:pPrDefault>
   </w:docDefaults>
@@ -2352,6 +3543,7 @@
   <w:style w:type="paragraph" w:default="1" w:styleId="Normal">
     <w:name w:val="Normal"/>
     <w:qFormat/>
+    <w:rsid w:val="002616D8"/>
   </w:style>
   <w:style w:type="paragraph" w:styleId="Heading1">
     <w:name w:val="heading 1"/>
@@ -2360,11 +3552,11 @@
     <w:link w:val="Heading1Char"/>
     <w:uiPriority w:val="9"/>
     <w:qFormat/>
-    <w:rsid w:val="00192141"/>
+    <w:rsid w:val="002616D8"/>
     <w:pPr>
       <w:keepNext/>
       <w:keepLines/>
-      <w:spacing w:before="240" w:after="0"/>
+      <w:spacing w:before="320" w:after="0" w:line="240" w:lineRule="auto"/>
       <w:outlineLvl w:val="0"/>
     </w:pPr>
     <w:rPr>
@@ -2382,18 +3574,18 @@
     <w:uiPriority w:val="9"/>
     <w:unhideWhenUsed/>
     <w:qFormat/>
-    <w:rsid w:val="00192141"/>
+    <w:rsid w:val="002616D8"/>
     <w:pPr>
       <w:keepNext/>
       <w:keepLines/>
-      <w:spacing w:before="40" w:after="0"/>
+      <w:spacing w:before="80" w:after="0" w:line="240" w:lineRule="auto"/>
       <w:outlineLvl w:val="1"/>
     </w:pPr>
     <w:rPr>
       <w:rFonts w:asciiTheme="majorHAnsi" w:eastAsiaTheme="majorEastAsia" w:hAnsiTheme="majorHAnsi" w:cstheme="majorBidi"/>
-      <w:color w:val="2F5496" w:themeColor="accent1" w:themeShade="BF"/>
-      <w:sz w:val="26"/>
-      <w:szCs w:val="26"/>
+      <w:color w:val="404040" w:themeColor="text1" w:themeTint="BF"/>
+      <w:sz w:val="28"/>
+      <w:szCs w:val="28"/>
     </w:rPr>
   </w:style>
   <w:style w:type="paragraph" w:styleId="Heading3">
@@ -2404,18 +3596,161 @@
     <w:uiPriority w:val="9"/>
     <w:unhideWhenUsed/>
     <w:qFormat/>
-    <w:rsid w:val="00192141"/>
+    <w:rsid w:val="002616D8"/>
+    <w:pPr>
+      <w:keepNext/>
+      <w:keepLines/>
+      <w:spacing w:before="40" w:after="0" w:line="240" w:lineRule="auto"/>
+      <w:outlineLvl w:val="2"/>
+    </w:pPr>
+    <w:rPr>
+      <w:rFonts w:asciiTheme="majorHAnsi" w:eastAsiaTheme="majorEastAsia" w:hAnsiTheme="majorHAnsi" w:cstheme="majorBidi"/>
+      <w:color w:val="44546A" w:themeColor="text2"/>
+      <w:sz w:val="24"/>
+      <w:szCs w:val="24"/>
+    </w:rPr>
+  </w:style>
+  <w:style w:type="paragraph" w:styleId="Heading4">
+    <w:name w:val="heading 4"/>
+    <w:basedOn w:val="Normal"/>
+    <w:next w:val="Normal"/>
+    <w:link w:val="Heading4Char"/>
+    <w:uiPriority w:val="9"/>
+    <w:semiHidden/>
+    <w:unhideWhenUsed/>
+    <w:qFormat/>
+    <w:rsid w:val="002616D8"/>
     <w:pPr>
       <w:keepNext/>
       <w:keepLines/>
       <w:spacing w:before="40" w:after="0"/>
-      <w:outlineLvl w:val="2"/>
+      <w:outlineLvl w:val="3"/>
     </w:pPr>
     <w:rPr>
       <w:rFonts w:asciiTheme="majorHAnsi" w:eastAsiaTheme="majorEastAsia" w:hAnsiTheme="majorHAnsi" w:cstheme="majorBidi"/>
-      <w:color w:val="1F3763" w:themeColor="accent1" w:themeShade="7F"/>
-      <w:sz w:val="24"/>
-      <w:szCs w:val="24"/>
+      <w:sz w:val="22"/>
+      <w:szCs w:val="22"/>
+    </w:rPr>
+  </w:style>
+  <w:style w:type="paragraph" w:styleId="Heading5">
+    <w:name w:val="heading 5"/>
+    <w:basedOn w:val="Normal"/>
+    <w:next w:val="Normal"/>
+    <w:link w:val="Heading5Char"/>
+    <w:uiPriority w:val="9"/>
+    <w:semiHidden/>
+    <w:unhideWhenUsed/>
+    <w:qFormat/>
+    <w:rsid w:val="002616D8"/>
+    <w:pPr>
+      <w:keepNext/>
+      <w:keepLines/>
+      <w:spacing w:before="40" w:after="0"/>
+      <w:outlineLvl w:val="4"/>
+    </w:pPr>
+    <w:rPr>
+      <w:rFonts w:asciiTheme="majorHAnsi" w:eastAsiaTheme="majorEastAsia" w:hAnsiTheme="majorHAnsi" w:cstheme="majorBidi"/>
+      <w:color w:val="44546A" w:themeColor="text2"/>
+      <w:sz w:val="22"/>
+      <w:szCs w:val="22"/>
+    </w:rPr>
+  </w:style>
+  <w:style w:type="paragraph" w:styleId="Heading6">
+    <w:name w:val="heading 6"/>
+    <w:basedOn w:val="Normal"/>
+    <w:next w:val="Normal"/>
+    <w:link w:val="Heading6Char"/>
+    <w:uiPriority w:val="9"/>
+    <w:semiHidden/>
+    <w:unhideWhenUsed/>
+    <w:qFormat/>
+    <w:rsid w:val="002616D8"/>
+    <w:pPr>
+      <w:keepNext/>
+      <w:keepLines/>
+      <w:spacing w:before="40" w:after="0"/>
+      <w:outlineLvl w:val="5"/>
+    </w:pPr>
+    <w:rPr>
+      <w:rFonts w:asciiTheme="majorHAnsi" w:eastAsiaTheme="majorEastAsia" w:hAnsiTheme="majorHAnsi" w:cstheme="majorBidi"/>
+      <w:i/>
+      <w:iCs/>
+      <w:color w:val="44546A" w:themeColor="text2"/>
+      <w:sz w:val="21"/>
+      <w:szCs w:val="21"/>
+    </w:rPr>
+  </w:style>
+  <w:style w:type="paragraph" w:styleId="Heading7">
+    <w:name w:val="heading 7"/>
+    <w:basedOn w:val="Normal"/>
+    <w:next w:val="Normal"/>
+    <w:link w:val="Heading7Char"/>
+    <w:uiPriority w:val="9"/>
+    <w:semiHidden/>
+    <w:unhideWhenUsed/>
+    <w:qFormat/>
+    <w:rsid w:val="002616D8"/>
+    <w:pPr>
+      <w:keepNext/>
+      <w:keepLines/>
+      <w:spacing w:before="40" w:after="0"/>
+      <w:outlineLvl w:val="6"/>
+    </w:pPr>
+    <w:rPr>
+      <w:rFonts w:asciiTheme="majorHAnsi" w:eastAsiaTheme="majorEastAsia" w:hAnsiTheme="majorHAnsi" w:cstheme="majorBidi"/>
+      <w:i/>
+      <w:iCs/>
+      <w:color w:val="1F3864" w:themeColor="accent1" w:themeShade="80"/>
+      <w:sz w:val="21"/>
+      <w:szCs w:val="21"/>
+    </w:rPr>
+  </w:style>
+  <w:style w:type="paragraph" w:styleId="Heading8">
+    <w:name w:val="heading 8"/>
+    <w:basedOn w:val="Normal"/>
+    <w:next w:val="Normal"/>
+    <w:link w:val="Heading8Char"/>
+    <w:uiPriority w:val="9"/>
+    <w:semiHidden/>
+    <w:unhideWhenUsed/>
+    <w:qFormat/>
+    <w:rsid w:val="002616D8"/>
+    <w:pPr>
+      <w:keepNext/>
+      <w:keepLines/>
+      <w:spacing w:before="40" w:after="0"/>
+      <w:outlineLvl w:val="7"/>
+    </w:pPr>
+    <w:rPr>
+      <w:rFonts w:asciiTheme="majorHAnsi" w:eastAsiaTheme="majorEastAsia" w:hAnsiTheme="majorHAnsi" w:cstheme="majorBidi"/>
+      <w:b/>
+      <w:bCs/>
+      <w:color w:val="44546A" w:themeColor="text2"/>
+    </w:rPr>
+  </w:style>
+  <w:style w:type="paragraph" w:styleId="Heading9">
+    <w:name w:val="heading 9"/>
+    <w:basedOn w:val="Normal"/>
+    <w:next w:val="Normal"/>
+    <w:link w:val="Heading9Char"/>
+    <w:uiPriority w:val="9"/>
+    <w:semiHidden/>
+    <w:unhideWhenUsed/>
+    <w:qFormat/>
+    <w:rsid w:val="002616D8"/>
+    <w:pPr>
+      <w:keepNext/>
+      <w:keepLines/>
+      <w:spacing w:before="40" w:after="0"/>
+      <w:outlineLvl w:val="8"/>
+    </w:pPr>
+    <w:rPr>
+      <w:rFonts w:asciiTheme="majorHAnsi" w:eastAsiaTheme="majorEastAsia" w:hAnsiTheme="majorHAnsi" w:cstheme="majorBidi"/>
+      <w:b/>
+      <w:bCs/>
+      <w:i/>
+      <w:iCs/>
+      <w:color w:val="44546A" w:themeColor="text2"/>
     </w:rPr>
   </w:style>
   <w:style w:type="character" w:default="1" w:styleId="DefaultParagraphFont">
@@ -2450,7 +3785,7 @@
     <w:basedOn w:val="DefaultParagraphFont"/>
     <w:link w:val="Heading1"/>
     <w:uiPriority w:val="9"/>
-    <w:rsid w:val="00192141"/>
+    <w:rsid w:val="002616D8"/>
     <w:rPr>
       <w:rFonts w:asciiTheme="majorHAnsi" w:eastAsiaTheme="majorEastAsia" w:hAnsiTheme="majorHAnsi" w:cstheme="majorBidi"/>
       <w:color w:val="2F5496" w:themeColor="accent1" w:themeShade="BF"/>
@@ -2463,12 +3798,12 @@
     <w:basedOn w:val="DefaultParagraphFont"/>
     <w:link w:val="Heading2"/>
     <w:uiPriority w:val="9"/>
-    <w:rsid w:val="00192141"/>
+    <w:rsid w:val="002616D8"/>
     <w:rPr>
       <w:rFonts w:asciiTheme="majorHAnsi" w:eastAsiaTheme="majorEastAsia" w:hAnsiTheme="majorHAnsi" w:cstheme="majorBidi"/>
-      <w:color w:val="2F5496" w:themeColor="accent1" w:themeShade="BF"/>
-      <w:sz w:val="26"/>
-      <w:szCs w:val="26"/>
+      <w:color w:val="404040" w:themeColor="text1" w:themeTint="BF"/>
+      <w:sz w:val="28"/>
+      <w:szCs w:val="28"/>
     </w:rPr>
   </w:style>
   <w:style w:type="character" w:customStyle="1" w:styleId="Heading3Char">
@@ -2476,10 +3811,10 @@
     <w:basedOn w:val="DefaultParagraphFont"/>
     <w:link w:val="Heading3"/>
     <w:uiPriority w:val="9"/>
-    <w:rsid w:val="00192141"/>
+    <w:rsid w:val="002616D8"/>
     <w:rPr>
       <w:rFonts w:asciiTheme="majorHAnsi" w:eastAsiaTheme="majorEastAsia" w:hAnsiTheme="majorHAnsi" w:cstheme="majorBidi"/>
-      <w:color w:val="1F3763" w:themeColor="accent1" w:themeShade="7F"/>
+      <w:color w:val="44546A" w:themeColor="text2"/>
       <w:sz w:val="24"/>
       <w:szCs w:val="24"/>
     </w:rPr>
@@ -2517,6 +3852,353 @@
       <w:color w:val="605E5C"/>
       <w:shd w:val="clear" w:color="auto" w:fill="E1DFDD"/>
     </w:rPr>
+  </w:style>
+  <w:style w:type="character" w:customStyle="1" w:styleId="Heading4Char">
+    <w:name w:val="Heading 4 Char"/>
+    <w:basedOn w:val="DefaultParagraphFont"/>
+    <w:link w:val="Heading4"/>
+    <w:uiPriority w:val="9"/>
+    <w:semiHidden/>
+    <w:rsid w:val="002616D8"/>
+    <w:rPr>
+      <w:rFonts w:asciiTheme="majorHAnsi" w:eastAsiaTheme="majorEastAsia" w:hAnsiTheme="majorHAnsi" w:cstheme="majorBidi"/>
+      <w:sz w:val="22"/>
+      <w:szCs w:val="22"/>
+    </w:rPr>
+  </w:style>
+  <w:style w:type="character" w:customStyle="1" w:styleId="Heading5Char">
+    <w:name w:val="Heading 5 Char"/>
+    <w:basedOn w:val="DefaultParagraphFont"/>
+    <w:link w:val="Heading5"/>
+    <w:uiPriority w:val="9"/>
+    <w:semiHidden/>
+    <w:rsid w:val="002616D8"/>
+    <w:rPr>
+      <w:rFonts w:asciiTheme="majorHAnsi" w:eastAsiaTheme="majorEastAsia" w:hAnsiTheme="majorHAnsi" w:cstheme="majorBidi"/>
+      <w:color w:val="44546A" w:themeColor="text2"/>
+      <w:sz w:val="22"/>
+      <w:szCs w:val="22"/>
+    </w:rPr>
+  </w:style>
+  <w:style w:type="character" w:customStyle="1" w:styleId="Heading6Char">
+    <w:name w:val="Heading 6 Char"/>
+    <w:basedOn w:val="DefaultParagraphFont"/>
+    <w:link w:val="Heading6"/>
+    <w:uiPriority w:val="9"/>
+    <w:semiHidden/>
+    <w:rsid w:val="002616D8"/>
+    <w:rPr>
+      <w:rFonts w:asciiTheme="majorHAnsi" w:eastAsiaTheme="majorEastAsia" w:hAnsiTheme="majorHAnsi" w:cstheme="majorBidi"/>
+      <w:i/>
+      <w:iCs/>
+      <w:color w:val="44546A" w:themeColor="text2"/>
+      <w:sz w:val="21"/>
+      <w:szCs w:val="21"/>
+    </w:rPr>
+  </w:style>
+  <w:style w:type="character" w:customStyle="1" w:styleId="Heading7Char">
+    <w:name w:val="Heading 7 Char"/>
+    <w:basedOn w:val="DefaultParagraphFont"/>
+    <w:link w:val="Heading7"/>
+    <w:uiPriority w:val="9"/>
+    <w:semiHidden/>
+    <w:rsid w:val="002616D8"/>
+    <w:rPr>
+      <w:rFonts w:asciiTheme="majorHAnsi" w:eastAsiaTheme="majorEastAsia" w:hAnsiTheme="majorHAnsi" w:cstheme="majorBidi"/>
+      <w:i/>
+      <w:iCs/>
+      <w:color w:val="1F3864" w:themeColor="accent1" w:themeShade="80"/>
+      <w:sz w:val="21"/>
+      <w:szCs w:val="21"/>
+    </w:rPr>
+  </w:style>
+  <w:style w:type="character" w:customStyle="1" w:styleId="Heading8Char">
+    <w:name w:val="Heading 8 Char"/>
+    <w:basedOn w:val="DefaultParagraphFont"/>
+    <w:link w:val="Heading8"/>
+    <w:uiPriority w:val="9"/>
+    <w:semiHidden/>
+    <w:rsid w:val="002616D8"/>
+    <w:rPr>
+      <w:rFonts w:asciiTheme="majorHAnsi" w:eastAsiaTheme="majorEastAsia" w:hAnsiTheme="majorHAnsi" w:cstheme="majorBidi"/>
+      <w:b/>
+      <w:bCs/>
+      <w:color w:val="44546A" w:themeColor="text2"/>
+    </w:rPr>
+  </w:style>
+  <w:style w:type="character" w:customStyle="1" w:styleId="Heading9Char">
+    <w:name w:val="Heading 9 Char"/>
+    <w:basedOn w:val="DefaultParagraphFont"/>
+    <w:link w:val="Heading9"/>
+    <w:uiPriority w:val="9"/>
+    <w:semiHidden/>
+    <w:rsid w:val="002616D8"/>
+    <w:rPr>
+      <w:rFonts w:asciiTheme="majorHAnsi" w:eastAsiaTheme="majorEastAsia" w:hAnsiTheme="majorHAnsi" w:cstheme="majorBidi"/>
+      <w:b/>
+      <w:bCs/>
+      <w:i/>
+      <w:iCs/>
+      <w:color w:val="44546A" w:themeColor="text2"/>
+    </w:rPr>
+  </w:style>
+  <w:style w:type="paragraph" w:styleId="Caption">
+    <w:name w:val="caption"/>
+    <w:basedOn w:val="Normal"/>
+    <w:next w:val="Normal"/>
+    <w:uiPriority w:val="35"/>
+    <w:semiHidden/>
+    <w:unhideWhenUsed/>
+    <w:qFormat/>
+    <w:rsid w:val="002616D8"/>
+    <w:pPr>
+      <w:spacing w:line="240" w:lineRule="auto"/>
+    </w:pPr>
+    <w:rPr>
+      <w:b/>
+      <w:bCs/>
+      <w:smallCaps/>
+      <w:color w:val="595959" w:themeColor="text1" w:themeTint="A6"/>
+      <w:spacing w:val="6"/>
+    </w:rPr>
+  </w:style>
+  <w:style w:type="paragraph" w:styleId="Title">
+    <w:name w:val="Title"/>
+    <w:basedOn w:val="Normal"/>
+    <w:next w:val="Normal"/>
+    <w:link w:val="TitleChar"/>
+    <w:uiPriority w:val="10"/>
+    <w:qFormat/>
+    <w:rsid w:val="002616D8"/>
+    <w:pPr>
+      <w:spacing w:after="0" w:line="240" w:lineRule="auto"/>
+      <w:contextualSpacing/>
+    </w:pPr>
+    <w:rPr>
+      <w:rFonts w:asciiTheme="majorHAnsi" w:eastAsiaTheme="majorEastAsia" w:hAnsiTheme="majorHAnsi" w:cstheme="majorBidi"/>
+      <w:color w:val="4472C4" w:themeColor="accent1"/>
+      <w:spacing w:val="-10"/>
+      <w:sz w:val="56"/>
+      <w:szCs w:val="56"/>
+    </w:rPr>
+  </w:style>
+  <w:style w:type="character" w:customStyle="1" w:styleId="TitleChar">
+    <w:name w:val="Title Char"/>
+    <w:basedOn w:val="DefaultParagraphFont"/>
+    <w:link w:val="Title"/>
+    <w:uiPriority w:val="10"/>
+    <w:rsid w:val="002616D8"/>
+    <w:rPr>
+      <w:rFonts w:asciiTheme="majorHAnsi" w:eastAsiaTheme="majorEastAsia" w:hAnsiTheme="majorHAnsi" w:cstheme="majorBidi"/>
+      <w:color w:val="4472C4" w:themeColor="accent1"/>
+      <w:spacing w:val="-10"/>
+      <w:sz w:val="56"/>
+      <w:szCs w:val="56"/>
+    </w:rPr>
+  </w:style>
+  <w:style w:type="paragraph" w:styleId="Subtitle">
+    <w:name w:val="Subtitle"/>
+    <w:basedOn w:val="Normal"/>
+    <w:next w:val="Normal"/>
+    <w:link w:val="SubtitleChar"/>
+    <w:uiPriority w:val="11"/>
+    <w:qFormat/>
+    <w:rsid w:val="002616D8"/>
+    <w:pPr>
+      <w:numPr>
+        <w:ilvl w:val="1"/>
+      </w:numPr>
+      <w:spacing w:line="240" w:lineRule="auto"/>
+    </w:pPr>
+    <w:rPr>
+      <w:rFonts w:asciiTheme="majorHAnsi" w:eastAsiaTheme="majorEastAsia" w:hAnsiTheme="majorHAnsi" w:cstheme="majorBidi"/>
+      <w:sz w:val="24"/>
+      <w:szCs w:val="24"/>
+    </w:rPr>
+  </w:style>
+  <w:style w:type="character" w:customStyle="1" w:styleId="SubtitleChar">
+    <w:name w:val="Subtitle Char"/>
+    <w:basedOn w:val="DefaultParagraphFont"/>
+    <w:link w:val="Subtitle"/>
+    <w:uiPriority w:val="11"/>
+    <w:rsid w:val="002616D8"/>
+    <w:rPr>
+      <w:rFonts w:asciiTheme="majorHAnsi" w:eastAsiaTheme="majorEastAsia" w:hAnsiTheme="majorHAnsi" w:cstheme="majorBidi"/>
+      <w:sz w:val="24"/>
+      <w:szCs w:val="24"/>
+    </w:rPr>
+  </w:style>
+  <w:style w:type="character" w:styleId="Strong">
+    <w:name w:val="Strong"/>
+    <w:basedOn w:val="DefaultParagraphFont"/>
+    <w:uiPriority w:val="22"/>
+    <w:qFormat/>
+    <w:rsid w:val="002616D8"/>
+    <w:rPr>
+      <w:b/>
+      <w:bCs/>
+    </w:rPr>
+  </w:style>
+  <w:style w:type="character" w:styleId="Emphasis">
+    <w:name w:val="Emphasis"/>
+    <w:basedOn w:val="DefaultParagraphFont"/>
+    <w:uiPriority w:val="20"/>
+    <w:qFormat/>
+    <w:rsid w:val="002616D8"/>
+    <w:rPr>
+      <w:i/>
+      <w:iCs/>
+    </w:rPr>
+  </w:style>
+  <w:style w:type="paragraph" w:styleId="NoSpacing">
+    <w:name w:val="No Spacing"/>
+    <w:uiPriority w:val="1"/>
+    <w:qFormat/>
+    <w:rsid w:val="002616D8"/>
+    <w:pPr>
+      <w:spacing w:after="0" w:line="240" w:lineRule="auto"/>
+    </w:pPr>
+  </w:style>
+  <w:style w:type="paragraph" w:styleId="Quote">
+    <w:name w:val="Quote"/>
+    <w:basedOn w:val="Normal"/>
+    <w:next w:val="Normal"/>
+    <w:link w:val="QuoteChar"/>
+    <w:uiPriority w:val="29"/>
+    <w:qFormat/>
+    <w:rsid w:val="002616D8"/>
+    <w:pPr>
+      <w:spacing w:before="160"/>
+      <w:ind w:left="720" w:right="720"/>
+    </w:pPr>
+    <w:rPr>
+      <w:i/>
+      <w:iCs/>
+      <w:color w:val="404040" w:themeColor="text1" w:themeTint="BF"/>
+    </w:rPr>
+  </w:style>
+  <w:style w:type="character" w:customStyle="1" w:styleId="QuoteChar">
+    <w:name w:val="Quote Char"/>
+    <w:basedOn w:val="DefaultParagraphFont"/>
+    <w:link w:val="Quote"/>
+    <w:uiPriority w:val="29"/>
+    <w:rsid w:val="002616D8"/>
+    <w:rPr>
+      <w:i/>
+      <w:iCs/>
+      <w:color w:val="404040" w:themeColor="text1" w:themeTint="BF"/>
+    </w:rPr>
+  </w:style>
+  <w:style w:type="paragraph" w:styleId="IntenseQuote">
+    <w:name w:val="Intense Quote"/>
+    <w:basedOn w:val="Normal"/>
+    <w:next w:val="Normal"/>
+    <w:link w:val="IntenseQuoteChar"/>
+    <w:uiPriority w:val="30"/>
+    <w:qFormat/>
+    <w:rsid w:val="002616D8"/>
+    <w:pPr>
+      <w:pBdr>
+        <w:left w:val="single" w:sz="18" w:space="12" w:color="4472C4" w:themeColor="accent1"/>
+      </w:pBdr>
+      <w:spacing w:before="100" w:beforeAutospacing="1" w:line="300" w:lineRule="auto"/>
+      <w:ind w:left="1224" w:right="1224"/>
+    </w:pPr>
+    <w:rPr>
+      <w:rFonts w:asciiTheme="majorHAnsi" w:eastAsiaTheme="majorEastAsia" w:hAnsiTheme="majorHAnsi" w:cstheme="majorBidi"/>
+      <w:color w:val="4472C4" w:themeColor="accent1"/>
+      <w:sz w:val="28"/>
+      <w:szCs w:val="28"/>
+    </w:rPr>
+  </w:style>
+  <w:style w:type="character" w:customStyle="1" w:styleId="IntenseQuoteChar">
+    <w:name w:val="Intense Quote Char"/>
+    <w:basedOn w:val="DefaultParagraphFont"/>
+    <w:link w:val="IntenseQuote"/>
+    <w:uiPriority w:val="30"/>
+    <w:rsid w:val="002616D8"/>
+    <w:rPr>
+      <w:rFonts w:asciiTheme="majorHAnsi" w:eastAsiaTheme="majorEastAsia" w:hAnsiTheme="majorHAnsi" w:cstheme="majorBidi"/>
+      <w:color w:val="4472C4" w:themeColor="accent1"/>
+      <w:sz w:val="28"/>
+      <w:szCs w:val="28"/>
+    </w:rPr>
+  </w:style>
+  <w:style w:type="character" w:styleId="SubtleEmphasis">
+    <w:name w:val="Subtle Emphasis"/>
+    <w:basedOn w:val="DefaultParagraphFont"/>
+    <w:uiPriority w:val="19"/>
+    <w:qFormat/>
+    <w:rsid w:val="002616D8"/>
+    <w:rPr>
+      <w:i/>
+      <w:iCs/>
+      <w:color w:val="404040" w:themeColor="text1" w:themeTint="BF"/>
+    </w:rPr>
+  </w:style>
+  <w:style w:type="character" w:styleId="IntenseEmphasis">
+    <w:name w:val="Intense Emphasis"/>
+    <w:basedOn w:val="DefaultParagraphFont"/>
+    <w:uiPriority w:val="21"/>
+    <w:qFormat/>
+    <w:rsid w:val="002616D8"/>
+    <w:rPr>
+      <w:b/>
+      <w:bCs/>
+      <w:i/>
+      <w:iCs/>
+    </w:rPr>
+  </w:style>
+  <w:style w:type="character" w:styleId="SubtleReference">
+    <w:name w:val="Subtle Reference"/>
+    <w:basedOn w:val="DefaultParagraphFont"/>
+    <w:uiPriority w:val="31"/>
+    <w:qFormat/>
+    <w:rsid w:val="002616D8"/>
+    <w:rPr>
+      <w:smallCaps/>
+      <w:color w:val="404040" w:themeColor="text1" w:themeTint="BF"/>
+      <w:u w:val="single" w:color="7F7F7F" w:themeColor="text1" w:themeTint="80"/>
+    </w:rPr>
+  </w:style>
+  <w:style w:type="character" w:styleId="IntenseReference">
+    <w:name w:val="Intense Reference"/>
+    <w:basedOn w:val="DefaultParagraphFont"/>
+    <w:uiPriority w:val="32"/>
+    <w:qFormat/>
+    <w:rsid w:val="002616D8"/>
+    <w:rPr>
+      <w:b/>
+      <w:bCs/>
+      <w:smallCaps/>
+      <w:spacing w:val="5"/>
+      <w:u w:val="single"/>
+    </w:rPr>
+  </w:style>
+  <w:style w:type="character" w:styleId="BookTitle">
+    <w:name w:val="Book Title"/>
+    <w:basedOn w:val="DefaultParagraphFont"/>
+    <w:uiPriority w:val="33"/>
+    <w:qFormat/>
+    <w:rsid w:val="002616D8"/>
+    <w:rPr>
+      <w:b/>
+      <w:bCs/>
+      <w:smallCaps/>
+    </w:rPr>
+  </w:style>
+  <w:style w:type="paragraph" w:styleId="TOCHeading">
+    <w:name w:val="TOC Heading"/>
+    <w:basedOn w:val="Heading1"/>
+    <w:next w:val="Normal"/>
+    <w:uiPriority w:val="39"/>
+    <w:semiHidden/>
+    <w:unhideWhenUsed/>
+    <w:qFormat/>
+    <w:rsid w:val="002616D8"/>
+    <w:pPr>
+      <w:outlineLvl w:val="9"/>
+    </w:pPr>
   </w:style>
 </w:styles>
 </file>
@@ -2814,4 +4496,16 @@
     </a:ext>
   </a:extLst>
 </a:theme>
+</file>
+
+<file path=customXml/item1.xml><?xml version="1.0" encoding="utf-8"?>
+<b:Sources xmlns:b="http://schemas.openxmlformats.org/officeDocument/2006/bibliography" xmlns="http://schemas.openxmlformats.org/officeDocument/2006/bibliography" SelectedStyle="\APASixthEditionOfficeOnline.xsl" StyleName="APA" Version="6"/>
+</file>
+
+<file path=customXml/itemProps1.xml><?xml version="1.0" encoding="utf-8"?>
+<ds:datastoreItem xmlns:ds="http://schemas.openxmlformats.org/officeDocument/2006/customXml" ds:itemID="{225DC382-2016-4D6D-B1FB-9C77853488F8}">
+  <ds:schemaRefs>
+    <ds:schemaRef ds:uri="http://schemas.openxmlformats.org/officeDocument/2006/bibliography"/>
+  </ds:schemaRefs>
+</ds:datastoreItem>
 </file>
</xml_diff>

<commit_message>
Reviewing the Document Object Model with some simple exercises
</commit_message>
<xml_diff>
--- a/Notes.docx
+++ b/Notes.docx
@@ -183,21 +183,7 @@
         <w:rPr>
           <w:lang w:val="en-US"/>
         </w:rPr>
-        <w:t xml:space="preserve">Some computers </w:t>
-      </w:r>
-      <w:proofErr w:type="gramStart"/>
-      <w:r>
-        <w:rPr>
-          <w:lang w:val="en-US"/>
-        </w:rPr>
-        <w:t>have to</w:t>
-      </w:r>
-      <w:proofErr w:type="gramEnd"/>
-      <w:r>
-        <w:rPr>
-          <w:lang w:val="en-US"/>
-        </w:rPr>
-        <w:t xml:space="preserve"> stay online 24/7 ready to serve data – these are </w:t>
+        <w:t xml:space="preserve">Some computers have to stay online 24/7 ready to serve data – these are </w:t>
       </w:r>
       <w:r>
         <w:rPr>
@@ -323,27 +309,13 @@
         <w:rPr>
           <w:lang w:val="en-US"/>
         </w:rPr>
-        <w:t xml:space="preserve"> in their </w:t>
-      </w:r>
-      <w:proofErr w:type="gramStart"/>
-      <w:r>
-        <w:rPr>
-          <w:lang w:val="en-US"/>
-        </w:rPr>
-        <w:t xml:space="preserve">database </w:t>
-      </w:r>
-      <w:r>
-        <w:rPr>
-          <w:lang w:val="en-US"/>
-        </w:rPr>
-        <w:t>,</w:t>
-      </w:r>
-      <w:proofErr w:type="gramEnd"/>
-      <w:r>
-        <w:rPr>
-          <w:lang w:val="en-US"/>
-        </w:rPr>
-        <w:t xml:space="preserve"> and return the exact IP address</w:t>
+        <w:t xml:space="preserve"> in their database </w:t>
+      </w:r>
+      <w:r>
+        <w:rPr>
+          <w:lang w:val="en-US"/>
+        </w:rPr>
+        <w:t>, and return the exact IP address</w:t>
       </w:r>
     </w:p>
     <w:p>
@@ -543,14 +515,12 @@
           <w:lang w:val="en-US"/>
         </w:rPr>
       </w:pPr>
-      <w:proofErr w:type="spellStart"/>
       <w:r>
         <w:rPr>
           <w:lang w:val="en-US"/>
         </w:rPr>
         <w:t>Javascript</w:t>
       </w:r>
-      <w:proofErr w:type="spellEnd"/>
     </w:p>
     <w:p>
       <w:pPr>
@@ -567,35 +537,7 @@
         <w:rPr>
           <w:lang w:val="en-US"/>
         </w:rPr>
-        <w:t xml:space="preserve">Code that </w:t>
-      </w:r>
-      <w:proofErr w:type="gramStart"/>
-      <w:r>
-        <w:rPr>
-          <w:lang w:val="en-US"/>
-        </w:rPr>
-        <w:t>actually lets</w:t>
-      </w:r>
-      <w:proofErr w:type="gramEnd"/>
-      <w:r>
-        <w:rPr>
-          <w:lang w:val="en-US"/>
-        </w:rPr>
-        <w:t xml:space="preserve"> your website do things or have </w:t>
-      </w:r>
-      <w:proofErr w:type="spellStart"/>
-      <w:r>
-        <w:rPr>
-          <w:lang w:val="en-US"/>
-        </w:rPr>
-        <w:t>behaviour</w:t>
-      </w:r>
-      <w:proofErr w:type="spellEnd"/>
-      <w:r>
-        <w:rPr>
-          <w:lang w:val="en-US"/>
-        </w:rPr>
-        <w:t xml:space="preserve"> (muscles of the body)</w:t>
+        <w:t>Code that actually lets your website do things or have behaviour (muscles of the body)</w:t>
       </w:r>
     </w:p>
     <w:p>
@@ -667,21 +609,7 @@
         <w:rPr>
           <w:lang w:val="en-US"/>
         </w:rPr>
-        <w:t xml:space="preserve"> </w:t>
-      </w:r>
-      <w:proofErr w:type="spellStart"/>
-      <w:r>
-        <w:rPr>
-          <w:lang w:val="en-US"/>
-        </w:rPr>
-        <w:t>HyperText</w:t>
-      </w:r>
-      <w:proofErr w:type="spellEnd"/>
-      <w:r>
-        <w:rPr>
-          <w:lang w:val="en-US"/>
-        </w:rPr>
-        <w:t xml:space="preserve"> Markup Language</w:t>
+        <w:t xml:space="preserve"> HyperText Markup Language</w:t>
       </w:r>
     </w:p>
     <w:p>
@@ -937,21 +865,7 @@
         <w:rPr>
           <w:lang w:val="en-US"/>
         </w:rPr>
-        <w:t xml:space="preserve">In this case, </w:t>
-      </w:r>
-      <w:proofErr w:type="gramStart"/>
-      <w:r>
-        <w:rPr>
-          <w:lang w:val="en-US"/>
-        </w:rPr>
-        <w:t>it’s</w:t>
-      </w:r>
-      <w:proofErr w:type="gramEnd"/>
-      <w:r>
-        <w:rPr>
-          <w:lang w:val="en-US"/>
-        </w:rPr>
-        <w:t xml:space="preserve"> that everything is coded using the utf-8 standard</w:t>
+        <w:t>In this case, it’s that everything is coded using the utf-8 standard</w:t>
       </w:r>
     </w:p>
     <w:p>
@@ -1171,14 +1085,12 @@
           <w:lang w:val="en-US"/>
         </w:rPr>
       </w:pPr>
-      <w:proofErr w:type="spellStart"/>
       <w:r>
         <w:rPr>
           <w:lang w:val="en-US"/>
         </w:rPr>
         <w:t>Codeply</w:t>
       </w:r>
-      <w:proofErr w:type="spellEnd"/>
     </w:p>
     <w:p>
       <w:pPr>
@@ -1309,35 +1221,7 @@
         <w:rPr>
           <w:lang w:val="en-US"/>
         </w:rPr>
-        <w:t xml:space="preserve">Some of the components </w:t>
-      </w:r>
-      <w:proofErr w:type="gramStart"/>
-      <w:r>
-        <w:rPr>
-          <w:lang w:val="en-US"/>
-        </w:rPr>
-        <w:t>actually need</w:t>
-      </w:r>
-      <w:proofErr w:type="gramEnd"/>
-      <w:r>
-        <w:rPr>
-          <w:lang w:val="en-US"/>
-        </w:rPr>
-        <w:t xml:space="preserve"> bootstrap </w:t>
-      </w:r>
-      <w:proofErr w:type="spellStart"/>
-      <w:r>
-        <w:rPr>
-          <w:lang w:val="en-US"/>
-        </w:rPr>
-        <w:t>javascript</w:t>
-      </w:r>
-      <w:proofErr w:type="spellEnd"/>
-      <w:r>
-        <w:rPr>
-          <w:lang w:val="en-US"/>
-        </w:rPr>
-        <w:t xml:space="preserve"> – might be worthwhile using the started template for bootstrap sites </w:t>
+        <w:t xml:space="preserve">Some of the components actually need bootstrap javascript – might be worthwhile using the started template for bootstrap sites </w:t>
       </w:r>
     </w:p>
     <w:p>
@@ -1447,19 +1331,11 @@
           <w:lang w:val="en-US"/>
         </w:rPr>
       </w:pPr>
-      <w:proofErr w:type="spellStart"/>
-      <w:r>
-        <w:rPr>
-          <w:lang w:val="en-US"/>
-        </w:rPr>
-        <w:t>Sneakpeekit</w:t>
-      </w:r>
-      <w:proofErr w:type="spellEnd"/>
-      <w:r>
-        <w:rPr>
-          <w:lang w:val="en-US"/>
-        </w:rPr>
-        <w:t xml:space="preserve"> gives you templates for your own design</w:t>
+      <w:r>
+        <w:rPr>
+          <w:lang w:val="en-US"/>
+        </w:rPr>
+        <w:t>Sneakpeekit gives you templates for your own design</w:t>
       </w:r>
     </w:p>
     <w:p>
@@ -1579,14 +1455,7 @@
         <w:rPr>
           <w:lang w:val="en-US"/>
         </w:rPr>
-        <w:t xml:space="preserve">) will automatically distribute </w:t>
-      </w:r>
-      <w:proofErr w:type="gramStart"/>
-      <w:r>
-        <w:rPr>
-          <w:lang w:val="en-US"/>
-        </w:rPr>
-        <w:t xml:space="preserve">themselves </w:t>
+        <w:t xml:space="preserve">) will automatically distribute themselves </w:t>
       </w:r>
       <w:r>
         <w:rPr>
@@ -1598,14 +1467,7 @@
         <w:rPr>
           <w:lang w:val="en-US"/>
         </w:rPr>
-        <w:t>evenly</w:t>
-      </w:r>
-      <w:proofErr w:type="gramEnd"/>
-      <w:r>
-        <w:rPr>
-          <w:lang w:val="en-US"/>
-        </w:rPr>
-        <w:t xml:space="preserve"> across the row </w:t>
+        <w:t xml:space="preserve">evenly across the row </w:t>
       </w:r>
     </w:p>
     <w:p>
@@ -1641,21 +1503,7 @@
         <w:rPr>
           <w:lang w:val="en-US"/>
         </w:rPr>
-        <w:t xml:space="preserve">Col-md-6 </w:t>
-      </w:r>
-      <w:proofErr w:type="spellStart"/>
-      <w:r>
-        <w:rPr>
-          <w:lang w:val="en-US"/>
-        </w:rPr>
-        <w:t>explianed</w:t>
-      </w:r>
-      <w:proofErr w:type="spellEnd"/>
-      <w:r>
-        <w:rPr>
-          <w:lang w:val="en-US"/>
-        </w:rPr>
-        <w:t>:</w:t>
+        <w:t>Col-md-6 explianed:</w:t>
       </w:r>
     </w:p>
     <w:p>
@@ -1673,21 +1521,7 @@
         <w:rPr>
           <w:lang w:val="en-US"/>
         </w:rPr>
-        <w:t xml:space="preserve">We should have a </w:t>
-      </w:r>
-      <w:proofErr w:type="gramStart"/>
-      <w:r>
-        <w:rPr>
-          <w:lang w:val="en-US"/>
-        </w:rPr>
-        <w:t>6 unit</w:t>
-      </w:r>
-      <w:proofErr w:type="gramEnd"/>
-      <w:r>
-        <w:rPr>
-          <w:lang w:val="en-US"/>
-        </w:rPr>
-        <w:t xml:space="preserve"> column on any size medium or greater</w:t>
+        <w:t>We should have a 6 unit column on any size medium or greater</w:t>
       </w:r>
     </w:p>
     <w:p>
@@ -1750,21 +1584,7 @@
         <w:rPr>
           <w:lang w:val="en-US"/>
         </w:rPr>
-        <w:t xml:space="preserve">Container-fluid gives a </w:t>
-      </w:r>
-      <w:proofErr w:type="gramStart"/>
-      <w:r>
-        <w:rPr>
-          <w:lang w:val="en-US"/>
-        </w:rPr>
-        <w:t>more clean</w:t>
-      </w:r>
-      <w:proofErr w:type="gramEnd"/>
-      <w:r>
-        <w:rPr>
-          <w:lang w:val="en-US"/>
-        </w:rPr>
-        <w:t xml:space="preserve"> movement through the viewport breakpoints</w:t>
+        <w:t>Container-fluid gives a more clean movement through the viewport breakpoints</w:t>
       </w:r>
     </w:p>
     <w:p>
@@ -1782,21 +1602,7 @@
         <w:rPr>
           <w:lang w:val="en-US"/>
         </w:rPr>
-        <w:t xml:space="preserve">Works </w:t>
-      </w:r>
-      <w:proofErr w:type="gramStart"/>
-      <w:r>
-        <w:rPr>
-          <w:lang w:val="en-US"/>
-        </w:rPr>
-        <w:t>really well</w:t>
-      </w:r>
-      <w:proofErr w:type="gramEnd"/>
-      <w:r>
-        <w:rPr>
-          <w:lang w:val="en-US"/>
-        </w:rPr>
-        <w:t xml:space="preserve"> for text </w:t>
+        <w:t xml:space="preserve">Works really well for text </w:t>
       </w:r>
     </w:p>
     <w:p>
@@ -1851,21 +1657,7 @@
         <w:rPr>
           <w:lang w:val="en-US"/>
         </w:rPr>
-        <w:t xml:space="preserve">Standard padding of 3% 7% seems to work </w:t>
-      </w:r>
-      <w:proofErr w:type="gramStart"/>
-      <w:r>
-        <w:rPr>
-          <w:lang w:val="en-US"/>
-        </w:rPr>
-        <w:t>really well</w:t>
-      </w:r>
-      <w:proofErr w:type="gramEnd"/>
-      <w:r>
-        <w:rPr>
-          <w:lang w:val="en-US"/>
-        </w:rPr>
-        <w:t xml:space="preserve"> </w:t>
+        <w:t xml:space="preserve">Standard padding of 3% 7% seems to work really well </w:t>
       </w:r>
     </w:p>
     <w:p>
@@ -2100,31 +1892,18 @@
         <w:rPr>
           <w:lang w:val="en-US"/>
         </w:rPr>
-        <w:t xml:space="preserve">Section 9: Introduction to </w:t>
-      </w:r>
-      <w:proofErr w:type="spellStart"/>
-      <w:r>
-        <w:rPr>
-          <w:lang w:val="en-US"/>
-        </w:rPr>
-        <w:t>Javascript</w:t>
-      </w:r>
-      <w:proofErr w:type="spellEnd"/>
-      <w:r>
-        <w:rPr>
-          <w:lang w:val="en-US"/>
-        </w:rPr>
-        <w:t xml:space="preserve"> ES6</w:t>
-      </w:r>
-    </w:p>
-    <w:p>
-      <w:pPr>
-        <w:rPr>
-          <w:lang w:val="en-US"/>
-        </w:rPr>
-      </w:pPr>
-      <w:r>
-        <w:rPr>
+        <w:t>Section 9: Introduction to Javascript ES6</w:t>
+      </w:r>
+    </w:p>
+    <w:p>
+      <w:pPr>
+        <w:rPr>
+          <w:lang w:val="en-US"/>
+        </w:rPr>
+      </w:pPr>
+      <w:r>
+        <w:rPr>
+          <w:noProof/>
           <w:lang w:val="en-US"/>
         </w:rPr>
         <w:drawing>
@@ -2182,21 +1961,7 @@
         <w:rPr>
           <w:lang w:val="en-US"/>
         </w:rPr>
-        <w:t xml:space="preserve">Lecture 113: Naming Conventions for </w:t>
-      </w:r>
-      <w:proofErr w:type="spellStart"/>
-      <w:r>
-        <w:rPr>
-          <w:lang w:val="en-US"/>
-        </w:rPr>
-        <w:t>Javascript</w:t>
-      </w:r>
-      <w:proofErr w:type="spellEnd"/>
-      <w:r>
-        <w:rPr>
-          <w:lang w:val="en-US"/>
-        </w:rPr>
-        <w:t xml:space="preserve"> Variables</w:t>
+        <w:t>Lecture 113: Naming Conventions for Javascript Variables</w:t>
       </w:r>
     </w:p>
     <w:p>
@@ -2235,13 +2000,7 @@
         <w:rPr>
           <w:lang w:val="en-US"/>
         </w:rPr>
-        <w:t>Lecture 11</w:t>
-      </w:r>
-      <w:r>
-        <w:rPr>
-          <w:lang w:val="en-US"/>
-        </w:rPr>
-        <w:t>4</w:t>
+        <w:t>Lecture 114</w:t>
       </w:r>
       <w:r>
         <w:rPr>
@@ -2255,19 +2014,11 @@
         </w:rPr>
         <w:t xml:space="preserve">: </w:t>
       </w:r>
-      <w:proofErr w:type="spellStart"/>
-      <w:r>
-        <w:rPr>
-          <w:lang w:val="en-US"/>
-        </w:rPr>
-        <w:t>Javascript</w:t>
-      </w:r>
-      <w:proofErr w:type="spellEnd"/>
-      <w:r>
-        <w:rPr>
-          <w:lang w:val="en-US"/>
-        </w:rPr>
-        <w:t xml:space="preserve"> Fundamentals</w:t>
+      <w:r>
+        <w:rPr>
+          <w:lang w:val="en-US"/>
+        </w:rPr>
+        <w:t>Javascript Fundamentals</w:t>
       </w:r>
     </w:p>
     <w:p>
@@ -2303,19 +2054,11 @@
           <w:lang w:val="en-US"/>
         </w:rPr>
       </w:pPr>
-      <w:proofErr w:type="spellStart"/>
-      <w:r>
-        <w:rPr>
-          <w:lang w:val="en-US"/>
-        </w:rPr>
-        <w:t>String.length</w:t>
-      </w:r>
-      <w:proofErr w:type="spellEnd"/>
-      <w:r>
-        <w:rPr>
-          <w:lang w:val="en-US"/>
-        </w:rPr>
-        <w:t xml:space="preserve"> will give you the length</w:t>
+      <w:r>
+        <w:rPr>
+          <w:lang w:val="en-US"/>
+        </w:rPr>
+        <w:t>String.length will give you the length</w:t>
       </w:r>
     </w:p>
     <w:p>
@@ -2359,147 +2102,53 @@
         <w:rPr>
           <w:lang w:val="en-US"/>
         </w:rPr>
-        <w:t xml:space="preserve">var </w:t>
-      </w:r>
-      <w:proofErr w:type="spellStart"/>
-      <w:r>
-        <w:rPr>
-          <w:lang w:val="en-US"/>
-        </w:rPr>
-        <w:t>userInput</w:t>
-      </w:r>
-      <w:proofErr w:type="spellEnd"/>
-      <w:r>
-        <w:rPr>
-          <w:lang w:val="en-US"/>
-        </w:rPr>
-        <w:t xml:space="preserve"> = </w:t>
-      </w:r>
-      <w:proofErr w:type="gramStart"/>
-      <w:r>
-        <w:rPr>
-          <w:lang w:val="en-US"/>
-        </w:rPr>
-        <w:t>prompt(</w:t>
-      </w:r>
-      <w:proofErr w:type="gramEnd"/>
-      <w:r>
-        <w:rPr>
-          <w:lang w:val="en-US"/>
-        </w:rPr>
-        <w:t>"Enter your tweet ");</w:t>
-      </w:r>
-    </w:p>
-    <w:p>
-      <w:pPr>
-        <w:rPr>
-          <w:lang w:val="en-US"/>
-        </w:rPr>
-      </w:pPr>
-      <w:r>
-        <w:rPr>
-          <w:lang w:val="en-US"/>
-        </w:rPr>
-        <w:t>console.log(</w:t>
-      </w:r>
-      <w:proofErr w:type="spellStart"/>
-      <w:r>
-        <w:rPr>
-          <w:lang w:val="en-US"/>
-        </w:rPr>
-        <w:t>userInput</w:t>
-      </w:r>
-      <w:proofErr w:type="spellEnd"/>
-      <w:proofErr w:type="gramStart"/>
-      <w:r>
-        <w:rPr>
-          <w:lang w:val="en-US"/>
-        </w:rPr>
-        <w:t>);</w:t>
-      </w:r>
-      <w:proofErr w:type="gramEnd"/>
-    </w:p>
-    <w:p>
-      <w:pPr>
-        <w:rPr>
-          <w:lang w:val="en-US"/>
-        </w:rPr>
-      </w:pPr>
-    </w:p>
-    <w:p>
-      <w:pPr>
-        <w:rPr>
-          <w:lang w:val="en-US"/>
-        </w:rPr>
-      </w:pPr>
-      <w:r>
-        <w:rPr>
-          <w:lang w:val="en-US"/>
-        </w:rPr>
-        <w:t xml:space="preserve">var </w:t>
-      </w:r>
-      <w:proofErr w:type="spellStart"/>
-      <w:r>
-        <w:rPr>
-          <w:lang w:val="en-US"/>
-        </w:rPr>
-        <w:t>inputCharacterCount</w:t>
-      </w:r>
-      <w:proofErr w:type="spellEnd"/>
-      <w:r>
-        <w:rPr>
-          <w:lang w:val="en-US"/>
-        </w:rPr>
-        <w:t xml:space="preserve"> = </w:t>
-      </w:r>
-      <w:proofErr w:type="spellStart"/>
-      <w:r>
-        <w:rPr>
-          <w:lang w:val="en-US"/>
-        </w:rPr>
-        <w:t>userInput.</w:t>
-      </w:r>
-      <w:proofErr w:type="gramStart"/>
-      <w:r>
-        <w:rPr>
-          <w:lang w:val="en-US"/>
-        </w:rPr>
-        <w:t>length</w:t>
-      </w:r>
-      <w:proofErr w:type="spellEnd"/>
-      <w:r>
-        <w:rPr>
-          <w:lang w:val="en-US"/>
-        </w:rPr>
-        <w:t>;</w:t>
-      </w:r>
-      <w:proofErr w:type="gramEnd"/>
-    </w:p>
-    <w:p>
-      <w:pPr>
-        <w:rPr>
-          <w:lang w:val="en-US"/>
-        </w:rPr>
-      </w:pPr>
-      <w:r>
-        <w:rPr>
-          <w:lang w:val="en-US"/>
-        </w:rPr>
-        <w:t xml:space="preserve">var </w:t>
-      </w:r>
-      <w:proofErr w:type="spellStart"/>
-      <w:r>
-        <w:rPr>
-          <w:lang w:val="en-US"/>
-        </w:rPr>
-        <w:t>remainingCharacters</w:t>
-      </w:r>
-      <w:proofErr w:type="spellEnd"/>
-      <w:r>
-        <w:rPr>
-          <w:lang w:val="en-US"/>
-        </w:rPr>
-        <w:t xml:space="preserve"> = </w:t>
+        <w:t>var userInput = prompt("Enter your tweet ");</w:t>
+      </w:r>
+    </w:p>
+    <w:p>
+      <w:pPr>
+        <w:rPr>
+          <w:lang w:val="en-US"/>
+        </w:rPr>
+      </w:pPr>
+      <w:r>
+        <w:rPr>
+          <w:lang w:val="en-US"/>
+        </w:rPr>
+        <w:t>console.log(userInput);</w:t>
+      </w:r>
+    </w:p>
+    <w:p>
+      <w:pPr>
+        <w:rPr>
+          <w:lang w:val="en-US"/>
+        </w:rPr>
+      </w:pPr>
+    </w:p>
+    <w:p>
+      <w:pPr>
+        <w:rPr>
+          <w:lang w:val="en-US"/>
+        </w:rPr>
+      </w:pPr>
+      <w:r>
+        <w:rPr>
+          <w:lang w:val="en-US"/>
+        </w:rPr>
+        <w:t>var inputCharacterCount = userInput.length;</w:t>
+      </w:r>
+    </w:p>
+    <w:p>
+      <w:pPr>
+        <w:rPr>
+          <w:lang w:val="en-US"/>
+        </w:rPr>
+      </w:pPr>
+      <w:r>
+        <w:rPr>
+          <w:lang w:val="en-US"/>
+        </w:rPr>
+        <w:t xml:space="preserve">var remainingCharacters = </w:t>
       </w:r>
       <w:r>
         <w:rPr>
@@ -2511,65 +2160,27 @@
         <w:rPr>
           <w:lang w:val="en-US"/>
         </w:rPr>
-        <w:t xml:space="preserve"> - </w:t>
-      </w:r>
-      <w:proofErr w:type="spellStart"/>
-      <w:proofErr w:type="gramStart"/>
-      <w:r>
-        <w:rPr>
-          <w:lang w:val="en-US"/>
-        </w:rPr>
-        <w:t>inputCharacterCount</w:t>
-      </w:r>
-      <w:proofErr w:type="spellEnd"/>
-      <w:r>
-        <w:rPr>
-          <w:lang w:val="en-US"/>
-        </w:rPr>
-        <w:t>;</w:t>
-      </w:r>
-      <w:proofErr w:type="gramEnd"/>
-    </w:p>
-    <w:p>
-      <w:pPr>
-        <w:rPr>
-          <w:lang w:val="en-US"/>
-        </w:rPr>
-      </w:pPr>
-    </w:p>
-    <w:p>
-      <w:pPr>
-        <w:rPr>
-          <w:lang w:val="en-US"/>
-        </w:rPr>
-      </w:pPr>
-      <w:proofErr w:type="gramStart"/>
-      <w:r>
-        <w:rPr>
-          <w:lang w:val="en-US"/>
-        </w:rPr>
-        <w:t>alert(</w:t>
-      </w:r>
-      <w:proofErr w:type="gramEnd"/>
-      <w:r>
-        <w:rPr>
-          <w:lang w:val="en-US"/>
-        </w:rPr>
-        <w:t>String(</w:t>
-      </w:r>
-      <w:proofErr w:type="spellStart"/>
-      <w:r>
-        <w:rPr>
-          <w:lang w:val="en-US"/>
-        </w:rPr>
-        <w:t>inputCharacterCount</w:t>
-      </w:r>
-      <w:proofErr w:type="spellEnd"/>
-      <w:r>
-        <w:rPr>
-          <w:lang w:val="en-US"/>
-        </w:rPr>
-        <w:t>) + '</w:t>
+        <w:t xml:space="preserve"> - inputCharacterCount;</w:t>
+      </w:r>
+    </w:p>
+    <w:p>
+      <w:pPr>
+        <w:rPr>
+          <w:lang w:val="en-US"/>
+        </w:rPr>
+      </w:pPr>
+    </w:p>
+    <w:p>
+      <w:pPr>
+        <w:rPr>
+          <w:lang w:val="en-US"/>
+        </w:rPr>
+      </w:pPr>
+      <w:r>
+        <w:rPr>
+          <w:lang w:val="en-US"/>
+        </w:rPr>
+        <w:t>alert(String(inputCharacterCount) + '</w:t>
       </w:r>
       <w:r>
         <w:rPr>
@@ -2581,21 +2192,7 @@
         <w:rPr>
           <w:lang w:val="en-US"/>
         </w:rPr>
-        <w:t>sed. ' + String(</w:t>
-      </w:r>
-      <w:proofErr w:type="spellStart"/>
-      <w:r>
-        <w:rPr>
-          <w:lang w:val="en-US"/>
-        </w:rPr>
-        <w:t>remainingCharacters</w:t>
-      </w:r>
-      <w:proofErr w:type="spellEnd"/>
-      <w:r>
-        <w:rPr>
-          <w:lang w:val="en-US"/>
-        </w:rPr>
-        <w:t>) + "</w:t>
+        <w:t>sed. ' + String(remainingCharacters) + "</w:t>
       </w:r>
       <w:r>
         <w:rPr>
@@ -2607,16 +2204,8 @@
         <w:rPr>
           <w:lang w:val="en-US"/>
         </w:rPr>
-        <w:t>Remaining"</w:t>
-      </w:r>
-      <w:proofErr w:type="gramStart"/>
-      <w:r>
-        <w:rPr>
-          <w:lang w:val="en-US"/>
-        </w:rPr>
-        <w:t>);</w:t>
-      </w:r>
-      <w:proofErr w:type="gramEnd"/>
+        <w:t>Remaining");</w:t>
+      </w:r>
     </w:p>
     <w:p>
       <w:pPr>
@@ -2641,69 +2230,33 @@
           <w:bCs/>
           <w:lang w:val="en-US"/>
         </w:rPr>
-        <w:t>slice(</w:t>
-      </w:r>
-      <w:proofErr w:type="spellStart"/>
-      <w:proofErr w:type="gramStart"/>
-      <w:r>
-        <w:rPr>
-          <w:b/>
-          <w:bCs/>
-          <w:lang w:val="en-US"/>
-        </w:rPr>
-        <w:t>x,y</w:t>
-      </w:r>
-      <w:proofErr w:type="spellEnd"/>
-      <w:proofErr w:type="gramEnd"/>
-      <w:r>
-        <w:rPr>
-          <w:b/>
-          <w:bCs/>
-          <w:lang w:val="en-US"/>
-        </w:rPr>
-        <w:t>)</w:t>
-      </w:r>
-    </w:p>
-    <w:p>
-      <w:pPr>
-        <w:rPr>
-          <w:lang w:val="en-US"/>
-        </w:rPr>
-      </w:pPr>
-      <w:proofErr w:type="gramStart"/>
-      <w:r>
-        <w:rPr>
-          <w:lang w:val="en-US"/>
-        </w:rPr>
-        <w:t>Let’s</w:t>
-      </w:r>
-      <w:proofErr w:type="gramEnd"/>
-      <w:r>
-        <w:rPr>
-          <w:lang w:val="en-US"/>
-        </w:rPr>
-        <w:t xml:space="preserve"> you slice your strings </w:t>
-      </w:r>
-    </w:p>
-    <w:p>
-      <w:pPr>
-        <w:rPr>
-          <w:lang w:val="en-US"/>
-        </w:rPr>
-      </w:pPr>
-      <w:proofErr w:type="spellStart"/>
-      <w:r>
-        <w:rPr>
-          <w:lang w:val="en-US"/>
-        </w:rPr>
-        <w:t>String.slice</w:t>
-      </w:r>
-      <w:proofErr w:type="spellEnd"/>
-      <w:r>
-        <w:rPr>
-          <w:lang w:val="en-US"/>
-        </w:rPr>
-        <w:t xml:space="preserve">(0,1) </w:t>
+        <w:t>slice(x,y)</w:t>
+      </w:r>
+    </w:p>
+    <w:p>
+      <w:pPr>
+        <w:rPr>
+          <w:lang w:val="en-US"/>
+        </w:rPr>
+      </w:pPr>
+      <w:r>
+        <w:rPr>
+          <w:lang w:val="en-US"/>
+        </w:rPr>
+        <w:t xml:space="preserve">Let’s you slice your strings </w:t>
+      </w:r>
+    </w:p>
+    <w:p>
+      <w:pPr>
+        <w:rPr>
+          <w:lang w:val="en-US"/>
+        </w:rPr>
+      </w:pPr>
+      <w:r>
+        <w:rPr>
+          <w:lang w:val="en-US"/>
+        </w:rPr>
+        <w:t xml:space="preserve">String.slice(0,1) </w:t>
       </w:r>
       <w:r>
         <w:rPr>
@@ -2815,16 +2368,8 @@
         <w:rPr>
           <w:lang w:val="en-US"/>
         </w:rPr>
-        <w:t xml:space="preserve">Section 10: Intermediate </w:t>
-      </w:r>
-      <w:proofErr w:type="spellStart"/>
-      <w:r>
-        <w:rPr>
-          <w:lang w:val="en-US"/>
-        </w:rPr>
-        <w:t>Javascript</w:t>
-      </w:r>
-      <w:proofErr w:type="spellEnd"/>
+        <w:t>Section 10: Intermediate Javascript</w:t>
+      </w:r>
     </w:p>
     <w:p>
       <w:pPr>
@@ -2837,31 +2382,18 @@
         <w:rPr>
           <w:lang w:val="en-US"/>
         </w:rPr>
-        <w:t xml:space="preserve">Lecture 132: Random Number Generation in </w:t>
-      </w:r>
-      <w:proofErr w:type="spellStart"/>
-      <w:r>
-        <w:rPr>
-          <w:lang w:val="en-US"/>
-        </w:rPr>
-        <w:t>Javascript</w:t>
-      </w:r>
-      <w:proofErr w:type="spellEnd"/>
-      <w:r>
-        <w:rPr>
-          <w:lang w:val="en-US"/>
-        </w:rPr>
-        <w:t xml:space="preserve"> </w:t>
-      </w:r>
-    </w:p>
-    <w:p>
-      <w:pPr>
-        <w:rPr>
-          <w:lang w:val="en-US"/>
-        </w:rPr>
-      </w:pPr>
-      <w:r>
-        <w:rPr>
+        <w:t xml:space="preserve">Lecture 132: Random Number Generation in Javascript </w:t>
+      </w:r>
+    </w:p>
+    <w:p>
+      <w:pPr>
+        <w:rPr>
+          <w:lang w:val="en-US"/>
+        </w:rPr>
+      </w:pPr>
+      <w:r>
+        <w:rPr>
+          <w:noProof/>
           <w:lang w:val="en-US"/>
         </w:rPr>
         <w:drawing>
@@ -2899,6 +2431,228 @@
             </a:graphic>
           </wp:inline>
         </w:drawing>
+      </w:r>
+    </w:p>
+    <w:p>
+      <w:pPr>
+        <w:rPr>
+          <w:lang w:val="en-US"/>
+        </w:rPr>
+      </w:pPr>
+    </w:p>
+    <w:p>
+      <w:pPr>
+        <w:pStyle w:val="Heading1"/>
+        <w:rPr>
+          <w:lang w:val="en-US"/>
+        </w:rPr>
+      </w:pPr>
+      <w:r>
+        <w:rPr>
+          <w:lang w:val="en-US"/>
+        </w:rPr>
+        <w:t>Section 11: The Document Object Model</w:t>
+      </w:r>
+    </w:p>
+    <w:p>
+      <w:pPr>
+        <w:rPr>
+          <w:lang w:val="en-US"/>
+        </w:rPr>
+      </w:pPr>
+    </w:p>
+    <w:p>
+      <w:pPr>
+        <w:pStyle w:val="ListParagraph"/>
+        <w:numPr>
+          <w:ilvl w:val="0"/>
+          <w:numId w:val="1"/>
+        </w:numPr>
+        <w:rPr>
+          <w:lang w:val="en-US"/>
+        </w:rPr>
+      </w:pPr>
+      <w:r>
+        <w:rPr>
+          <w:lang w:val="en-US"/>
+        </w:rPr>
+        <w:t>Basically catalogs the page into individual objects that we can select and manipulate</w:t>
+      </w:r>
+      <w:r>
+        <w:rPr>
+          <w:lang w:val="en-US"/>
+        </w:rPr>
+        <w:t xml:space="preserve"> </w:t>
+      </w:r>
+    </w:p>
+    <w:p>
+      <w:pPr>
+        <w:pStyle w:val="ListParagraph"/>
+        <w:numPr>
+          <w:ilvl w:val="0"/>
+          <w:numId w:val="1"/>
+        </w:numPr>
+        <w:rPr>
+          <w:lang w:val="en-US"/>
+        </w:rPr>
+      </w:pPr>
+      <w:r>
+        <w:rPr>
+          <w:lang w:val="en-US"/>
+        </w:rPr>
+        <w:t xml:space="preserve">Browser turns all the html into a tree structure </w:t>
+      </w:r>
+    </w:p>
+    <w:p>
+      <w:pPr>
+        <w:rPr>
+          <w:lang w:val="en-US"/>
+        </w:rPr>
+      </w:pPr>
+    </w:p>
+    <w:p>
+      <w:pPr>
+        <w:rPr>
+          <w:lang w:val="en-US"/>
+        </w:rPr>
+      </w:pPr>
+      <w:r>
+        <w:rPr>
+          <w:lang w:val="en-US"/>
+        </w:rPr>
+        <w:drawing>
+          <wp:inline distT="0" distB="0" distL="0" distR="0" wp14:anchorId="76DD079A" wp14:editId="363B016B">
+            <wp:extent cx="5943600" cy="2418080"/>
+            <wp:effectExtent l="0" t="0" r="0" b="1270"/>
+            <wp:docPr id="9" name="Picture 9"/>
+            <wp:cNvGraphicFramePr>
+              <a:graphicFrameLocks xmlns:a="http://schemas.openxmlformats.org/drawingml/2006/main" noChangeAspect="1"/>
+            </wp:cNvGraphicFramePr>
+            <a:graphic xmlns:a="http://schemas.openxmlformats.org/drawingml/2006/main">
+              <a:graphicData uri="http://schemas.openxmlformats.org/drawingml/2006/picture">
+                <pic:pic xmlns:pic="http://schemas.openxmlformats.org/drawingml/2006/picture">
+                  <pic:nvPicPr>
+                    <pic:cNvPr id="1" name=""/>
+                    <pic:cNvPicPr/>
+                  </pic:nvPicPr>
+                  <pic:blipFill>
+                    <a:blip r:embed="rId15"/>
+                    <a:stretch>
+                      <a:fillRect/>
+                    </a:stretch>
+                  </pic:blipFill>
+                  <pic:spPr>
+                    <a:xfrm>
+                      <a:off x="0" y="0"/>
+                      <a:ext cx="5943600" cy="2418080"/>
+                    </a:xfrm>
+                    <a:prstGeom prst="rect">
+                      <a:avLst/>
+                    </a:prstGeom>
+                  </pic:spPr>
+                </pic:pic>
+              </a:graphicData>
+            </a:graphic>
+          </wp:inline>
+        </w:drawing>
+      </w:r>
+    </w:p>
+    <w:p>
+      <w:pPr>
+        <w:rPr>
+          <w:lang w:val="en-US"/>
+        </w:rPr>
+      </w:pPr>
+      <w:r>
+        <w:rPr>
+          <w:lang w:val="en-US"/>
+        </w:rPr>
+        <w:drawing>
+          <wp:inline distT="0" distB="0" distL="0" distR="0" wp14:anchorId="082888BA" wp14:editId="043E0E32">
+            <wp:extent cx="5943600" cy="741680"/>
+            <wp:effectExtent l="0" t="0" r="0" b="1270"/>
+            <wp:docPr id="10" name="Picture 10"/>
+            <wp:cNvGraphicFramePr>
+              <a:graphicFrameLocks xmlns:a="http://schemas.openxmlformats.org/drawingml/2006/main" noChangeAspect="1"/>
+            </wp:cNvGraphicFramePr>
+            <a:graphic xmlns:a="http://schemas.openxmlformats.org/drawingml/2006/main">
+              <a:graphicData uri="http://schemas.openxmlformats.org/drawingml/2006/picture">
+                <pic:pic xmlns:pic="http://schemas.openxmlformats.org/drawingml/2006/picture">
+                  <pic:nvPicPr>
+                    <pic:cNvPr id="1" name=""/>
+                    <pic:cNvPicPr/>
+                  </pic:nvPicPr>
+                  <pic:blipFill>
+                    <a:blip r:embed="rId16"/>
+                    <a:stretch>
+                      <a:fillRect/>
+                    </a:stretch>
+                  </pic:blipFill>
+                  <pic:spPr>
+                    <a:xfrm>
+                      <a:off x="0" y="0"/>
+                      <a:ext cx="5943600" cy="741680"/>
+                    </a:xfrm>
+                    <a:prstGeom prst="rect">
+                      <a:avLst/>
+                    </a:prstGeom>
+                  </pic:spPr>
+                </pic:pic>
+              </a:graphicData>
+            </a:graphic>
+          </wp:inline>
+        </w:drawing>
+      </w:r>
+    </w:p>
+    <w:p>
+      <w:pPr>
+        <w:rPr>
+          <w:lang w:val="en-US"/>
+        </w:rPr>
+      </w:pPr>
+      <w:r>
+        <w:rPr>
+          <w:lang w:val="en-US"/>
+        </w:rPr>
+        <w:t>Getter and setters</w:t>
+      </w:r>
+    </w:p>
+    <w:p>
+      <w:pPr>
+        <w:rPr>
+          <w:lang w:val="en-US"/>
+        </w:rPr>
+      </w:pPr>
+      <w:r>
+        <w:rPr>
+          <w:lang w:val="en-US"/>
+        </w:rPr>
+        <w:t>document.querySelector("</w:t>
+      </w:r>
+      <w:r>
+        <w:rPr>
+          <w:lang w:val="en-US"/>
+        </w:rPr>
+        <w:t xml:space="preserve"> </w:t>
+      </w:r>
+      <w:r>
+        <w:rPr>
+          <w:lang w:val="en-US"/>
+        </w:rPr>
+        <w:t>")</w:t>
+      </w:r>
+    </w:p>
+    <w:p>
+      <w:pPr>
+        <w:rPr>
+          <w:lang w:val="en-US"/>
+        </w:rPr>
+      </w:pPr>
+      <w:r>
+        <w:rPr>
+          <w:lang w:val="en-US"/>
+        </w:rPr>
+        <w:t>document.getElementsByTagName(“ “ )</w:t>
       </w:r>
     </w:p>
     <w:sectPr>

</xml_diff>

<commit_message>
Added Completed Version of the Dice Challenge using query selectors and attribute setters
Simple dice rolling website that randomly selects two dice images onload and determines a winner between two players.
</commit_message>
<xml_diff>
--- a/Notes.docx
+++ b/Notes.docx
@@ -2653,6 +2653,376 @@
           <w:lang w:val="en-US"/>
         </w:rPr>
         <w:t>document.getElementsByTagName(“ “ )</w:t>
+      </w:r>
+    </w:p>
+    <w:p>
+      <w:pPr>
+        <w:rPr>
+          <w:lang w:val="en-US"/>
+        </w:rPr>
+      </w:pPr>
+    </w:p>
+    <w:p>
+      <w:pPr>
+        <w:rPr>
+          <w:lang w:val="en-US"/>
+        </w:rPr>
+      </w:pPr>
+      <w:r>
+        <w:rPr>
+          <w:lang w:val="en-US"/>
+        </w:rPr>
+        <w:lastRenderedPageBreak/>
+        <w:drawing>
+          <wp:inline distT="0" distB="0" distL="0" distR="0" wp14:anchorId="5B102C27" wp14:editId="3FA00C32">
+            <wp:extent cx="5943600" cy="3034665"/>
+            <wp:effectExtent l="0" t="0" r="0" b="0"/>
+            <wp:docPr id="11" name="Picture 11"/>
+            <wp:cNvGraphicFramePr>
+              <a:graphicFrameLocks xmlns:a="http://schemas.openxmlformats.org/drawingml/2006/main" noChangeAspect="1"/>
+            </wp:cNvGraphicFramePr>
+            <a:graphic xmlns:a="http://schemas.openxmlformats.org/drawingml/2006/main">
+              <a:graphicData uri="http://schemas.openxmlformats.org/drawingml/2006/picture">
+                <pic:pic xmlns:pic="http://schemas.openxmlformats.org/drawingml/2006/picture">
+                  <pic:nvPicPr>
+                    <pic:cNvPr id="1" name=""/>
+                    <pic:cNvPicPr/>
+                  </pic:nvPicPr>
+                  <pic:blipFill>
+                    <a:blip r:embed="rId17"/>
+                    <a:stretch>
+                      <a:fillRect/>
+                    </a:stretch>
+                  </pic:blipFill>
+                  <pic:spPr>
+                    <a:xfrm>
+                      <a:off x="0" y="0"/>
+                      <a:ext cx="5943600" cy="3034665"/>
+                    </a:xfrm>
+                    <a:prstGeom prst="rect">
+                      <a:avLst/>
+                    </a:prstGeom>
+                  </pic:spPr>
+                </pic:pic>
+              </a:graphicData>
+            </a:graphic>
+          </wp:inline>
+        </w:drawing>
+      </w:r>
+    </w:p>
+    <w:p>
+      <w:pPr>
+        <w:rPr>
+          <w:lang w:val="en-US"/>
+        </w:rPr>
+      </w:pPr>
+    </w:p>
+    <w:p>
+      <w:pPr>
+        <w:pStyle w:val="Heading2"/>
+        <w:rPr>
+          <w:lang w:val="en-US"/>
+        </w:rPr>
+      </w:pPr>
+      <w:r>
+        <w:rPr>
+          <w:lang w:val="en-US"/>
+        </w:rPr>
+        <w:t>Lecture 153: Class Lists</w:t>
+      </w:r>
+    </w:p>
+    <w:p>
+      <w:pPr>
+        <w:pStyle w:val="ListParagraph"/>
+        <w:numPr>
+          <w:ilvl w:val="0"/>
+          <w:numId w:val="1"/>
+        </w:numPr>
+        <w:rPr>
+          <w:lang w:val="en-US"/>
+        </w:rPr>
+      </w:pPr>
+      <w:r>
+        <w:rPr>
+          <w:lang w:val="en-US"/>
+        </w:rPr>
+        <w:t>The idea is that all styles should be stored or predefined in your style.css sheet</w:t>
+      </w:r>
+    </w:p>
+    <w:p>
+      <w:pPr>
+        <w:pStyle w:val="ListParagraph"/>
+        <w:numPr>
+          <w:ilvl w:val="0"/>
+          <w:numId w:val="1"/>
+        </w:numPr>
+        <w:rPr>
+          <w:lang w:val="en-US"/>
+        </w:rPr>
+      </w:pPr>
+      <w:r>
+        <w:rPr>
+          <w:lang w:val="en-US"/>
+        </w:rPr>
+        <w:t>But what do you do if you want to change some values on the fly?</w:t>
+      </w:r>
+    </w:p>
+    <w:p>
+      <w:pPr>
+        <w:pStyle w:val="ListParagraph"/>
+        <w:numPr>
+          <w:ilvl w:val="0"/>
+          <w:numId w:val="1"/>
+        </w:numPr>
+        <w:rPr>
+          <w:lang w:val="en-US"/>
+        </w:rPr>
+      </w:pPr>
+      <w:r>
+        <w:rPr>
+          <w:lang w:val="en-US"/>
+        </w:rPr>
+        <w:t>Well, you can use javascript to directly change that object’s structure or attributes</w:t>
+      </w:r>
+    </w:p>
+    <w:p>
+      <w:pPr>
+        <w:pStyle w:val="ListParagraph"/>
+        <w:numPr>
+          <w:ilvl w:val="0"/>
+          <w:numId w:val="1"/>
+        </w:numPr>
+        <w:rPr>
+          <w:lang w:val="en-US"/>
+        </w:rPr>
+      </w:pPr>
+      <w:r>
+        <w:rPr>
+          <w:lang w:val="en-US"/>
+        </w:rPr>
+        <w:t xml:space="preserve">OR you can add predefined classes to it! </w:t>
+      </w:r>
+    </w:p>
+    <w:p>
+      <w:pPr>
+        <w:rPr>
+          <w:lang w:val="en-US"/>
+        </w:rPr>
+      </w:pPr>
+      <w:r>
+        <w:rPr>
+          <w:lang w:val="en-US"/>
+        </w:rPr>
+        <w:drawing>
+          <wp:inline distT="0" distB="0" distL="0" distR="0" wp14:anchorId="0C337071" wp14:editId="4C4374C1">
+            <wp:extent cx="5943600" cy="1816735"/>
+            <wp:effectExtent l="0" t="0" r="0" b="0"/>
+            <wp:docPr id="12" name="Picture 12"/>
+            <wp:cNvGraphicFramePr>
+              <a:graphicFrameLocks xmlns:a="http://schemas.openxmlformats.org/drawingml/2006/main" noChangeAspect="1"/>
+            </wp:cNvGraphicFramePr>
+            <a:graphic xmlns:a="http://schemas.openxmlformats.org/drawingml/2006/main">
+              <a:graphicData uri="http://schemas.openxmlformats.org/drawingml/2006/picture">
+                <pic:pic xmlns:pic="http://schemas.openxmlformats.org/drawingml/2006/picture">
+                  <pic:nvPicPr>
+                    <pic:cNvPr id="1" name=""/>
+                    <pic:cNvPicPr/>
+                  </pic:nvPicPr>
+                  <pic:blipFill>
+                    <a:blip r:embed="rId18"/>
+                    <a:stretch>
+                      <a:fillRect/>
+                    </a:stretch>
+                  </pic:blipFill>
+                  <pic:spPr>
+                    <a:xfrm>
+                      <a:off x="0" y="0"/>
+                      <a:ext cx="5943600" cy="1816735"/>
+                    </a:xfrm>
+                    <a:prstGeom prst="rect">
+                      <a:avLst/>
+                    </a:prstGeom>
+                  </pic:spPr>
+                </pic:pic>
+              </a:graphicData>
+            </a:graphic>
+          </wp:inline>
+        </w:drawing>
+      </w:r>
+    </w:p>
+    <w:p>
+      <w:pPr>
+        <w:rPr>
+          <w:lang w:val="en-US"/>
+        </w:rPr>
+      </w:pPr>
+      <w:r>
+        <w:rPr>
+          <w:lang w:val="en-US"/>
+        </w:rPr>
+        <w:t xml:space="preserve">Can also toggle these </w:t>
+      </w:r>
+    </w:p>
+    <w:p>
+      <w:pPr>
+        <w:rPr>
+          <w:lang w:val="en-US"/>
+        </w:rPr>
+      </w:pPr>
+    </w:p>
+    <w:p>
+      <w:pPr>
+        <w:rPr>
+          <w:lang w:val="en-US"/>
+        </w:rPr>
+      </w:pPr>
+      <w:r>
+        <w:rPr>
+          <w:lang w:val="en-US"/>
+        </w:rPr>
+        <w:drawing>
+          <wp:inline distT="0" distB="0" distL="0" distR="0" wp14:anchorId="7563DA78" wp14:editId="6A4401CF">
+            <wp:extent cx="5943600" cy="1229360"/>
+            <wp:effectExtent l="0" t="0" r="0" b="8890"/>
+            <wp:docPr id="13" name="Picture 13"/>
+            <wp:cNvGraphicFramePr>
+              <a:graphicFrameLocks xmlns:a="http://schemas.openxmlformats.org/drawingml/2006/main" noChangeAspect="1"/>
+            </wp:cNvGraphicFramePr>
+            <a:graphic xmlns:a="http://schemas.openxmlformats.org/drawingml/2006/main">
+              <a:graphicData uri="http://schemas.openxmlformats.org/drawingml/2006/picture">
+                <pic:pic xmlns:pic="http://schemas.openxmlformats.org/drawingml/2006/picture">
+                  <pic:nvPicPr>
+                    <pic:cNvPr id="1" name=""/>
+                    <pic:cNvPicPr/>
+                  </pic:nvPicPr>
+                  <pic:blipFill>
+                    <a:blip r:embed="rId19"/>
+                    <a:stretch>
+                      <a:fillRect/>
+                    </a:stretch>
+                  </pic:blipFill>
+                  <pic:spPr>
+                    <a:xfrm>
+                      <a:off x="0" y="0"/>
+                      <a:ext cx="5943600" cy="1229360"/>
+                    </a:xfrm>
+                    <a:prstGeom prst="rect">
+                      <a:avLst/>
+                    </a:prstGeom>
+                  </pic:spPr>
+                </pic:pic>
+              </a:graphicData>
+            </a:graphic>
+          </wp:inline>
+        </w:drawing>
+      </w:r>
+    </w:p>
+    <w:p>
+      <w:pPr>
+        <w:rPr>
+          <w:lang w:val="en-US"/>
+        </w:rPr>
+      </w:pPr>
+      <w:r>
+        <w:rPr>
+          <w:lang w:val="en-US"/>
+        </w:rPr>
+        <w:lastRenderedPageBreak/>
+        <w:t>Can pass style through querySelector.innerHTML</w:t>
+      </w:r>
+    </w:p>
+    <w:p>
+      <w:pPr>
+        <w:rPr>
+          <w:lang w:val="en-US"/>
+        </w:rPr>
+      </w:pPr>
+      <w:r>
+        <w:rPr>
+          <w:lang w:val="en-US"/>
+        </w:rPr>
+        <w:drawing>
+          <wp:inline distT="0" distB="0" distL="0" distR="0" wp14:anchorId="41ABFEF7" wp14:editId="06B907D1">
+            <wp:extent cx="5943600" cy="568960"/>
+            <wp:effectExtent l="0" t="0" r="0" b="2540"/>
+            <wp:docPr id="14" name="Picture 14"/>
+            <wp:cNvGraphicFramePr>
+              <a:graphicFrameLocks xmlns:a="http://schemas.openxmlformats.org/drawingml/2006/main" noChangeAspect="1"/>
+            </wp:cNvGraphicFramePr>
+            <a:graphic xmlns:a="http://schemas.openxmlformats.org/drawingml/2006/main">
+              <a:graphicData uri="http://schemas.openxmlformats.org/drawingml/2006/picture">
+                <pic:pic xmlns:pic="http://schemas.openxmlformats.org/drawingml/2006/picture">
+                  <pic:nvPicPr>
+                    <pic:cNvPr id="1" name=""/>
+                    <pic:cNvPicPr/>
+                  </pic:nvPicPr>
+                  <pic:blipFill>
+                    <a:blip r:embed="rId20"/>
+                    <a:stretch>
+                      <a:fillRect/>
+                    </a:stretch>
+                  </pic:blipFill>
+                  <pic:spPr>
+                    <a:xfrm>
+                      <a:off x="0" y="0"/>
+                      <a:ext cx="5943600" cy="568960"/>
+                    </a:xfrm>
+                    <a:prstGeom prst="rect">
+                      <a:avLst/>
+                    </a:prstGeom>
+                  </pic:spPr>
+                </pic:pic>
+              </a:graphicData>
+            </a:graphic>
+          </wp:inline>
+        </w:drawing>
+      </w:r>
+    </w:p>
+    <w:p>
+      <w:pPr>
+        <w:rPr>
+          <w:lang w:val="en-US"/>
+        </w:rPr>
+      </w:pPr>
+      <w:r>
+        <w:rPr>
+          <w:lang w:val="en-US"/>
+        </w:rPr>
+        <w:drawing>
+          <wp:inline distT="0" distB="0" distL="0" distR="0" wp14:anchorId="31583904" wp14:editId="799398EA">
+            <wp:extent cx="5943600" cy="2359660"/>
+            <wp:effectExtent l="0" t="0" r="0" b="2540"/>
+            <wp:docPr id="15" name="Picture 15"/>
+            <wp:cNvGraphicFramePr>
+              <a:graphicFrameLocks xmlns:a="http://schemas.openxmlformats.org/drawingml/2006/main" noChangeAspect="1"/>
+            </wp:cNvGraphicFramePr>
+            <a:graphic xmlns:a="http://schemas.openxmlformats.org/drawingml/2006/main">
+              <a:graphicData uri="http://schemas.openxmlformats.org/drawingml/2006/picture">
+                <pic:pic xmlns:pic="http://schemas.openxmlformats.org/drawingml/2006/picture">
+                  <pic:nvPicPr>
+                    <pic:cNvPr id="1" name=""/>
+                    <pic:cNvPicPr/>
+                  </pic:nvPicPr>
+                  <pic:blipFill>
+                    <a:blip r:embed="rId21"/>
+                    <a:stretch>
+                      <a:fillRect/>
+                    </a:stretch>
+                  </pic:blipFill>
+                  <pic:spPr>
+                    <a:xfrm>
+                      <a:off x="0" y="0"/>
+                      <a:ext cx="5943600" cy="2359660"/>
+                    </a:xfrm>
+                    <a:prstGeom prst="rect">
+                      <a:avLst/>
+                    </a:prstGeom>
+                  </pic:spPr>
+                </pic:pic>
+              </a:graphicData>
+            </a:graphic>
+          </wp:inline>
+        </w:drawing>
       </w:r>
     </w:p>
     <w:sectPr>

</xml_diff>

<commit_message>
Completed Drum kit site using event listeners, query selectors, and class lists
</commit_message>
<xml_diff>
--- a/Notes.docx
+++ b/Notes.docx
@@ -515,12 +515,14 @@
           <w:lang w:val="en-US"/>
         </w:rPr>
       </w:pPr>
+      <w:proofErr w:type="spellStart"/>
       <w:r>
         <w:rPr>
           <w:lang w:val="en-US"/>
         </w:rPr>
         <w:t>Javascript</w:t>
       </w:r>
+      <w:proofErr w:type="spellEnd"/>
     </w:p>
     <w:p>
       <w:pPr>
@@ -537,7 +539,21 @@
         <w:rPr>
           <w:lang w:val="en-US"/>
         </w:rPr>
-        <w:t>Code that actually lets your website do things or have behaviour (muscles of the body)</w:t>
+        <w:t xml:space="preserve">Code that actually lets your website do things or have </w:t>
+      </w:r>
+      <w:proofErr w:type="spellStart"/>
+      <w:r>
+        <w:rPr>
+          <w:lang w:val="en-US"/>
+        </w:rPr>
+        <w:t>behaviour</w:t>
+      </w:r>
+      <w:proofErr w:type="spellEnd"/>
+      <w:r>
+        <w:rPr>
+          <w:lang w:val="en-US"/>
+        </w:rPr>
+        <w:t xml:space="preserve"> (muscles of the body)</w:t>
       </w:r>
     </w:p>
     <w:p>
@@ -609,7 +625,21 @@
         <w:rPr>
           <w:lang w:val="en-US"/>
         </w:rPr>
-        <w:t xml:space="preserve"> HyperText Markup Language</w:t>
+        <w:t xml:space="preserve"> </w:t>
+      </w:r>
+      <w:proofErr w:type="spellStart"/>
+      <w:r>
+        <w:rPr>
+          <w:lang w:val="en-US"/>
+        </w:rPr>
+        <w:t>HyperText</w:t>
+      </w:r>
+      <w:proofErr w:type="spellEnd"/>
+      <w:r>
+        <w:rPr>
+          <w:lang w:val="en-US"/>
+        </w:rPr>
+        <w:t xml:space="preserve"> Markup Language</w:t>
       </w:r>
     </w:p>
     <w:p>
@@ -1085,12 +1115,14 @@
           <w:lang w:val="en-US"/>
         </w:rPr>
       </w:pPr>
+      <w:proofErr w:type="spellStart"/>
       <w:r>
         <w:rPr>
           <w:lang w:val="en-US"/>
         </w:rPr>
         <w:t>Codeply</w:t>
       </w:r>
+      <w:proofErr w:type="spellEnd"/>
     </w:p>
     <w:p>
       <w:pPr>
@@ -1221,7 +1253,21 @@
         <w:rPr>
           <w:lang w:val="en-US"/>
         </w:rPr>
-        <w:t xml:space="preserve">Some of the components actually need bootstrap javascript – might be worthwhile using the started template for bootstrap sites </w:t>
+        <w:t xml:space="preserve">Some of the components actually need bootstrap </w:t>
+      </w:r>
+      <w:proofErr w:type="spellStart"/>
+      <w:r>
+        <w:rPr>
+          <w:lang w:val="en-US"/>
+        </w:rPr>
+        <w:t>javascript</w:t>
+      </w:r>
+      <w:proofErr w:type="spellEnd"/>
+      <w:r>
+        <w:rPr>
+          <w:lang w:val="en-US"/>
+        </w:rPr>
+        <w:t xml:space="preserve"> – might be worthwhile using the started template for bootstrap sites </w:t>
       </w:r>
     </w:p>
     <w:p>
@@ -1331,11 +1377,19 @@
           <w:lang w:val="en-US"/>
         </w:rPr>
       </w:pPr>
-      <w:r>
-        <w:rPr>
-          <w:lang w:val="en-US"/>
-        </w:rPr>
-        <w:t>Sneakpeekit gives you templates for your own design</w:t>
+      <w:proofErr w:type="spellStart"/>
+      <w:r>
+        <w:rPr>
+          <w:lang w:val="en-US"/>
+        </w:rPr>
+        <w:t>Sneakpeekit</w:t>
+      </w:r>
+      <w:proofErr w:type="spellEnd"/>
+      <w:r>
+        <w:rPr>
+          <w:lang w:val="en-US"/>
+        </w:rPr>
+        <w:t xml:space="preserve"> gives you templates for your own design</w:t>
       </w:r>
     </w:p>
     <w:p>
@@ -1503,7 +1557,21 @@
         <w:rPr>
           <w:lang w:val="en-US"/>
         </w:rPr>
-        <w:t>Col-md-6 explianed:</w:t>
+        <w:t xml:space="preserve">Col-md-6 </w:t>
+      </w:r>
+      <w:proofErr w:type="spellStart"/>
+      <w:r>
+        <w:rPr>
+          <w:lang w:val="en-US"/>
+        </w:rPr>
+        <w:t>explianed</w:t>
+      </w:r>
+      <w:proofErr w:type="spellEnd"/>
+      <w:r>
+        <w:rPr>
+          <w:lang w:val="en-US"/>
+        </w:rPr>
+        <w:t>:</w:t>
       </w:r>
     </w:p>
     <w:p>
@@ -1892,7 +1960,21 @@
         <w:rPr>
           <w:lang w:val="en-US"/>
         </w:rPr>
-        <w:t>Section 9: Introduction to Javascript ES6</w:t>
+        <w:t xml:space="preserve">Section 9: Introduction to </w:t>
+      </w:r>
+      <w:proofErr w:type="spellStart"/>
+      <w:r>
+        <w:rPr>
+          <w:lang w:val="en-US"/>
+        </w:rPr>
+        <w:t>Javascript</w:t>
+      </w:r>
+      <w:proofErr w:type="spellEnd"/>
+      <w:r>
+        <w:rPr>
+          <w:lang w:val="en-US"/>
+        </w:rPr>
+        <w:t xml:space="preserve"> ES6</w:t>
       </w:r>
     </w:p>
     <w:p>
@@ -1961,7 +2043,21 @@
         <w:rPr>
           <w:lang w:val="en-US"/>
         </w:rPr>
-        <w:t>Lecture 113: Naming Conventions for Javascript Variables</w:t>
+        <w:t xml:space="preserve">Lecture 113: Naming Conventions for </w:t>
+      </w:r>
+      <w:proofErr w:type="spellStart"/>
+      <w:r>
+        <w:rPr>
+          <w:lang w:val="en-US"/>
+        </w:rPr>
+        <w:t>Javascript</w:t>
+      </w:r>
+      <w:proofErr w:type="spellEnd"/>
+      <w:r>
+        <w:rPr>
+          <w:lang w:val="en-US"/>
+        </w:rPr>
+        <w:t xml:space="preserve"> Variables</w:t>
       </w:r>
     </w:p>
     <w:p>
@@ -2014,11 +2110,19 @@
         </w:rPr>
         <w:t xml:space="preserve">: </w:t>
       </w:r>
-      <w:r>
-        <w:rPr>
-          <w:lang w:val="en-US"/>
-        </w:rPr>
-        <w:t>Javascript Fundamentals</w:t>
+      <w:proofErr w:type="spellStart"/>
+      <w:r>
+        <w:rPr>
+          <w:lang w:val="en-US"/>
+        </w:rPr>
+        <w:t>Javascript</w:t>
+      </w:r>
+      <w:proofErr w:type="spellEnd"/>
+      <w:r>
+        <w:rPr>
+          <w:lang w:val="en-US"/>
+        </w:rPr>
+        <w:t xml:space="preserve"> Fundamentals</w:t>
       </w:r>
     </w:p>
     <w:p>
@@ -2054,11 +2158,19 @@
           <w:lang w:val="en-US"/>
         </w:rPr>
       </w:pPr>
-      <w:r>
-        <w:rPr>
-          <w:lang w:val="en-US"/>
-        </w:rPr>
-        <w:t>String.length will give you the length</w:t>
+      <w:proofErr w:type="spellStart"/>
+      <w:r>
+        <w:rPr>
+          <w:lang w:val="en-US"/>
+        </w:rPr>
+        <w:t>String.length</w:t>
+      </w:r>
+      <w:proofErr w:type="spellEnd"/>
+      <w:r>
+        <w:rPr>
+          <w:lang w:val="en-US"/>
+        </w:rPr>
+        <w:t xml:space="preserve"> will give you the length</w:t>
       </w:r>
     </w:p>
     <w:p>
@@ -2102,53 +2214,123 @@
         <w:rPr>
           <w:lang w:val="en-US"/>
         </w:rPr>
-        <w:t>var userInput = prompt("Enter your tweet ");</w:t>
-      </w:r>
-    </w:p>
-    <w:p>
-      <w:pPr>
-        <w:rPr>
-          <w:lang w:val="en-US"/>
-        </w:rPr>
-      </w:pPr>
-      <w:r>
-        <w:rPr>
-          <w:lang w:val="en-US"/>
-        </w:rPr>
-        <w:t>console.log(userInput);</w:t>
-      </w:r>
-    </w:p>
-    <w:p>
-      <w:pPr>
-        <w:rPr>
-          <w:lang w:val="en-US"/>
-        </w:rPr>
-      </w:pPr>
-    </w:p>
-    <w:p>
-      <w:pPr>
-        <w:rPr>
-          <w:lang w:val="en-US"/>
-        </w:rPr>
-      </w:pPr>
-      <w:r>
-        <w:rPr>
-          <w:lang w:val="en-US"/>
-        </w:rPr>
-        <w:t>var inputCharacterCount = userInput.length;</w:t>
-      </w:r>
-    </w:p>
-    <w:p>
-      <w:pPr>
-        <w:rPr>
-          <w:lang w:val="en-US"/>
-        </w:rPr>
-      </w:pPr>
-      <w:r>
-        <w:rPr>
-          <w:lang w:val="en-US"/>
-        </w:rPr>
-        <w:t xml:space="preserve">var remainingCharacters = </w:t>
+        <w:t xml:space="preserve">var </w:t>
+      </w:r>
+      <w:proofErr w:type="spellStart"/>
+      <w:r>
+        <w:rPr>
+          <w:lang w:val="en-US"/>
+        </w:rPr>
+        <w:t>userInput</w:t>
+      </w:r>
+      <w:proofErr w:type="spellEnd"/>
+      <w:r>
+        <w:rPr>
+          <w:lang w:val="en-US"/>
+        </w:rPr>
+        <w:t xml:space="preserve"> = prompt("Enter your tweet ");</w:t>
+      </w:r>
+    </w:p>
+    <w:p>
+      <w:pPr>
+        <w:rPr>
+          <w:lang w:val="en-US"/>
+        </w:rPr>
+      </w:pPr>
+      <w:r>
+        <w:rPr>
+          <w:lang w:val="en-US"/>
+        </w:rPr>
+        <w:t>console.log(</w:t>
+      </w:r>
+      <w:proofErr w:type="spellStart"/>
+      <w:r>
+        <w:rPr>
+          <w:lang w:val="en-US"/>
+        </w:rPr>
+        <w:t>userInput</w:t>
+      </w:r>
+      <w:proofErr w:type="spellEnd"/>
+      <w:r>
+        <w:rPr>
+          <w:lang w:val="en-US"/>
+        </w:rPr>
+        <w:t>);</w:t>
+      </w:r>
+    </w:p>
+    <w:p>
+      <w:pPr>
+        <w:rPr>
+          <w:lang w:val="en-US"/>
+        </w:rPr>
+      </w:pPr>
+    </w:p>
+    <w:p>
+      <w:pPr>
+        <w:rPr>
+          <w:lang w:val="en-US"/>
+        </w:rPr>
+      </w:pPr>
+      <w:r>
+        <w:rPr>
+          <w:lang w:val="en-US"/>
+        </w:rPr>
+        <w:t xml:space="preserve">var </w:t>
+      </w:r>
+      <w:proofErr w:type="spellStart"/>
+      <w:r>
+        <w:rPr>
+          <w:lang w:val="en-US"/>
+        </w:rPr>
+        <w:t>inputCharacterCount</w:t>
+      </w:r>
+      <w:proofErr w:type="spellEnd"/>
+      <w:r>
+        <w:rPr>
+          <w:lang w:val="en-US"/>
+        </w:rPr>
+        <w:t xml:space="preserve"> = </w:t>
+      </w:r>
+      <w:proofErr w:type="spellStart"/>
+      <w:r>
+        <w:rPr>
+          <w:lang w:val="en-US"/>
+        </w:rPr>
+        <w:t>userInput.length</w:t>
+      </w:r>
+      <w:proofErr w:type="spellEnd"/>
+      <w:r>
+        <w:rPr>
+          <w:lang w:val="en-US"/>
+        </w:rPr>
+        <w:t>;</w:t>
+      </w:r>
+    </w:p>
+    <w:p>
+      <w:pPr>
+        <w:rPr>
+          <w:lang w:val="en-US"/>
+        </w:rPr>
+      </w:pPr>
+      <w:r>
+        <w:rPr>
+          <w:lang w:val="en-US"/>
+        </w:rPr>
+        <w:t xml:space="preserve">var </w:t>
+      </w:r>
+      <w:proofErr w:type="spellStart"/>
+      <w:r>
+        <w:rPr>
+          <w:lang w:val="en-US"/>
+        </w:rPr>
+        <w:t>remainingCharacters</w:t>
+      </w:r>
+      <w:proofErr w:type="spellEnd"/>
+      <w:r>
+        <w:rPr>
+          <w:lang w:val="en-US"/>
+        </w:rPr>
+        <w:t xml:space="preserve"> = </w:t>
       </w:r>
       <w:r>
         <w:rPr>
@@ -2160,27 +2342,55 @@
         <w:rPr>
           <w:lang w:val="en-US"/>
         </w:rPr>
-        <w:t xml:space="preserve"> - inputCharacterCount;</w:t>
-      </w:r>
-    </w:p>
-    <w:p>
-      <w:pPr>
-        <w:rPr>
-          <w:lang w:val="en-US"/>
-        </w:rPr>
-      </w:pPr>
-    </w:p>
-    <w:p>
-      <w:pPr>
-        <w:rPr>
-          <w:lang w:val="en-US"/>
-        </w:rPr>
-      </w:pPr>
-      <w:r>
-        <w:rPr>
-          <w:lang w:val="en-US"/>
-        </w:rPr>
-        <w:t>alert(String(inputCharacterCount) + '</w:t>
+        <w:t xml:space="preserve"> - </w:t>
+      </w:r>
+      <w:proofErr w:type="spellStart"/>
+      <w:r>
+        <w:rPr>
+          <w:lang w:val="en-US"/>
+        </w:rPr>
+        <w:t>inputCharacterCount</w:t>
+      </w:r>
+      <w:proofErr w:type="spellEnd"/>
+      <w:r>
+        <w:rPr>
+          <w:lang w:val="en-US"/>
+        </w:rPr>
+        <w:t>;</w:t>
+      </w:r>
+    </w:p>
+    <w:p>
+      <w:pPr>
+        <w:rPr>
+          <w:lang w:val="en-US"/>
+        </w:rPr>
+      </w:pPr>
+    </w:p>
+    <w:p>
+      <w:pPr>
+        <w:rPr>
+          <w:lang w:val="en-US"/>
+        </w:rPr>
+      </w:pPr>
+      <w:r>
+        <w:rPr>
+          <w:lang w:val="en-US"/>
+        </w:rPr>
+        <w:t>alert(String(</w:t>
+      </w:r>
+      <w:proofErr w:type="spellStart"/>
+      <w:r>
+        <w:rPr>
+          <w:lang w:val="en-US"/>
+        </w:rPr>
+        <w:t>inputCharacterCount</w:t>
+      </w:r>
+      <w:proofErr w:type="spellEnd"/>
+      <w:r>
+        <w:rPr>
+          <w:lang w:val="en-US"/>
+        </w:rPr>
+        <w:t>) + '</w:t>
       </w:r>
       <w:r>
         <w:rPr>
@@ -2192,7 +2402,21 @@
         <w:rPr>
           <w:lang w:val="en-US"/>
         </w:rPr>
-        <w:t>sed. ' + String(remainingCharacters) + "</w:t>
+        <w:t>sed. ' + String(</w:t>
+      </w:r>
+      <w:proofErr w:type="spellStart"/>
+      <w:r>
+        <w:rPr>
+          <w:lang w:val="en-US"/>
+        </w:rPr>
+        <w:t>remainingCharacters</w:t>
+      </w:r>
+      <w:proofErr w:type="spellEnd"/>
+      <w:r>
+        <w:rPr>
+          <w:lang w:val="en-US"/>
+        </w:rPr>
+        <w:t>) + "</w:t>
       </w:r>
       <w:r>
         <w:rPr>
@@ -2230,7 +2454,25 @@
           <w:bCs/>
           <w:lang w:val="en-US"/>
         </w:rPr>
-        <w:t>slice(x,y)</w:t>
+        <w:t>slice(</w:t>
+      </w:r>
+      <w:proofErr w:type="spellStart"/>
+      <w:r>
+        <w:rPr>
+          <w:b/>
+          <w:bCs/>
+          <w:lang w:val="en-US"/>
+        </w:rPr>
+        <w:t>x,y</w:t>
+      </w:r>
+      <w:proofErr w:type="spellEnd"/>
+      <w:r>
+        <w:rPr>
+          <w:b/>
+          <w:bCs/>
+          <w:lang w:val="en-US"/>
+        </w:rPr>
+        <w:t>)</w:t>
       </w:r>
     </w:p>
     <w:p>
@@ -2252,11 +2494,19 @@
           <w:lang w:val="en-US"/>
         </w:rPr>
       </w:pPr>
-      <w:r>
-        <w:rPr>
-          <w:lang w:val="en-US"/>
-        </w:rPr>
-        <w:t xml:space="preserve">String.slice(0,1) </w:t>
+      <w:proofErr w:type="spellStart"/>
+      <w:r>
+        <w:rPr>
+          <w:lang w:val="en-US"/>
+        </w:rPr>
+        <w:t>String.slice</w:t>
+      </w:r>
+      <w:proofErr w:type="spellEnd"/>
+      <w:r>
+        <w:rPr>
+          <w:lang w:val="en-US"/>
+        </w:rPr>
+        <w:t xml:space="preserve">(0,1) </w:t>
       </w:r>
       <w:r>
         <w:rPr>
@@ -2368,8 +2618,16 @@
         <w:rPr>
           <w:lang w:val="en-US"/>
         </w:rPr>
-        <w:t>Section 10: Intermediate Javascript</w:t>
-      </w:r>
+        <w:t xml:space="preserve">Section 10: Intermediate </w:t>
+      </w:r>
+      <w:proofErr w:type="spellStart"/>
+      <w:r>
+        <w:rPr>
+          <w:lang w:val="en-US"/>
+        </w:rPr>
+        <w:t>Javascript</w:t>
+      </w:r>
+      <w:proofErr w:type="spellEnd"/>
     </w:p>
     <w:p>
       <w:pPr>
@@ -2382,7 +2640,21 @@
         <w:rPr>
           <w:lang w:val="en-US"/>
         </w:rPr>
-        <w:t xml:space="preserve">Lecture 132: Random Number Generation in Javascript </w:t>
+        <w:t xml:space="preserve">Lecture 132: Random Number Generation in </w:t>
+      </w:r>
+      <w:proofErr w:type="spellStart"/>
+      <w:r>
+        <w:rPr>
+          <w:lang w:val="en-US"/>
+        </w:rPr>
+        <w:t>Javascript</w:t>
+      </w:r>
+      <w:proofErr w:type="spellEnd"/>
+      <w:r>
+        <w:rPr>
+          <w:lang w:val="en-US"/>
+        </w:rPr>
+        <w:t xml:space="preserve"> </w:t>
       </w:r>
     </w:p>
     <w:p>
@@ -2451,7 +2723,19 @@
         <w:rPr>
           <w:lang w:val="en-US"/>
         </w:rPr>
-        <w:t>Section 11: The Document Object Model</w:t>
+        <w:t>Section 11</w:t>
+      </w:r>
+      <w:r>
+        <w:rPr>
+          <w:lang w:val="en-US"/>
+        </w:rPr>
+        <w:t xml:space="preserve"> &amp; 12</w:t>
+      </w:r>
+      <w:r>
+        <w:rPr>
+          <w:lang w:val="en-US"/>
+        </w:rPr>
+        <w:t>: The Document Object Model</w:t>
       </w:r>
     </w:p>
     <w:p>
@@ -2518,6 +2802,7 @@
       </w:pPr>
       <w:r>
         <w:rPr>
+          <w:noProof/>
           <w:lang w:val="en-US"/>
         </w:rPr>
         <w:drawing>
@@ -2565,6 +2850,7 @@
       </w:pPr>
       <w:r>
         <w:rPr>
+          <w:noProof/>
           <w:lang w:val="en-US"/>
         </w:rPr>
         <w:drawing>
@@ -2623,11 +2909,19 @@
           <w:lang w:val="en-US"/>
         </w:rPr>
       </w:pPr>
-      <w:r>
-        <w:rPr>
-          <w:lang w:val="en-US"/>
-        </w:rPr>
-        <w:t>document.querySelector("</w:t>
+      <w:proofErr w:type="spellStart"/>
+      <w:r>
+        <w:rPr>
+          <w:lang w:val="en-US"/>
+        </w:rPr>
+        <w:t>document.querySelector</w:t>
+      </w:r>
+      <w:proofErr w:type="spellEnd"/>
+      <w:r>
+        <w:rPr>
+          <w:lang w:val="en-US"/>
+        </w:rPr>
+        <w:t>("</w:t>
       </w:r>
       <w:r>
         <w:rPr>
@@ -2648,28 +2942,37 @@
           <w:lang w:val="en-US"/>
         </w:rPr>
       </w:pPr>
-      <w:r>
-        <w:rPr>
-          <w:lang w:val="en-US"/>
-        </w:rPr>
-        <w:t>document.getElementsByTagName(“ “ )</w:t>
-      </w:r>
-    </w:p>
-    <w:p>
-      <w:pPr>
-        <w:rPr>
-          <w:lang w:val="en-US"/>
-        </w:rPr>
-      </w:pPr>
-    </w:p>
-    <w:p>
-      <w:pPr>
-        <w:rPr>
-          <w:lang w:val="en-US"/>
-        </w:rPr>
-      </w:pPr>
-      <w:r>
-        <w:rPr>
+      <w:proofErr w:type="spellStart"/>
+      <w:r>
+        <w:rPr>
+          <w:lang w:val="en-US"/>
+        </w:rPr>
+        <w:t>document.getElementsByTagName</w:t>
+      </w:r>
+      <w:proofErr w:type="spellEnd"/>
+      <w:r>
+        <w:rPr>
+          <w:lang w:val="en-US"/>
+        </w:rPr>
+        <w:t>(“ “ )</w:t>
+      </w:r>
+    </w:p>
+    <w:p>
+      <w:pPr>
+        <w:rPr>
+          <w:lang w:val="en-US"/>
+        </w:rPr>
+      </w:pPr>
+    </w:p>
+    <w:p>
+      <w:pPr>
+        <w:rPr>
+          <w:lang w:val="en-US"/>
+        </w:rPr>
+      </w:pPr>
+      <w:r>
+        <w:rPr>
+          <w:noProof/>
           <w:lang w:val="en-US"/>
         </w:rPr>
         <w:lastRenderedPageBreak/>
@@ -2719,20 +3022,6 @@
     </w:p>
     <w:p>
       <w:pPr>
-        <w:pStyle w:val="Heading2"/>
-        <w:rPr>
-          <w:lang w:val="en-US"/>
-        </w:rPr>
-      </w:pPr>
-      <w:r>
-        <w:rPr>
-          <w:lang w:val="en-US"/>
-        </w:rPr>
-        <w:t>Lecture 153: Class Lists</w:t>
-      </w:r>
-    </w:p>
-    <w:p>
-      <w:pPr>
         <w:pStyle w:val="ListParagraph"/>
         <w:numPr>
           <w:ilvl w:val="0"/>
@@ -2782,7 +3071,21 @@
         <w:rPr>
           <w:lang w:val="en-US"/>
         </w:rPr>
-        <w:t>Well, you can use javascript to directly change that object’s structure or attributes</w:t>
+        <w:t xml:space="preserve">Well, you can use </w:t>
+      </w:r>
+      <w:proofErr w:type="spellStart"/>
+      <w:r>
+        <w:rPr>
+          <w:lang w:val="en-US"/>
+        </w:rPr>
+        <w:t>javascript</w:t>
+      </w:r>
+      <w:proofErr w:type="spellEnd"/>
+      <w:r>
+        <w:rPr>
+          <w:lang w:val="en-US"/>
+        </w:rPr>
+        <w:t xml:space="preserve"> to directly change that object’s structure or attributes</w:t>
       </w:r>
     </w:p>
     <w:p>
@@ -2811,6 +3114,7 @@
       </w:pPr>
       <w:r>
         <w:rPr>
+          <w:noProof/>
           <w:lang w:val="en-US"/>
         </w:rPr>
         <w:drawing>
@@ -2878,6 +3182,7 @@
       </w:pPr>
       <w:r>
         <w:rPr>
+          <w:noProof/>
           <w:lang w:val="en-US"/>
         </w:rPr>
         <w:drawing>
@@ -2927,20 +3232,29 @@
         <w:rPr>
           <w:lang w:val="en-US"/>
         </w:rPr>
+        <w:t xml:space="preserve">Can pass style through </w:t>
+      </w:r>
+      <w:proofErr w:type="spellStart"/>
+      <w:r>
+        <w:rPr>
+          <w:lang w:val="en-US"/>
+        </w:rPr>
+        <w:t>querySelector.innerHTML</w:t>
+      </w:r>
+      <w:proofErr w:type="spellEnd"/>
+    </w:p>
+    <w:p>
+      <w:pPr>
+        <w:rPr>
+          <w:lang w:val="en-US"/>
+        </w:rPr>
+      </w:pPr>
+      <w:r>
+        <w:rPr>
+          <w:noProof/>
+          <w:lang w:val="en-US"/>
+        </w:rPr>
         <w:lastRenderedPageBreak/>
-        <w:t>Can pass style through querySelector.innerHTML</w:t>
-      </w:r>
-    </w:p>
-    <w:p>
-      <w:pPr>
-        <w:rPr>
-          <w:lang w:val="en-US"/>
-        </w:rPr>
-      </w:pPr>
-      <w:r>
-        <w:rPr>
-          <w:lang w:val="en-US"/>
-        </w:rPr>
         <w:drawing>
           <wp:inline distT="0" distB="0" distL="0" distR="0" wp14:anchorId="41ABFEF7" wp14:editId="06B907D1">
             <wp:extent cx="5943600" cy="568960"/>
@@ -2986,6 +3300,7 @@
       </w:pPr>
       <w:r>
         <w:rPr>
+          <w:noProof/>
           <w:lang w:val="en-US"/>
         </w:rPr>
         <w:drawing>
@@ -3023,6 +3338,269 @@
             </a:graphic>
           </wp:inline>
         </w:drawing>
+      </w:r>
+    </w:p>
+    <w:p>
+      <w:pPr>
+        <w:rPr>
+          <w:lang w:val="en-US"/>
+        </w:rPr>
+      </w:pPr>
+      <w:r>
+        <w:rPr>
+          <w:lang w:val="en-US"/>
+        </w:rPr>
+        <w:t>Attributes are anything that go within the tag</w:t>
+      </w:r>
+    </w:p>
+    <w:p>
+      <w:pPr>
+        <w:pStyle w:val="ListParagraph"/>
+        <w:numPr>
+          <w:ilvl w:val="0"/>
+          <w:numId w:val="1"/>
+        </w:numPr>
+        <w:rPr>
+          <w:lang w:val="en-US"/>
+        </w:rPr>
+      </w:pPr>
+      <w:r>
+        <w:rPr>
+          <w:lang w:val="en-US"/>
+        </w:rPr>
+        <w:t>Class</w:t>
+      </w:r>
+    </w:p>
+    <w:p>
+      <w:pPr>
+        <w:pStyle w:val="ListParagraph"/>
+        <w:numPr>
+          <w:ilvl w:val="0"/>
+          <w:numId w:val="1"/>
+        </w:numPr>
+        <w:rPr>
+          <w:lang w:val="en-US"/>
+        </w:rPr>
+      </w:pPr>
+      <w:r>
+        <w:rPr>
+          <w:lang w:val="en-US"/>
+        </w:rPr>
+        <w:t xml:space="preserve">Id </w:t>
+      </w:r>
+    </w:p>
+    <w:p>
+      <w:pPr>
+        <w:pStyle w:val="ListParagraph"/>
+        <w:numPr>
+          <w:ilvl w:val="0"/>
+          <w:numId w:val="1"/>
+        </w:numPr>
+        <w:rPr>
+          <w:lang w:val="en-US"/>
+        </w:rPr>
+      </w:pPr>
+      <w:r>
+        <w:rPr>
+          <w:lang w:val="en-US"/>
+        </w:rPr>
+        <w:t xml:space="preserve">Type </w:t>
+      </w:r>
+    </w:p>
+    <w:p>
+      <w:pPr>
+        <w:pStyle w:val="ListParagraph"/>
+        <w:numPr>
+          <w:ilvl w:val="0"/>
+          <w:numId w:val="1"/>
+        </w:numPr>
+        <w:rPr>
+          <w:lang w:val="en-US"/>
+        </w:rPr>
+      </w:pPr>
+      <w:proofErr w:type="spellStart"/>
+      <w:r>
+        <w:rPr>
+          <w:lang w:val="en-US"/>
+        </w:rPr>
+        <w:t>Href</w:t>
+      </w:r>
+      <w:proofErr w:type="spellEnd"/>
+      <w:r>
+        <w:rPr>
+          <w:lang w:val="en-US"/>
+        </w:rPr>
+        <w:t xml:space="preserve"> </w:t>
+      </w:r>
+    </w:p>
+    <w:p>
+      <w:pPr>
+        <w:rPr>
+          <w:lang w:val="en-US"/>
+        </w:rPr>
+      </w:pPr>
+    </w:p>
+    <w:p>
+      <w:pPr>
+        <w:pStyle w:val="Heading1"/>
+        <w:rPr>
+          <w:lang w:val="en-US"/>
+        </w:rPr>
+      </w:pPr>
+      <w:r>
+        <w:rPr>
+          <w:lang w:val="en-US"/>
+        </w:rPr>
+        <w:t xml:space="preserve">Section 13: Advanced </w:t>
+      </w:r>
+      <w:proofErr w:type="spellStart"/>
+      <w:r>
+        <w:rPr>
+          <w:lang w:val="en-US"/>
+        </w:rPr>
+        <w:t>Javascript</w:t>
+      </w:r>
+      <w:proofErr w:type="spellEnd"/>
+      <w:r>
+        <w:rPr>
+          <w:lang w:val="en-US"/>
+        </w:rPr>
+        <w:t xml:space="preserve"> and DOM manipulation </w:t>
+      </w:r>
+    </w:p>
+    <w:p>
+      <w:pPr>
+        <w:rPr>
+          <w:lang w:val="en-US"/>
+        </w:rPr>
+      </w:pPr>
+      <w:r>
+        <w:rPr>
+          <w:lang w:val="en-US"/>
+        </w:rPr>
+        <w:drawing>
+          <wp:inline distT="0" distB="0" distL="0" distR="0" wp14:anchorId="1CC4380E" wp14:editId="1FE50794">
+            <wp:extent cx="5943600" cy="2271395"/>
+            <wp:effectExtent l="0" t="0" r="0" b="0"/>
+            <wp:docPr id="16" name="Picture 16"/>
+            <wp:cNvGraphicFramePr>
+              <a:graphicFrameLocks xmlns:a="http://schemas.openxmlformats.org/drawingml/2006/main" noChangeAspect="1"/>
+            </wp:cNvGraphicFramePr>
+            <a:graphic xmlns:a="http://schemas.openxmlformats.org/drawingml/2006/main">
+              <a:graphicData uri="http://schemas.openxmlformats.org/drawingml/2006/picture">
+                <pic:pic xmlns:pic="http://schemas.openxmlformats.org/drawingml/2006/picture">
+                  <pic:nvPicPr>
+                    <pic:cNvPr id="1" name=""/>
+                    <pic:cNvPicPr/>
+                  </pic:nvPicPr>
+                  <pic:blipFill>
+                    <a:blip r:embed="rId22"/>
+                    <a:stretch>
+                      <a:fillRect/>
+                    </a:stretch>
+                  </pic:blipFill>
+                  <pic:spPr>
+                    <a:xfrm>
+                      <a:off x="0" y="0"/>
+                      <a:ext cx="5943600" cy="2271395"/>
+                    </a:xfrm>
+                    <a:prstGeom prst="rect">
+                      <a:avLst/>
+                    </a:prstGeom>
+                  </pic:spPr>
+                </pic:pic>
+              </a:graphicData>
+            </a:graphic>
+          </wp:inline>
+        </w:drawing>
+      </w:r>
+    </w:p>
+    <w:p>
+      <w:pPr>
+        <w:rPr>
+          <w:lang w:val="en-US"/>
+        </w:rPr>
+      </w:pPr>
+      <w:r>
+        <w:rPr>
+          <w:lang w:val="en-US"/>
+        </w:rPr>
+        <w:lastRenderedPageBreak/>
+        <w:drawing>
+          <wp:inline distT="0" distB="0" distL="0" distR="0" wp14:anchorId="30C9ACAC" wp14:editId="527FA60D">
+            <wp:extent cx="5943600" cy="1384300"/>
+            <wp:effectExtent l="0" t="0" r="0" b="6350"/>
+            <wp:docPr id="17" name="Picture 17"/>
+            <wp:cNvGraphicFramePr>
+              <a:graphicFrameLocks xmlns:a="http://schemas.openxmlformats.org/drawingml/2006/main" noChangeAspect="1"/>
+            </wp:cNvGraphicFramePr>
+            <a:graphic xmlns:a="http://schemas.openxmlformats.org/drawingml/2006/main">
+              <a:graphicData uri="http://schemas.openxmlformats.org/drawingml/2006/picture">
+                <pic:pic xmlns:pic="http://schemas.openxmlformats.org/drawingml/2006/picture">
+                  <pic:nvPicPr>
+                    <pic:cNvPr id="1" name=""/>
+                    <pic:cNvPicPr/>
+                  </pic:nvPicPr>
+                  <pic:blipFill>
+                    <a:blip r:embed="rId23"/>
+                    <a:stretch>
+                      <a:fillRect/>
+                    </a:stretch>
+                  </pic:blipFill>
+                  <pic:spPr>
+                    <a:xfrm>
+                      <a:off x="0" y="0"/>
+                      <a:ext cx="5943600" cy="1384300"/>
+                    </a:xfrm>
+                    <a:prstGeom prst="rect">
+                      <a:avLst/>
+                    </a:prstGeom>
+                  </pic:spPr>
+                </pic:pic>
+              </a:graphicData>
+            </a:graphic>
+          </wp:inline>
+        </w:drawing>
+      </w:r>
+    </w:p>
+    <w:p>
+      <w:pPr>
+        <w:rPr>
+          <w:lang w:val="en-US"/>
+        </w:rPr>
+      </w:pPr>
+      <w:r>
+        <w:rPr>
+          <w:lang w:val="en-US"/>
+        </w:rPr>
+        <w:t xml:space="preserve">- constructor function / object name should follow </w:t>
+      </w:r>
+      <w:proofErr w:type="spellStart"/>
+      <w:r>
+        <w:rPr>
+          <w:lang w:val="en-US"/>
+        </w:rPr>
+        <w:t>FirstSecond</w:t>
+      </w:r>
+      <w:proofErr w:type="spellEnd"/>
+      <w:r>
+        <w:rPr>
+          <w:lang w:val="en-US"/>
+        </w:rPr>
+        <w:t xml:space="preserve"> uppercase structure </w:t>
+      </w:r>
+    </w:p>
+    <w:p>
+      <w:pPr>
+        <w:rPr>
+          <w:lang w:val="en-US"/>
+        </w:rPr>
+      </w:pPr>
+      <w:r>
+        <w:rPr>
+          <w:lang w:val="en-US"/>
+        </w:rPr>
+        <w:t xml:space="preserve">-  use the “new” keyword to initialize the new object </w:t>
       </w:r>
     </w:p>
     <w:sectPr>

</xml_diff>

<commit_message>
Completed jQuery Simon Says Project
Created a Simon Says game using jQuery.
jQuery was used to implement event listeners to get/set element attributes and styling creating an interactive Simon Says game with simple css animation.
</commit_message>
<xml_diff>
--- a/Notes.docx
+++ b/Notes.docx
@@ -183,7 +183,21 @@
         <w:rPr>
           <w:lang w:val="en-US"/>
         </w:rPr>
-        <w:t xml:space="preserve">Some computers have to stay online 24/7 ready to serve data – these are </w:t>
+        <w:t xml:space="preserve">Some computers </w:t>
+      </w:r>
+      <w:proofErr w:type="gramStart"/>
+      <w:r>
+        <w:rPr>
+          <w:lang w:val="en-US"/>
+        </w:rPr>
+        <w:t>have to</w:t>
+      </w:r>
+      <w:proofErr w:type="gramEnd"/>
+      <w:r>
+        <w:rPr>
+          <w:lang w:val="en-US"/>
+        </w:rPr>
+        <w:t xml:space="preserve"> stay online 24/7 ready to serve data – these are </w:t>
       </w:r>
       <w:r>
         <w:rPr>
@@ -309,13 +323,27 @@
         <w:rPr>
           <w:lang w:val="en-US"/>
         </w:rPr>
-        <w:t xml:space="preserve"> in their database </w:t>
-      </w:r>
-      <w:r>
-        <w:rPr>
-          <w:lang w:val="en-US"/>
-        </w:rPr>
-        <w:t>, and return the exact IP address</w:t>
+        <w:t xml:space="preserve"> in their </w:t>
+      </w:r>
+      <w:proofErr w:type="gramStart"/>
+      <w:r>
+        <w:rPr>
+          <w:lang w:val="en-US"/>
+        </w:rPr>
+        <w:t xml:space="preserve">database </w:t>
+      </w:r>
+      <w:r>
+        <w:rPr>
+          <w:lang w:val="en-US"/>
+        </w:rPr>
+        <w:t>,</w:t>
+      </w:r>
+      <w:proofErr w:type="gramEnd"/>
+      <w:r>
+        <w:rPr>
+          <w:lang w:val="en-US"/>
+        </w:rPr>
+        <w:t xml:space="preserve"> and return the exact IP address</w:t>
       </w:r>
     </w:p>
     <w:p>
@@ -539,7 +567,21 @@
         <w:rPr>
           <w:lang w:val="en-US"/>
         </w:rPr>
-        <w:t xml:space="preserve">Code that actually lets your website do things or have </w:t>
+        <w:t xml:space="preserve">Code that </w:t>
+      </w:r>
+      <w:proofErr w:type="gramStart"/>
+      <w:r>
+        <w:rPr>
+          <w:lang w:val="en-US"/>
+        </w:rPr>
+        <w:t>actually lets</w:t>
+      </w:r>
+      <w:proofErr w:type="gramEnd"/>
+      <w:r>
+        <w:rPr>
+          <w:lang w:val="en-US"/>
+        </w:rPr>
+        <w:t xml:space="preserve"> your website do things or have </w:t>
       </w:r>
       <w:proofErr w:type="spellStart"/>
       <w:r>
@@ -895,7 +937,21 @@
         <w:rPr>
           <w:lang w:val="en-US"/>
         </w:rPr>
-        <w:t>In this case, it’s that everything is coded using the utf-8 standard</w:t>
+        <w:t xml:space="preserve">In this case, </w:t>
+      </w:r>
+      <w:proofErr w:type="gramStart"/>
+      <w:r>
+        <w:rPr>
+          <w:lang w:val="en-US"/>
+        </w:rPr>
+        <w:t>it’s</w:t>
+      </w:r>
+      <w:proofErr w:type="gramEnd"/>
+      <w:r>
+        <w:rPr>
+          <w:lang w:val="en-US"/>
+        </w:rPr>
+        <w:t xml:space="preserve"> that everything is coded using the utf-8 standard</w:t>
       </w:r>
     </w:p>
     <w:p>
@@ -1253,7 +1309,21 @@
         <w:rPr>
           <w:lang w:val="en-US"/>
         </w:rPr>
-        <w:t xml:space="preserve">Some of the components actually need bootstrap </w:t>
+        <w:t xml:space="preserve">Some of the components </w:t>
+      </w:r>
+      <w:proofErr w:type="gramStart"/>
+      <w:r>
+        <w:rPr>
+          <w:lang w:val="en-US"/>
+        </w:rPr>
+        <w:t>actually need</w:t>
+      </w:r>
+      <w:proofErr w:type="gramEnd"/>
+      <w:r>
+        <w:rPr>
+          <w:lang w:val="en-US"/>
+        </w:rPr>
+        <w:t xml:space="preserve"> bootstrap </w:t>
       </w:r>
       <w:proofErr w:type="spellStart"/>
       <w:r>
@@ -1509,7 +1579,14 @@
         <w:rPr>
           <w:lang w:val="en-US"/>
         </w:rPr>
-        <w:t xml:space="preserve">) will automatically distribute themselves </w:t>
+        <w:t xml:space="preserve">) will automatically distribute </w:t>
+      </w:r>
+      <w:proofErr w:type="gramStart"/>
+      <w:r>
+        <w:rPr>
+          <w:lang w:val="en-US"/>
+        </w:rPr>
+        <w:t xml:space="preserve">themselves </w:t>
       </w:r>
       <w:r>
         <w:rPr>
@@ -1521,7 +1598,14 @@
         <w:rPr>
           <w:lang w:val="en-US"/>
         </w:rPr>
-        <w:t xml:space="preserve">evenly across the row </w:t>
+        <w:t>evenly</w:t>
+      </w:r>
+      <w:proofErr w:type="gramEnd"/>
+      <w:r>
+        <w:rPr>
+          <w:lang w:val="en-US"/>
+        </w:rPr>
+        <w:t xml:space="preserve"> across the row </w:t>
       </w:r>
     </w:p>
     <w:p>
@@ -1589,7 +1673,21 @@
         <w:rPr>
           <w:lang w:val="en-US"/>
         </w:rPr>
-        <w:t>We should have a 6 unit column on any size medium or greater</w:t>
+        <w:t xml:space="preserve">We should have a </w:t>
+      </w:r>
+      <w:proofErr w:type="gramStart"/>
+      <w:r>
+        <w:rPr>
+          <w:lang w:val="en-US"/>
+        </w:rPr>
+        <w:t>6 unit</w:t>
+      </w:r>
+      <w:proofErr w:type="gramEnd"/>
+      <w:r>
+        <w:rPr>
+          <w:lang w:val="en-US"/>
+        </w:rPr>
+        <w:t xml:space="preserve"> column on any size medium or greater</w:t>
       </w:r>
     </w:p>
     <w:p>
@@ -1652,7 +1750,21 @@
         <w:rPr>
           <w:lang w:val="en-US"/>
         </w:rPr>
-        <w:t>Container-fluid gives a more clean movement through the viewport breakpoints</w:t>
+        <w:t xml:space="preserve">Container-fluid gives a </w:t>
+      </w:r>
+      <w:proofErr w:type="gramStart"/>
+      <w:r>
+        <w:rPr>
+          <w:lang w:val="en-US"/>
+        </w:rPr>
+        <w:t>more clean</w:t>
+      </w:r>
+      <w:proofErr w:type="gramEnd"/>
+      <w:r>
+        <w:rPr>
+          <w:lang w:val="en-US"/>
+        </w:rPr>
+        <w:t xml:space="preserve"> movement through the viewport breakpoints</w:t>
       </w:r>
     </w:p>
     <w:p>
@@ -1670,7 +1782,21 @@
         <w:rPr>
           <w:lang w:val="en-US"/>
         </w:rPr>
-        <w:t xml:space="preserve">Works really well for text </w:t>
+        <w:t xml:space="preserve">Works </w:t>
+      </w:r>
+      <w:proofErr w:type="gramStart"/>
+      <w:r>
+        <w:rPr>
+          <w:lang w:val="en-US"/>
+        </w:rPr>
+        <w:t>really well</w:t>
+      </w:r>
+      <w:proofErr w:type="gramEnd"/>
+      <w:r>
+        <w:rPr>
+          <w:lang w:val="en-US"/>
+        </w:rPr>
+        <w:t xml:space="preserve"> for text </w:t>
       </w:r>
     </w:p>
     <w:p>
@@ -1725,7 +1851,21 @@
         <w:rPr>
           <w:lang w:val="en-US"/>
         </w:rPr>
-        <w:t xml:space="preserve">Standard padding of 3% 7% seems to work really well </w:t>
+        <w:t xml:space="preserve">Standard padding of 3% 7% seems to work </w:t>
+      </w:r>
+      <w:proofErr w:type="gramStart"/>
+      <w:r>
+        <w:rPr>
+          <w:lang w:val="en-US"/>
+        </w:rPr>
+        <w:t>really well</w:t>
+      </w:r>
+      <w:proofErr w:type="gramEnd"/>
+      <w:r>
+        <w:rPr>
+          <w:lang w:val="en-US"/>
+        </w:rPr>
+        <w:t xml:space="preserve"> </w:t>
       </w:r>
     </w:p>
     <w:p>
@@ -2228,7 +2368,21 @@
         <w:rPr>
           <w:lang w:val="en-US"/>
         </w:rPr>
-        <w:t xml:space="preserve"> = prompt("Enter your tweet ");</w:t>
+        <w:t xml:space="preserve"> = </w:t>
+      </w:r>
+      <w:proofErr w:type="gramStart"/>
+      <w:r>
+        <w:rPr>
+          <w:lang w:val="en-US"/>
+        </w:rPr>
+        <w:t>prompt(</w:t>
+      </w:r>
+      <w:proofErr w:type="gramEnd"/>
+      <w:r>
+        <w:rPr>
+          <w:lang w:val="en-US"/>
+        </w:rPr>
+        <w:t>"Enter your tweet ");</w:t>
       </w:r>
     </w:p>
     <w:p>
@@ -2251,12 +2405,14 @@
         <w:t>userInput</w:t>
       </w:r>
       <w:proofErr w:type="spellEnd"/>
+      <w:proofErr w:type="gramStart"/>
       <w:r>
         <w:rPr>
           <w:lang w:val="en-US"/>
         </w:rPr>
         <w:t>);</w:t>
       </w:r>
+      <w:proofErr w:type="gramEnd"/>
     </w:p>
     <w:p>
       <w:pPr>
@@ -2296,7 +2452,14 @@
         <w:rPr>
           <w:lang w:val="en-US"/>
         </w:rPr>
-        <w:t>userInput.length</w:t>
+        <w:t>userInput.</w:t>
+      </w:r>
+      <w:proofErr w:type="gramStart"/>
+      <w:r>
+        <w:rPr>
+          <w:lang w:val="en-US"/>
+        </w:rPr>
+        <w:t>length</w:t>
       </w:r>
       <w:proofErr w:type="spellEnd"/>
       <w:r>
@@ -2305,6 +2468,7 @@
         </w:rPr>
         <w:t>;</w:t>
       </w:r>
+      <w:proofErr w:type="gramEnd"/>
     </w:p>
     <w:p>
       <w:pPr>
@@ -2345,6 +2509,7 @@
         <w:t xml:space="preserve"> - </w:t>
       </w:r>
       <w:proofErr w:type="spellStart"/>
+      <w:proofErr w:type="gramStart"/>
       <w:r>
         <w:rPr>
           <w:lang w:val="en-US"/>
@@ -2358,25 +2523,34 @@
         </w:rPr>
         <w:t>;</w:t>
       </w:r>
-    </w:p>
-    <w:p>
-      <w:pPr>
-        <w:rPr>
-          <w:lang w:val="en-US"/>
-        </w:rPr>
-      </w:pPr>
-    </w:p>
-    <w:p>
-      <w:pPr>
-        <w:rPr>
-          <w:lang w:val="en-US"/>
-        </w:rPr>
-      </w:pPr>
-      <w:r>
-        <w:rPr>
-          <w:lang w:val="en-US"/>
-        </w:rPr>
-        <w:t>alert(String(</w:t>
+      <w:proofErr w:type="gramEnd"/>
+    </w:p>
+    <w:p>
+      <w:pPr>
+        <w:rPr>
+          <w:lang w:val="en-US"/>
+        </w:rPr>
+      </w:pPr>
+    </w:p>
+    <w:p>
+      <w:pPr>
+        <w:rPr>
+          <w:lang w:val="en-US"/>
+        </w:rPr>
+      </w:pPr>
+      <w:proofErr w:type="gramStart"/>
+      <w:r>
+        <w:rPr>
+          <w:lang w:val="en-US"/>
+        </w:rPr>
+        <w:t>alert(</w:t>
+      </w:r>
+      <w:proofErr w:type="gramEnd"/>
+      <w:r>
+        <w:rPr>
+          <w:lang w:val="en-US"/>
+        </w:rPr>
+        <w:t>String(</w:t>
       </w:r>
       <w:proofErr w:type="spellStart"/>
       <w:r>
@@ -2428,8 +2602,16 @@
         <w:rPr>
           <w:lang w:val="en-US"/>
         </w:rPr>
-        <w:t>Remaining");</w:t>
-      </w:r>
+        <w:t>Remaining"</w:t>
+      </w:r>
+      <w:proofErr w:type="gramStart"/>
+      <w:r>
+        <w:rPr>
+          <w:lang w:val="en-US"/>
+        </w:rPr>
+        <w:t>);</w:t>
+      </w:r>
+      <w:proofErr w:type="gramEnd"/>
     </w:p>
     <w:p>
       <w:pPr>
@@ -2457,6 +2639,7 @@
         <w:t>slice(</w:t>
       </w:r>
       <w:proofErr w:type="spellStart"/>
+      <w:proofErr w:type="gramStart"/>
       <w:r>
         <w:rPr>
           <w:b/>
@@ -2466,6 +2649,7 @@
         <w:t>x,y</w:t>
       </w:r>
       <w:proofErr w:type="spellEnd"/>
+      <w:proofErr w:type="gramEnd"/>
       <w:r>
         <w:rPr>
           <w:b/>
@@ -2481,11 +2665,19 @@
           <w:lang w:val="en-US"/>
         </w:rPr>
       </w:pPr>
-      <w:r>
-        <w:rPr>
-          <w:lang w:val="en-US"/>
-        </w:rPr>
-        <w:t xml:space="preserve">Let’s you slice your strings </w:t>
+      <w:proofErr w:type="gramStart"/>
+      <w:r>
+        <w:rPr>
+          <w:lang w:val="en-US"/>
+        </w:rPr>
+        <w:t>Let’s</w:t>
+      </w:r>
+      <w:proofErr w:type="gramEnd"/>
+      <w:r>
+        <w:rPr>
+          <w:lang w:val="en-US"/>
+        </w:rPr>
+        <w:t xml:space="preserve"> you slice your strings </w:t>
       </w:r>
     </w:p>
     <w:p>
@@ -2756,11 +2948,19 @@
           <w:lang w:val="en-US"/>
         </w:rPr>
       </w:pPr>
-      <w:r>
-        <w:rPr>
-          <w:lang w:val="en-US"/>
-        </w:rPr>
-        <w:t>Basically catalogs the page into individual objects that we can select and manipulate</w:t>
+      <w:proofErr w:type="gramStart"/>
+      <w:r>
+        <w:rPr>
+          <w:lang w:val="en-US"/>
+        </w:rPr>
+        <w:t>Basically</w:t>
+      </w:r>
+      <w:proofErr w:type="gramEnd"/>
+      <w:r>
+        <w:rPr>
+          <w:lang w:val="en-US"/>
+        </w:rPr>
+        <w:t xml:space="preserve"> catalogs the page into individual objects that we can select and manipulate</w:t>
       </w:r>
       <w:r>
         <w:rPr>
@@ -2910,6 +3110,7 @@
         </w:rPr>
       </w:pPr>
       <w:proofErr w:type="spellStart"/>
+      <w:proofErr w:type="gramStart"/>
       <w:r>
         <w:rPr>
           <w:lang w:val="en-US"/>
@@ -2917,6 +3118,7 @@
         <w:t>document.querySelector</w:t>
       </w:r>
       <w:proofErr w:type="spellEnd"/>
+      <w:proofErr w:type="gramEnd"/>
       <w:r>
         <w:rPr>
           <w:lang w:val="en-US"/>
@@ -2943,6 +3145,7 @@
         </w:rPr>
       </w:pPr>
       <w:proofErr w:type="spellStart"/>
+      <w:proofErr w:type="gramStart"/>
       <w:r>
         <w:rPr>
           <w:lang w:val="en-US"/>
@@ -2950,6 +3153,7 @@
         <w:t>document.getElementsByTagName</w:t>
       </w:r>
       <w:proofErr w:type="spellEnd"/>
+      <w:proofErr w:type="gramEnd"/>
       <w:r>
         <w:rPr>
           <w:lang w:val="en-US"/>
@@ -3602,6 +3806,1350 @@
         </w:rPr>
         <w:t xml:space="preserve">-  use the “new” keyword to initialize the new object </w:t>
       </w:r>
+    </w:p>
+    <w:p>
+      <w:pPr>
+        <w:rPr>
+          <w:lang w:val="en-US"/>
+        </w:rPr>
+      </w:pPr>
+    </w:p>
+    <w:p>
+      <w:pPr>
+        <w:rPr>
+          <w:lang w:val="en-US"/>
+        </w:rPr>
+      </w:pPr>
+      <w:r>
+        <w:rPr>
+          <w:lang w:val="en-US"/>
+        </w:rPr>
+        <w:t>Defining Methods</w:t>
+      </w:r>
+    </w:p>
+    <w:p>
+      <w:pPr>
+        <w:rPr>
+          <w:lang w:val="en-US"/>
+        </w:rPr>
+      </w:pPr>
+      <w:r>
+        <w:rPr>
+          <w:lang w:val="en-US"/>
+        </w:rPr>
+        <w:drawing>
+          <wp:inline distT="0" distB="0" distL="0" distR="0" wp14:anchorId="66A27044" wp14:editId="4BBA2C7B">
+            <wp:extent cx="5943600" cy="2244090"/>
+            <wp:effectExtent l="0" t="0" r="0" b="3810"/>
+            <wp:docPr id="18" name="Picture 18"/>
+            <wp:cNvGraphicFramePr>
+              <a:graphicFrameLocks xmlns:a="http://schemas.openxmlformats.org/drawingml/2006/main" noChangeAspect="1"/>
+            </wp:cNvGraphicFramePr>
+            <a:graphic xmlns:a="http://schemas.openxmlformats.org/drawingml/2006/main">
+              <a:graphicData uri="http://schemas.openxmlformats.org/drawingml/2006/picture">
+                <pic:pic xmlns:pic="http://schemas.openxmlformats.org/drawingml/2006/picture">
+                  <pic:nvPicPr>
+                    <pic:cNvPr id="1" name=""/>
+                    <pic:cNvPicPr/>
+                  </pic:nvPicPr>
+                  <pic:blipFill>
+                    <a:blip r:embed="rId24"/>
+                    <a:stretch>
+                      <a:fillRect/>
+                    </a:stretch>
+                  </pic:blipFill>
+                  <pic:spPr>
+                    <a:xfrm>
+                      <a:off x="0" y="0"/>
+                      <a:ext cx="5943600" cy="2244090"/>
+                    </a:xfrm>
+                    <a:prstGeom prst="rect">
+                      <a:avLst/>
+                    </a:prstGeom>
+                  </pic:spPr>
+                </pic:pic>
+              </a:graphicData>
+            </a:graphic>
+          </wp:inline>
+        </w:drawing>
+      </w:r>
+    </w:p>
+    <w:p>
+      <w:pPr>
+        <w:rPr>
+          <w:lang w:val="en-US"/>
+        </w:rPr>
+      </w:pPr>
+    </w:p>
+    <w:p>
+      <w:pPr>
+        <w:rPr>
+          <w:lang w:val="en-US"/>
+        </w:rPr>
+      </w:pPr>
+      <w:r>
+        <w:rPr>
+          <w:lang w:val="en-US"/>
+        </w:rPr>
+        <w:drawing>
+          <wp:inline distT="0" distB="0" distL="0" distR="0" wp14:anchorId="4D3D9F7B" wp14:editId="2B963E58">
+            <wp:extent cx="5943600" cy="2075815"/>
+            <wp:effectExtent l="0" t="0" r="0" b="635"/>
+            <wp:docPr id="19" name="Picture 19"/>
+            <wp:cNvGraphicFramePr>
+              <a:graphicFrameLocks xmlns:a="http://schemas.openxmlformats.org/drawingml/2006/main" noChangeAspect="1"/>
+            </wp:cNvGraphicFramePr>
+            <a:graphic xmlns:a="http://schemas.openxmlformats.org/drawingml/2006/main">
+              <a:graphicData uri="http://schemas.openxmlformats.org/drawingml/2006/picture">
+                <pic:pic xmlns:pic="http://schemas.openxmlformats.org/drawingml/2006/picture">
+                  <pic:nvPicPr>
+                    <pic:cNvPr id="1" name=""/>
+                    <pic:cNvPicPr/>
+                  </pic:nvPicPr>
+                  <pic:blipFill>
+                    <a:blip r:embed="rId25"/>
+                    <a:stretch>
+                      <a:fillRect/>
+                    </a:stretch>
+                  </pic:blipFill>
+                  <pic:spPr>
+                    <a:xfrm>
+                      <a:off x="0" y="0"/>
+                      <a:ext cx="5943600" cy="2075815"/>
+                    </a:xfrm>
+                    <a:prstGeom prst="rect">
+                      <a:avLst/>
+                    </a:prstGeom>
+                  </pic:spPr>
+                </pic:pic>
+              </a:graphicData>
+            </a:graphic>
+          </wp:inline>
+        </w:drawing>
+      </w:r>
+    </w:p>
+    <w:p>
+      <w:pPr>
+        <w:rPr>
+          <w:lang w:val="en-US"/>
+        </w:rPr>
+      </w:pPr>
+    </w:p>
+    <w:p>
+      <w:pPr>
+        <w:pStyle w:val="Heading1"/>
+        <w:rPr>
+          <w:lang w:val="en-US"/>
+        </w:rPr>
+      </w:pPr>
+      <w:r>
+        <w:rPr>
+          <w:lang w:val="en-US"/>
+        </w:rPr>
+        <w:t>Section 14: jQuery</w:t>
+      </w:r>
+    </w:p>
+    <w:p>
+      <w:pPr>
+        <w:pStyle w:val="ListParagraph"/>
+        <w:numPr>
+          <w:ilvl w:val="0"/>
+          <w:numId w:val="1"/>
+        </w:numPr>
+        <w:rPr>
+          <w:lang w:val="en-US"/>
+        </w:rPr>
+      </w:pPr>
+      <w:r>
+        <w:rPr>
+          <w:lang w:val="en-US"/>
+        </w:rPr>
+        <w:t xml:space="preserve">jQuery is the most popular </w:t>
+      </w:r>
+      <w:proofErr w:type="spellStart"/>
+      <w:r>
+        <w:rPr>
+          <w:lang w:val="en-US"/>
+        </w:rPr>
+        <w:t>javascript</w:t>
+      </w:r>
+      <w:proofErr w:type="spellEnd"/>
+      <w:r>
+        <w:rPr>
+          <w:lang w:val="en-US"/>
+        </w:rPr>
+        <w:t xml:space="preserve"> library </w:t>
+      </w:r>
+    </w:p>
+    <w:p>
+      <w:pPr>
+        <w:pStyle w:val="ListParagraph"/>
+        <w:rPr>
+          <w:lang w:val="en-US"/>
+        </w:rPr>
+      </w:pPr>
+      <w:r>
+        <w:rPr>
+          <w:lang w:val="en-US"/>
+        </w:rPr>
+        <w:lastRenderedPageBreak/>
+        <w:drawing>
+          <wp:inline distT="0" distB="0" distL="0" distR="0" wp14:anchorId="4AD0B2A7" wp14:editId="43628350">
+            <wp:extent cx="3867690" cy="2781688"/>
+            <wp:effectExtent l="0" t="0" r="0" b="0"/>
+            <wp:docPr id="20" name="Picture 20"/>
+            <wp:cNvGraphicFramePr>
+              <a:graphicFrameLocks xmlns:a="http://schemas.openxmlformats.org/drawingml/2006/main" noChangeAspect="1"/>
+            </wp:cNvGraphicFramePr>
+            <a:graphic xmlns:a="http://schemas.openxmlformats.org/drawingml/2006/main">
+              <a:graphicData uri="http://schemas.openxmlformats.org/drawingml/2006/picture">
+                <pic:pic xmlns:pic="http://schemas.openxmlformats.org/drawingml/2006/picture">
+                  <pic:nvPicPr>
+                    <pic:cNvPr id="1" name=""/>
+                    <pic:cNvPicPr/>
+                  </pic:nvPicPr>
+                  <pic:blipFill>
+                    <a:blip r:embed="rId26"/>
+                    <a:stretch>
+                      <a:fillRect/>
+                    </a:stretch>
+                  </pic:blipFill>
+                  <pic:spPr>
+                    <a:xfrm>
+                      <a:off x="0" y="0"/>
+                      <a:ext cx="3867690" cy="2781688"/>
+                    </a:xfrm>
+                    <a:prstGeom prst="rect">
+                      <a:avLst/>
+                    </a:prstGeom>
+                  </pic:spPr>
+                </pic:pic>
+              </a:graphicData>
+            </a:graphic>
+          </wp:inline>
+        </w:drawing>
+      </w:r>
+    </w:p>
+    <w:p>
+      <w:pPr>
+        <w:pStyle w:val="ListParagraph"/>
+        <w:rPr>
+          <w:lang w:val="en-US"/>
+        </w:rPr>
+      </w:pPr>
+    </w:p>
+    <w:p>
+      <w:pPr>
+        <w:pStyle w:val="ListParagraph"/>
+        <w:rPr>
+          <w:lang w:val="en-US"/>
+        </w:rPr>
+      </w:pPr>
+      <w:r>
+        <w:rPr>
+          <w:lang w:val="en-US"/>
+        </w:rPr>
+        <w:t>With the .</w:t>
+      </w:r>
+      <w:proofErr w:type="spellStart"/>
+      <w:r>
+        <w:rPr>
+          <w:lang w:val="en-US"/>
+        </w:rPr>
+        <w:t>css</w:t>
+      </w:r>
+      <w:proofErr w:type="spellEnd"/>
+      <w:r>
+        <w:rPr>
+          <w:lang w:val="en-US"/>
+        </w:rPr>
+        <w:t xml:space="preserve"> property, if you fill one argument, </w:t>
+      </w:r>
+      <w:proofErr w:type="gramStart"/>
+      <w:r>
+        <w:rPr>
+          <w:lang w:val="en-US"/>
+        </w:rPr>
+        <w:t>you’re</w:t>
+      </w:r>
+      <w:proofErr w:type="gramEnd"/>
+      <w:r>
+        <w:rPr>
+          <w:lang w:val="en-US"/>
+        </w:rPr>
+        <w:t xml:space="preserve"> getting the value of that property. If you fill in another, </w:t>
+      </w:r>
+      <w:proofErr w:type="gramStart"/>
+      <w:r>
+        <w:rPr>
+          <w:lang w:val="en-US"/>
+        </w:rPr>
+        <w:t>you’re</w:t>
+      </w:r>
+      <w:proofErr w:type="gramEnd"/>
+      <w:r>
+        <w:rPr>
+          <w:lang w:val="en-US"/>
+        </w:rPr>
+        <w:t xml:space="preserve"> no</w:t>
+      </w:r>
+      <w:r>
+        <w:rPr>
+          <w:lang w:val="en-US"/>
+        </w:rPr>
+        <w:t xml:space="preserve">w setting it </w:t>
+      </w:r>
+    </w:p>
+    <w:p>
+      <w:pPr>
+        <w:pStyle w:val="ListParagraph"/>
+        <w:rPr>
+          <w:lang w:val="en-US"/>
+        </w:rPr>
+      </w:pPr>
+    </w:p>
+    <w:p>
+      <w:pPr>
+        <w:pStyle w:val="ListParagraph"/>
+        <w:rPr>
+          <w:lang w:val="en-US"/>
+        </w:rPr>
+      </w:pPr>
+      <w:r>
+        <w:rPr>
+          <w:lang w:val="en-US"/>
+        </w:rPr>
+        <w:t xml:space="preserve">Set: </w:t>
+      </w:r>
+      <w:r>
+        <w:rPr>
+          <w:lang w:val="en-US"/>
+        </w:rPr>
+        <w:drawing>
+          <wp:inline distT="0" distB="0" distL="0" distR="0" wp14:anchorId="4B96281F" wp14:editId="5A8E0C58">
+            <wp:extent cx="2200582" cy="447737"/>
+            <wp:effectExtent l="0" t="0" r="9525" b="9525"/>
+            <wp:docPr id="22" name="Picture 22"/>
+            <wp:cNvGraphicFramePr>
+              <a:graphicFrameLocks xmlns:a="http://schemas.openxmlformats.org/drawingml/2006/main" noChangeAspect="1"/>
+            </wp:cNvGraphicFramePr>
+            <a:graphic xmlns:a="http://schemas.openxmlformats.org/drawingml/2006/main">
+              <a:graphicData uri="http://schemas.openxmlformats.org/drawingml/2006/picture">
+                <pic:pic xmlns:pic="http://schemas.openxmlformats.org/drawingml/2006/picture">
+                  <pic:nvPicPr>
+                    <pic:cNvPr id="1" name=""/>
+                    <pic:cNvPicPr/>
+                  </pic:nvPicPr>
+                  <pic:blipFill>
+                    <a:blip r:embed="rId27"/>
+                    <a:stretch>
+                      <a:fillRect/>
+                    </a:stretch>
+                  </pic:blipFill>
+                  <pic:spPr>
+                    <a:xfrm>
+                      <a:off x="0" y="0"/>
+                      <a:ext cx="2200582" cy="447737"/>
+                    </a:xfrm>
+                    <a:prstGeom prst="rect">
+                      <a:avLst/>
+                    </a:prstGeom>
+                  </pic:spPr>
+                </pic:pic>
+              </a:graphicData>
+            </a:graphic>
+          </wp:inline>
+        </w:drawing>
+      </w:r>
+    </w:p>
+    <w:p>
+      <w:pPr>
+        <w:pStyle w:val="ListParagraph"/>
+        <w:rPr>
+          <w:lang w:val="en-US"/>
+        </w:rPr>
+      </w:pPr>
+      <w:r>
+        <w:rPr>
+          <w:lang w:val="en-US"/>
+        </w:rPr>
+        <w:t xml:space="preserve">Get: </w:t>
+      </w:r>
+      <w:r>
+        <w:rPr>
+          <w:lang w:val="en-US"/>
+        </w:rPr>
+        <w:drawing>
+          <wp:inline distT="0" distB="0" distL="0" distR="0" wp14:anchorId="5A869F43" wp14:editId="7998A647">
+            <wp:extent cx="1771897" cy="381053"/>
+            <wp:effectExtent l="0" t="0" r="0" b="0"/>
+            <wp:docPr id="23" name="Picture 23"/>
+            <wp:cNvGraphicFramePr>
+              <a:graphicFrameLocks xmlns:a="http://schemas.openxmlformats.org/drawingml/2006/main" noChangeAspect="1"/>
+            </wp:cNvGraphicFramePr>
+            <a:graphic xmlns:a="http://schemas.openxmlformats.org/drawingml/2006/main">
+              <a:graphicData uri="http://schemas.openxmlformats.org/drawingml/2006/picture">
+                <pic:pic xmlns:pic="http://schemas.openxmlformats.org/drawingml/2006/picture">
+                  <pic:nvPicPr>
+                    <pic:cNvPr id="1" name=""/>
+                    <pic:cNvPicPr/>
+                  </pic:nvPicPr>
+                  <pic:blipFill>
+                    <a:blip r:embed="rId28"/>
+                    <a:stretch>
+                      <a:fillRect/>
+                    </a:stretch>
+                  </pic:blipFill>
+                  <pic:spPr>
+                    <a:xfrm>
+                      <a:off x="0" y="0"/>
+                      <a:ext cx="1771897" cy="381053"/>
+                    </a:xfrm>
+                    <a:prstGeom prst="rect">
+                      <a:avLst/>
+                    </a:prstGeom>
+                  </pic:spPr>
+                </pic:pic>
+              </a:graphicData>
+            </a:graphic>
+          </wp:inline>
+        </w:drawing>
+      </w:r>
+    </w:p>
+    <w:p>
+      <w:pPr>
+        <w:pStyle w:val="ListParagraph"/>
+        <w:rPr>
+          <w:lang w:val="en-US"/>
+        </w:rPr>
+      </w:pPr>
+    </w:p>
+    <w:p>
+      <w:pPr>
+        <w:pStyle w:val="ListParagraph"/>
+        <w:rPr>
+          <w:lang w:val="en-US"/>
+        </w:rPr>
+      </w:pPr>
+      <w:r>
+        <w:rPr>
+          <w:lang w:val="en-US"/>
+        </w:rPr>
+        <w:t xml:space="preserve">Changing the style directly through </w:t>
+      </w:r>
+      <w:proofErr w:type="spellStart"/>
+      <w:r>
+        <w:rPr>
+          <w:lang w:val="en-US"/>
+        </w:rPr>
+        <w:t>javascript</w:t>
+      </w:r>
+      <w:proofErr w:type="spellEnd"/>
+      <w:r>
+        <w:rPr>
+          <w:lang w:val="en-US"/>
+        </w:rPr>
+        <w:t xml:space="preserve"> feels wrong through </w:t>
+      </w:r>
+    </w:p>
+    <w:p>
+      <w:pPr>
+        <w:pStyle w:val="ListParagraph"/>
+        <w:numPr>
+          <w:ilvl w:val="0"/>
+          <w:numId w:val="1"/>
+        </w:numPr>
+        <w:rPr>
+          <w:lang w:val="en-US"/>
+        </w:rPr>
+      </w:pPr>
+      <w:r>
+        <w:rPr>
+          <w:lang w:val="en-US"/>
+        </w:rPr>
+        <w:t xml:space="preserve">Better to use jQuery to </w:t>
+      </w:r>
+      <w:r>
+        <w:rPr>
+          <w:b/>
+          <w:bCs/>
+          <w:lang w:val="en-US"/>
+        </w:rPr>
+        <w:t>ADD</w:t>
+      </w:r>
+      <w:r>
+        <w:rPr>
+          <w:lang w:val="en-US"/>
+        </w:rPr>
+        <w:t xml:space="preserve"> to maintain the distinction between files.</w:t>
+      </w:r>
+    </w:p>
+    <w:p>
+      <w:pPr>
+        <w:rPr>
+          <w:lang w:val="en-US"/>
+        </w:rPr>
+      </w:pPr>
+      <w:r>
+        <w:rPr>
+          <w:lang w:val="en-US"/>
+        </w:rPr>
+        <w:drawing>
+          <wp:inline distT="0" distB="0" distL="0" distR="0" wp14:anchorId="0511DF6B" wp14:editId="19B4B7EE">
+            <wp:extent cx="2238687" cy="362001"/>
+            <wp:effectExtent l="0" t="0" r="0" b="0"/>
+            <wp:docPr id="24" name="Picture 24"/>
+            <wp:cNvGraphicFramePr>
+              <a:graphicFrameLocks xmlns:a="http://schemas.openxmlformats.org/drawingml/2006/main" noChangeAspect="1"/>
+            </wp:cNvGraphicFramePr>
+            <a:graphic xmlns:a="http://schemas.openxmlformats.org/drawingml/2006/main">
+              <a:graphicData uri="http://schemas.openxmlformats.org/drawingml/2006/picture">
+                <pic:pic xmlns:pic="http://schemas.openxmlformats.org/drawingml/2006/picture">
+                  <pic:nvPicPr>
+                    <pic:cNvPr id="1" name=""/>
+                    <pic:cNvPicPr/>
+                  </pic:nvPicPr>
+                  <pic:blipFill>
+                    <a:blip r:embed="rId29"/>
+                    <a:stretch>
+                      <a:fillRect/>
+                    </a:stretch>
+                  </pic:blipFill>
+                  <pic:spPr>
+                    <a:xfrm>
+                      <a:off x="0" y="0"/>
+                      <a:ext cx="2238687" cy="362001"/>
+                    </a:xfrm>
+                    <a:prstGeom prst="rect">
+                      <a:avLst/>
+                    </a:prstGeom>
+                  </pic:spPr>
+                </pic:pic>
+              </a:graphicData>
+            </a:graphic>
+          </wp:inline>
+        </w:drawing>
+      </w:r>
+    </w:p>
+    <w:p>
+      <w:pPr>
+        <w:rPr>
+          <w:lang w:val="en-US"/>
+        </w:rPr>
+      </w:pPr>
+      <w:r>
+        <w:rPr>
+          <w:lang w:val="en-US"/>
+        </w:rPr>
+        <w:drawing>
+          <wp:inline distT="0" distB="0" distL="0" distR="0" wp14:anchorId="615FF6D7" wp14:editId="398D7A36">
+            <wp:extent cx="1124107" cy="381053"/>
+            <wp:effectExtent l="0" t="0" r="0" b="0"/>
+            <wp:docPr id="25" name="Picture 25"/>
+            <wp:cNvGraphicFramePr>
+              <a:graphicFrameLocks xmlns:a="http://schemas.openxmlformats.org/drawingml/2006/main" noChangeAspect="1"/>
+            </wp:cNvGraphicFramePr>
+            <a:graphic xmlns:a="http://schemas.openxmlformats.org/drawingml/2006/main">
+              <a:graphicData uri="http://schemas.openxmlformats.org/drawingml/2006/picture">
+                <pic:pic xmlns:pic="http://schemas.openxmlformats.org/drawingml/2006/picture">
+                  <pic:nvPicPr>
+                    <pic:cNvPr id="1" name=""/>
+                    <pic:cNvPicPr/>
+                  </pic:nvPicPr>
+                  <pic:blipFill>
+                    <a:blip r:embed="rId30"/>
+                    <a:stretch>
+                      <a:fillRect/>
+                    </a:stretch>
+                  </pic:blipFill>
+                  <pic:spPr>
+                    <a:xfrm>
+                      <a:off x="0" y="0"/>
+                      <a:ext cx="1124107" cy="381053"/>
+                    </a:xfrm>
+                    <a:prstGeom prst="rect">
+                      <a:avLst/>
+                    </a:prstGeom>
+                  </pic:spPr>
+                </pic:pic>
+              </a:graphicData>
+            </a:graphic>
+          </wp:inline>
+        </w:drawing>
+      </w:r>
+    </w:p>
+    <w:p>
+      <w:pPr>
+        <w:rPr>
+          <w:lang w:val="en-US"/>
+        </w:rPr>
+      </w:pPr>
+      <w:r>
+        <w:rPr>
+          <w:lang w:val="en-US"/>
+        </w:rPr>
+        <w:t xml:space="preserve">Can add and remove classes </w:t>
+      </w:r>
+    </w:p>
+    <w:p>
+      <w:pPr>
+        <w:rPr>
+          <w:lang w:val="en-US"/>
+        </w:rPr>
+      </w:pPr>
+      <w:r>
+        <w:rPr>
+          <w:lang w:val="en-US"/>
+        </w:rPr>
+        <w:drawing>
+          <wp:inline distT="0" distB="0" distL="0" distR="0" wp14:anchorId="6A59BFA4" wp14:editId="1019DD3C">
+            <wp:extent cx="2562583" cy="314369"/>
+            <wp:effectExtent l="0" t="0" r="0" b="9525"/>
+            <wp:docPr id="26" name="Picture 26"/>
+            <wp:cNvGraphicFramePr>
+              <a:graphicFrameLocks xmlns:a="http://schemas.openxmlformats.org/drawingml/2006/main" noChangeAspect="1"/>
+            </wp:cNvGraphicFramePr>
+            <a:graphic xmlns:a="http://schemas.openxmlformats.org/drawingml/2006/main">
+              <a:graphicData uri="http://schemas.openxmlformats.org/drawingml/2006/picture">
+                <pic:pic xmlns:pic="http://schemas.openxmlformats.org/drawingml/2006/picture">
+                  <pic:nvPicPr>
+                    <pic:cNvPr id="1" name=""/>
+                    <pic:cNvPicPr/>
+                  </pic:nvPicPr>
+                  <pic:blipFill>
+                    <a:blip r:embed="rId31"/>
+                    <a:stretch>
+                      <a:fillRect/>
+                    </a:stretch>
+                  </pic:blipFill>
+                  <pic:spPr>
+                    <a:xfrm>
+                      <a:off x="0" y="0"/>
+                      <a:ext cx="2562583" cy="314369"/>
+                    </a:xfrm>
+                    <a:prstGeom prst="rect">
+                      <a:avLst/>
+                    </a:prstGeom>
+                  </pic:spPr>
+                </pic:pic>
+              </a:graphicData>
+            </a:graphic>
+          </wp:inline>
+        </w:drawing>
+      </w:r>
+    </w:p>
+    <w:p>
+      <w:pPr>
+        <w:rPr>
+          <w:lang w:val="en-US"/>
+        </w:rPr>
+      </w:pPr>
+      <w:r>
+        <w:rPr>
+          <w:lang w:val="en-US"/>
+        </w:rPr>
+        <w:t xml:space="preserve">Use a space to add multiple classes </w:t>
+      </w:r>
+    </w:p>
+    <w:p>
+      <w:pPr>
+        <w:rPr>
+          <w:lang w:val="en-US"/>
+        </w:rPr>
+      </w:pPr>
+      <w:r>
+        <w:rPr>
+          <w:lang w:val="en-US"/>
+        </w:rPr>
+        <w:drawing>
+          <wp:inline distT="0" distB="0" distL="0" distR="0" wp14:anchorId="0D9222F4" wp14:editId="3A539C05">
+            <wp:extent cx="1905266" cy="562053"/>
+            <wp:effectExtent l="0" t="0" r="0" b="9525"/>
+            <wp:docPr id="27" name="Picture 27"/>
+            <wp:cNvGraphicFramePr>
+              <a:graphicFrameLocks xmlns:a="http://schemas.openxmlformats.org/drawingml/2006/main" noChangeAspect="1"/>
+            </wp:cNvGraphicFramePr>
+            <a:graphic xmlns:a="http://schemas.openxmlformats.org/drawingml/2006/main">
+              <a:graphicData uri="http://schemas.openxmlformats.org/drawingml/2006/picture">
+                <pic:pic xmlns:pic="http://schemas.openxmlformats.org/drawingml/2006/picture">
+                  <pic:nvPicPr>
+                    <pic:cNvPr id="1" name=""/>
+                    <pic:cNvPicPr/>
+                  </pic:nvPicPr>
+                  <pic:blipFill>
+                    <a:blip r:embed="rId32"/>
+                    <a:stretch>
+                      <a:fillRect/>
+                    </a:stretch>
+                  </pic:blipFill>
+                  <pic:spPr>
+                    <a:xfrm>
+                      <a:off x="0" y="0"/>
+                      <a:ext cx="1905266" cy="562053"/>
+                    </a:xfrm>
+                    <a:prstGeom prst="rect">
+                      <a:avLst/>
+                    </a:prstGeom>
+                  </pic:spPr>
+                </pic:pic>
+              </a:graphicData>
+            </a:graphic>
+          </wp:inline>
+        </w:drawing>
+      </w:r>
+    </w:p>
+    <w:p>
+      <w:pPr>
+        <w:rPr>
+          <w:lang w:val="en-US"/>
+        </w:rPr>
+      </w:pPr>
+      <w:r>
+        <w:rPr>
+          <w:lang w:val="en-US"/>
+        </w:rPr>
+        <w:t>Can check for classes and return boo</w:t>
+      </w:r>
+    </w:p>
+    <w:p>
+      <w:pPr>
+        <w:rPr>
+          <w:lang w:val="en-US"/>
+        </w:rPr>
+      </w:pPr>
+      <w:r>
+        <w:rPr>
+          <w:lang w:val="en-US"/>
+        </w:rPr>
+        <w:lastRenderedPageBreak/>
+        <w:drawing>
+          <wp:inline distT="0" distB="0" distL="0" distR="0" wp14:anchorId="394B7B62" wp14:editId="1FC9232A">
+            <wp:extent cx="2200582" cy="981212"/>
+            <wp:effectExtent l="0" t="0" r="9525" b="9525"/>
+            <wp:docPr id="28" name="Picture 28"/>
+            <wp:cNvGraphicFramePr>
+              <a:graphicFrameLocks xmlns:a="http://schemas.openxmlformats.org/drawingml/2006/main" noChangeAspect="1"/>
+            </wp:cNvGraphicFramePr>
+            <a:graphic xmlns:a="http://schemas.openxmlformats.org/drawingml/2006/main">
+              <a:graphicData uri="http://schemas.openxmlformats.org/drawingml/2006/picture">
+                <pic:pic xmlns:pic="http://schemas.openxmlformats.org/drawingml/2006/picture">
+                  <pic:nvPicPr>
+                    <pic:cNvPr id="1" name=""/>
+                    <pic:cNvPicPr/>
+                  </pic:nvPicPr>
+                  <pic:blipFill>
+                    <a:blip r:embed="rId33"/>
+                    <a:stretch>
+                      <a:fillRect/>
+                    </a:stretch>
+                  </pic:blipFill>
+                  <pic:spPr>
+                    <a:xfrm>
+                      <a:off x="0" y="0"/>
+                      <a:ext cx="2200582" cy="981212"/>
+                    </a:xfrm>
+                    <a:prstGeom prst="rect">
+                      <a:avLst/>
+                    </a:prstGeom>
+                  </pic:spPr>
+                </pic:pic>
+              </a:graphicData>
+            </a:graphic>
+          </wp:inline>
+        </w:drawing>
+      </w:r>
+    </w:p>
+    <w:p>
+      <w:pPr>
+        <w:rPr>
+          <w:lang w:val="en-US"/>
+        </w:rPr>
+      </w:pPr>
+      <w:r>
+        <w:rPr>
+          <w:lang w:val="en-US"/>
+        </w:rPr>
+        <w:t>$(“selector”</w:t>
+      </w:r>
+      <w:proofErr w:type="gramStart"/>
+      <w:r>
+        <w:rPr>
+          <w:lang w:val="en-US"/>
+        </w:rPr>
+        <w:t>).</w:t>
+      </w:r>
+      <w:proofErr w:type="spellStart"/>
+      <w:r>
+        <w:rPr>
+          <w:lang w:val="en-US"/>
+        </w:rPr>
+        <w:t>attr</w:t>
+      </w:r>
+      <w:proofErr w:type="spellEnd"/>
+      <w:proofErr w:type="gramEnd"/>
+      <w:r>
+        <w:rPr>
+          <w:lang w:val="en-US"/>
+        </w:rPr>
+        <w:t>(“</w:t>
+      </w:r>
+      <w:proofErr w:type="spellStart"/>
+      <w:r>
+        <w:rPr>
+          <w:lang w:val="en-US"/>
+        </w:rPr>
+        <w:t>get”,”set</w:t>
+      </w:r>
+      <w:proofErr w:type="spellEnd"/>
+      <w:r>
+        <w:rPr>
+          <w:lang w:val="en-US"/>
+        </w:rPr>
+        <w:t>”)</w:t>
+      </w:r>
+    </w:p>
+    <w:p>
+      <w:pPr>
+        <w:rPr>
+          <w:lang w:val="en-US"/>
+        </w:rPr>
+      </w:pPr>
+    </w:p>
+    <w:p>
+      <w:pPr>
+        <w:rPr>
+          <w:lang w:val="en-US"/>
+        </w:rPr>
+      </w:pPr>
+      <w:r>
+        <w:rPr>
+          <w:lang w:val="en-US"/>
+        </w:rPr>
+        <w:drawing>
+          <wp:inline distT="0" distB="0" distL="0" distR="0" wp14:anchorId="578D07F3" wp14:editId="5876D915">
+            <wp:extent cx="2191056" cy="704948"/>
+            <wp:effectExtent l="0" t="0" r="0" b="0"/>
+            <wp:docPr id="29" name="Picture 29"/>
+            <wp:cNvGraphicFramePr>
+              <a:graphicFrameLocks xmlns:a="http://schemas.openxmlformats.org/drawingml/2006/main" noChangeAspect="1"/>
+            </wp:cNvGraphicFramePr>
+            <a:graphic xmlns:a="http://schemas.openxmlformats.org/drawingml/2006/main">
+              <a:graphicData uri="http://schemas.openxmlformats.org/drawingml/2006/picture">
+                <pic:pic xmlns:pic="http://schemas.openxmlformats.org/drawingml/2006/picture">
+                  <pic:nvPicPr>
+                    <pic:cNvPr id="1" name=""/>
+                    <pic:cNvPicPr/>
+                  </pic:nvPicPr>
+                  <pic:blipFill>
+                    <a:blip r:embed="rId34"/>
+                    <a:stretch>
+                      <a:fillRect/>
+                    </a:stretch>
+                  </pic:blipFill>
+                  <pic:spPr>
+                    <a:xfrm>
+                      <a:off x="0" y="0"/>
+                      <a:ext cx="2191056" cy="704948"/>
+                    </a:xfrm>
+                    <a:prstGeom prst="rect">
+                      <a:avLst/>
+                    </a:prstGeom>
+                  </pic:spPr>
+                </pic:pic>
+              </a:graphicData>
+            </a:graphic>
+          </wp:inline>
+        </w:drawing>
+      </w:r>
+    </w:p>
+    <w:p>
+      <w:pPr>
+        <w:rPr>
+          <w:lang w:val="en-US"/>
+        </w:rPr>
+      </w:pPr>
+      <w:r>
+        <w:rPr>
+          <w:lang w:val="en-US"/>
+        </w:rPr>
+        <w:t xml:space="preserve">Event Listeners </w:t>
+      </w:r>
+      <w:r>
+        <w:rPr>
+          <w:lang w:val="en-US"/>
+        </w:rPr>
+        <w:sym w:font="Wingdings" w:char="F0E0"/>
+      </w:r>
+      <w:r>
+        <w:rPr>
+          <w:lang w:val="en-US"/>
+        </w:rPr>
+        <w:t xml:space="preserve"> No need to for loop with jQuery if you have multiple selections you want to apply this to</w:t>
+      </w:r>
+    </w:p>
+    <w:p>
+      <w:pPr>
+        <w:rPr>
+          <w:lang w:val="en-US"/>
+        </w:rPr>
+      </w:pPr>
+      <w:r>
+        <w:rPr>
+          <w:lang w:val="en-US"/>
+        </w:rPr>
+        <w:drawing>
+          <wp:inline distT="0" distB="0" distL="0" distR="0" wp14:anchorId="04BE74F1" wp14:editId="1998F721">
+            <wp:extent cx="2457793" cy="924054"/>
+            <wp:effectExtent l="0" t="0" r="0" b="9525"/>
+            <wp:docPr id="30" name="Picture 30"/>
+            <wp:cNvGraphicFramePr>
+              <a:graphicFrameLocks xmlns:a="http://schemas.openxmlformats.org/drawingml/2006/main" noChangeAspect="1"/>
+            </wp:cNvGraphicFramePr>
+            <a:graphic xmlns:a="http://schemas.openxmlformats.org/drawingml/2006/main">
+              <a:graphicData uri="http://schemas.openxmlformats.org/drawingml/2006/picture">
+                <pic:pic xmlns:pic="http://schemas.openxmlformats.org/drawingml/2006/picture">
+                  <pic:nvPicPr>
+                    <pic:cNvPr id="1" name=""/>
+                    <pic:cNvPicPr/>
+                  </pic:nvPicPr>
+                  <pic:blipFill>
+                    <a:blip r:embed="rId35"/>
+                    <a:stretch>
+                      <a:fillRect/>
+                    </a:stretch>
+                  </pic:blipFill>
+                  <pic:spPr>
+                    <a:xfrm>
+                      <a:off x="0" y="0"/>
+                      <a:ext cx="2457793" cy="924054"/>
+                    </a:xfrm>
+                    <a:prstGeom prst="rect">
+                      <a:avLst/>
+                    </a:prstGeom>
+                  </pic:spPr>
+                </pic:pic>
+              </a:graphicData>
+            </a:graphic>
+          </wp:inline>
+        </w:drawing>
+      </w:r>
+      <w:r>
+        <w:rPr>
+          <w:lang w:val="en-US"/>
+        </w:rPr>
+        <w:t xml:space="preserve">Can apply to </w:t>
+      </w:r>
+      <w:proofErr w:type="spellStart"/>
+      <w:r>
+        <w:rPr>
+          <w:lang w:val="en-US"/>
+        </w:rPr>
+        <w:t>keydown</w:t>
+      </w:r>
+      <w:proofErr w:type="spellEnd"/>
+      <w:r>
+        <w:rPr>
+          <w:lang w:val="en-US"/>
+        </w:rPr>
+        <w:t xml:space="preserve"> events as well </w:t>
+      </w:r>
+    </w:p>
+    <w:p>
+      <w:pPr>
+        <w:rPr>
+          <w:lang w:val="en-US"/>
+        </w:rPr>
+      </w:pPr>
+    </w:p>
+    <w:p>
+      <w:pPr>
+        <w:rPr>
+          <w:lang w:val="en-US"/>
+        </w:rPr>
+      </w:pPr>
+      <w:r>
+        <w:rPr>
+          <w:lang w:val="en-US"/>
+        </w:rPr>
+        <w:drawing>
+          <wp:inline distT="0" distB="0" distL="0" distR="0" wp14:anchorId="6B0921D6" wp14:editId="5864123D">
+            <wp:extent cx="2276793" cy="838317"/>
+            <wp:effectExtent l="0" t="0" r="9525" b="0"/>
+            <wp:docPr id="31" name="Picture 31"/>
+            <wp:cNvGraphicFramePr>
+              <a:graphicFrameLocks xmlns:a="http://schemas.openxmlformats.org/drawingml/2006/main" noChangeAspect="1"/>
+            </wp:cNvGraphicFramePr>
+            <a:graphic xmlns:a="http://schemas.openxmlformats.org/drawingml/2006/main">
+              <a:graphicData uri="http://schemas.openxmlformats.org/drawingml/2006/picture">
+                <pic:pic xmlns:pic="http://schemas.openxmlformats.org/drawingml/2006/picture">
+                  <pic:nvPicPr>
+                    <pic:cNvPr id="1" name=""/>
+                    <pic:cNvPicPr/>
+                  </pic:nvPicPr>
+                  <pic:blipFill>
+                    <a:blip r:embed="rId36"/>
+                    <a:stretch>
+                      <a:fillRect/>
+                    </a:stretch>
+                  </pic:blipFill>
+                  <pic:spPr>
+                    <a:xfrm>
+                      <a:off x="0" y="0"/>
+                      <a:ext cx="2276793" cy="838317"/>
+                    </a:xfrm>
+                    <a:prstGeom prst="rect">
+                      <a:avLst/>
+                    </a:prstGeom>
+                  </pic:spPr>
+                </pic:pic>
+              </a:graphicData>
+            </a:graphic>
+          </wp:inline>
+        </w:drawing>
+      </w:r>
+    </w:p>
+    <w:p>
+      <w:pPr>
+        <w:rPr>
+          <w:lang w:val="en-US"/>
+        </w:rPr>
+      </w:pPr>
+      <w:r>
+        <w:rPr>
+          <w:lang w:val="en-US"/>
+        </w:rPr>
+        <w:t xml:space="preserve">The </w:t>
+      </w:r>
+      <w:r>
+        <w:rPr>
+          <w:b/>
+          <w:bCs/>
+          <w:lang w:val="en-US"/>
+        </w:rPr>
+        <w:t>on</w:t>
+      </w:r>
+      <w:r>
+        <w:rPr>
+          <w:lang w:val="en-US"/>
+        </w:rPr>
+        <w:t xml:space="preserve"> method allows you to select the type of listener via parameter </w:t>
+      </w:r>
+    </w:p>
+    <w:p>
+      <w:pPr>
+        <w:rPr>
+          <w:lang w:val="en-US"/>
+        </w:rPr>
+      </w:pPr>
+      <w:r>
+        <w:rPr>
+          <w:lang w:val="en-US"/>
+        </w:rPr>
+        <w:drawing>
+          <wp:inline distT="0" distB="0" distL="0" distR="0" wp14:anchorId="711927E0" wp14:editId="6D1BBD40">
+            <wp:extent cx="2648320" cy="838317"/>
+            <wp:effectExtent l="0" t="0" r="0" b="0"/>
+            <wp:docPr id="32" name="Picture 32"/>
+            <wp:cNvGraphicFramePr>
+              <a:graphicFrameLocks xmlns:a="http://schemas.openxmlformats.org/drawingml/2006/main" noChangeAspect="1"/>
+            </wp:cNvGraphicFramePr>
+            <a:graphic xmlns:a="http://schemas.openxmlformats.org/drawingml/2006/main">
+              <a:graphicData uri="http://schemas.openxmlformats.org/drawingml/2006/picture">
+                <pic:pic xmlns:pic="http://schemas.openxmlformats.org/drawingml/2006/picture">
+                  <pic:nvPicPr>
+                    <pic:cNvPr id="1" name=""/>
+                    <pic:cNvPicPr/>
+                  </pic:nvPicPr>
+                  <pic:blipFill>
+                    <a:blip r:embed="rId37"/>
+                    <a:stretch>
+                      <a:fillRect/>
+                    </a:stretch>
+                  </pic:blipFill>
+                  <pic:spPr>
+                    <a:xfrm>
+                      <a:off x="0" y="0"/>
+                      <a:ext cx="2648320" cy="838317"/>
+                    </a:xfrm>
+                    <a:prstGeom prst="rect">
+                      <a:avLst/>
+                    </a:prstGeom>
+                  </pic:spPr>
+                </pic:pic>
+              </a:graphicData>
+            </a:graphic>
+          </wp:inline>
+        </w:drawing>
+      </w:r>
+    </w:p>
+    <w:p>
+      <w:pPr>
+        <w:rPr>
+          <w:lang w:val="en-US"/>
+        </w:rPr>
+      </w:pPr>
+      <w:r>
+        <w:rPr>
+          <w:lang w:val="en-US"/>
+        </w:rPr>
+        <w:t xml:space="preserve">Can add html elements before and after the queried element </w:t>
+      </w:r>
+    </w:p>
+    <w:p>
+      <w:pPr>
+        <w:rPr>
+          <w:lang w:val="en-US"/>
+        </w:rPr>
+      </w:pPr>
+      <w:proofErr w:type="gramStart"/>
+      <w:r>
+        <w:rPr>
+          <w:lang w:val="en-US"/>
+        </w:rPr>
+        <w:t>There’s</w:t>
+      </w:r>
+      <w:proofErr w:type="gramEnd"/>
+      <w:r>
+        <w:rPr>
+          <w:lang w:val="en-US"/>
+        </w:rPr>
+        <w:t xml:space="preserve"> also prepend and append to add it directly into the element you’ve queried </w:t>
+      </w:r>
+    </w:p>
+    <w:p>
+      <w:pPr>
+        <w:rPr>
+          <w:lang w:val="en-US"/>
+        </w:rPr>
+      </w:pPr>
+      <w:r>
+        <w:rPr>
+          <w:lang w:val="en-US"/>
+        </w:rPr>
+        <w:drawing>
+          <wp:inline distT="0" distB="0" distL="0" distR="0" wp14:anchorId="06F5BE39" wp14:editId="1C8F5305">
+            <wp:extent cx="1390844" cy="476316"/>
+            <wp:effectExtent l="0" t="0" r="0" b="0"/>
+            <wp:docPr id="33" name="Picture 33"/>
+            <wp:cNvGraphicFramePr>
+              <a:graphicFrameLocks xmlns:a="http://schemas.openxmlformats.org/drawingml/2006/main" noChangeAspect="1"/>
+            </wp:cNvGraphicFramePr>
+            <a:graphic xmlns:a="http://schemas.openxmlformats.org/drawingml/2006/main">
+              <a:graphicData uri="http://schemas.openxmlformats.org/drawingml/2006/picture">
+                <pic:pic xmlns:pic="http://schemas.openxmlformats.org/drawingml/2006/picture">
+                  <pic:nvPicPr>
+                    <pic:cNvPr id="1" name=""/>
+                    <pic:cNvPicPr/>
+                  </pic:nvPicPr>
+                  <pic:blipFill>
+                    <a:blip r:embed="rId38"/>
+                    <a:stretch>
+                      <a:fillRect/>
+                    </a:stretch>
+                  </pic:blipFill>
+                  <pic:spPr>
+                    <a:xfrm>
+                      <a:off x="0" y="0"/>
+                      <a:ext cx="1390844" cy="476316"/>
+                    </a:xfrm>
+                    <a:prstGeom prst="rect">
+                      <a:avLst/>
+                    </a:prstGeom>
+                  </pic:spPr>
+                </pic:pic>
+              </a:graphicData>
+            </a:graphic>
+          </wp:inline>
+        </w:drawing>
+      </w:r>
+    </w:p>
+    <w:p>
+      <w:pPr>
+        <w:rPr>
+          <w:lang w:val="en-US"/>
+        </w:rPr>
+      </w:pPr>
+      <w:r>
+        <w:rPr>
+          <w:lang w:val="en-US"/>
+        </w:rPr>
+        <w:t xml:space="preserve">To remove all queried elements </w:t>
+      </w:r>
+    </w:p>
+    <w:p>
+      <w:pPr>
+        <w:rPr>
+          <w:lang w:val="en-US"/>
+        </w:rPr>
+      </w:pPr>
+    </w:p>
+    <w:p>
+      <w:pPr>
+        <w:rPr>
+          <w:lang w:val="en-US"/>
+        </w:rPr>
+      </w:pPr>
+      <w:r>
+        <w:rPr>
+          <w:lang w:val="en-US"/>
+        </w:rPr>
+        <w:t>Animations:</w:t>
+      </w:r>
+    </w:p>
+    <w:p>
+      <w:pPr>
+        <w:rPr>
+          <w:lang w:val="en-US"/>
+        </w:rPr>
+      </w:pPr>
+      <w:r>
+        <w:rPr>
+          <w:lang w:val="en-US"/>
+        </w:rPr>
+        <w:t>$(</w:t>
+      </w:r>
+      <w:proofErr w:type="gramStart"/>
+      <w:r>
+        <w:rPr>
+          <w:lang w:val="en-US"/>
+        </w:rPr>
+        <w:t>).hide</w:t>
+      </w:r>
+      <w:proofErr w:type="gramEnd"/>
+      <w:r>
+        <w:rPr>
+          <w:lang w:val="en-US"/>
+        </w:rPr>
+        <w:t>(), .show(), .toggle()</w:t>
+      </w:r>
+      <w:r>
+        <w:rPr>
+          <w:lang w:val="en-US"/>
+        </w:rPr>
+        <w:t xml:space="preserve">, fadeout, </w:t>
+      </w:r>
+      <w:proofErr w:type="spellStart"/>
+      <w:r>
+        <w:rPr>
+          <w:lang w:val="en-US"/>
+        </w:rPr>
+        <w:t>fadein</w:t>
+      </w:r>
+      <w:proofErr w:type="spellEnd"/>
+      <w:r>
+        <w:rPr>
+          <w:lang w:val="en-US"/>
+        </w:rPr>
+        <w:t xml:space="preserve">, </w:t>
+      </w:r>
+      <w:proofErr w:type="spellStart"/>
+      <w:r>
+        <w:rPr>
+          <w:lang w:val="en-US"/>
+        </w:rPr>
+        <w:t>fadetoggle</w:t>
+      </w:r>
+      <w:proofErr w:type="spellEnd"/>
+      <w:r>
+        <w:rPr>
+          <w:lang w:val="en-US"/>
+        </w:rPr>
+        <w:t>.</w:t>
+      </w:r>
+    </w:p>
+    <w:p>
+      <w:pPr>
+        <w:pStyle w:val="ListParagraph"/>
+        <w:numPr>
+          <w:ilvl w:val="0"/>
+          <w:numId w:val="1"/>
+        </w:numPr>
+        <w:rPr>
+          <w:lang w:val="en-US"/>
+        </w:rPr>
+      </w:pPr>
+      <w:proofErr w:type="spellStart"/>
+      <w:r>
+        <w:rPr>
+          <w:lang w:val="en-US"/>
+        </w:rPr>
+        <w:lastRenderedPageBreak/>
+        <w:t>Slideup</w:t>
+      </w:r>
+      <w:proofErr w:type="spellEnd"/>
+      <w:r>
+        <w:rPr>
+          <w:lang w:val="en-US"/>
+        </w:rPr>
+        <w:t xml:space="preserve">, </w:t>
+      </w:r>
+      <w:proofErr w:type="spellStart"/>
+      <w:proofErr w:type="gramStart"/>
+      <w:r>
+        <w:rPr>
+          <w:lang w:val="en-US"/>
+        </w:rPr>
+        <w:t>slidedown,slidetoggle</w:t>
+      </w:r>
+      <w:proofErr w:type="spellEnd"/>
+      <w:proofErr w:type="gramEnd"/>
+      <w:r>
+        <w:rPr>
+          <w:lang w:val="en-US"/>
+        </w:rPr>
+        <w:t xml:space="preserve"> (actually seems useful)</w:t>
+      </w:r>
+    </w:p>
+    <w:p>
+      <w:pPr>
+        <w:ind w:left="360"/>
+        <w:rPr>
+          <w:b/>
+          <w:bCs/>
+          <w:sz w:val="28"/>
+          <w:szCs w:val="28"/>
+          <w:lang w:val="en-US"/>
+        </w:rPr>
+      </w:pPr>
+      <w:r>
+        <w:rPr>
+          <w:b/>
+          <w:bCs/>
+          <w:sz w:val="28"/>
+          <w:szCs w:val="28"/>
+          <w:lang w:val="en-US"/>
+        </w:rPr>
+        <w:t xml:space="preserve">DOCUMENTATION: jQuery </w:t>
+      </w:r>
+      <w:proofErr w:type="spellStart"/>
+      <w:r>
+        <w:rPr>
+          <w:b/>
+          <w:bCs/>
+          <w:sz w:val="28"/>
+          <w:szCs w:val="28"/>
+          <w:lang w:val="en-US"/>
+        </w:rPr>
+        <w:t>Efffect</w:t>
+      </w:r>
+      <w:proofErr w:type="spellEnd"/>
+      <w:r>
+        <w:rPr>
+          <w:b/>
+          <w:bCs/>
+          <w:sz w:val="28"/>
+          <w:szCs w:val="28"/>
+          <w:lang w:val="en-US"/>
+        </w:rPr>
+        <w:t xml:space="preserve"> Methods</w:t>
+      </w:r>
+    </w:p>
+    <w:p>
+      <w:pPr>
+        <w:rPr>
+          <w:lang w:val="en-US"/>
+        </w:rPr>
+      </w:pPr>
     </w:p>
     <w:sectPr>
       <w:pgSz w:w="12240" w:h="15840"/>
@@ -4458,7 +6006,6 @@
   <w:style w:type="character" w:default="1" w:styleId="DefaultParagraphFont">
     <w:name w:val="Default Paragraph Font"/>
     <w:uiPriority w:val="1"/>
-    <w:semiHidden/>
     <w:unhideWhenUsed/>
   </w:style>
   <w:style w:type="table" w:default="1" w:styleId="TableNormal">

</xml_diff>

<commit_message>
Completed intro to nodeJS and unix command line sections.
</commit_message>
<xml_diff>
--- a/Notes.docx
+++ b/Notes.docx
@@ -3946,7 +3946,19 @@
         <w:rPr>
           <w:lang w:val="en-US"/>
         </w:rPr>
-        <w:t>Section 14: jQuery</w:t>
+        <w:t>Section 14</w:t>
+      </w:r>
+      <w:r>
+        <w:rPr>
+          <w:lang w:val="en-US"/>
+        </w:rPr>
+        <w:t xml:space="preserve"> &amp; 15</w:t>
+      </w:r>
+      <w:r>
+        <w:rPr>
+          <w:lang w:val="en-US"/>
+        </w:rPr>
+        <w:t>: jQuery</w:t>
       </w:r>
     </w:p>
     <w:p>
@@ -5146,10 +5158,842 @@
     </w:p>
     <w:p>
       <w:pPr>
-        <w:rPr>
-          <w:lang w:val="en-US"/>
-        </w:rPr>
-      </w:pPr>
+        <w:pStyle w:val="Heading1"/>
+        <w:rPr>
+          <w:lang w:val="en-US"/>
+        </w:rPr>
+      </w:pPr>
+      <w:r>
+        <w:rPr>
+          <w:lang w:val="en-US"/>
+        </w:rPr>
+        <w:t xml:space="preserve">Section </w:t>
+      </w:r>
+      <w:r>
+        <w:rPr>
+          <w:lang w:val="en-US"/>
+        </w:rPr>
+        <w:t xml:space="preserve">16: The Unix Command Line </w:t>
+      </w:r>
+    </w:p>
+    <w:p>
+      <w:pPr>
+        <w:rPr>
+          <w:lang w:val="en-US"/>
+        </w:rPr>
+      </w:pPr>
+      <w:r>
+        <w:rPr>
+          <w:lang w:val="en-US"/>
+        </w:rPr>
+        <w:drawing>
+          <wp:inline distT="0" distB="0" distL="0" distR="0" wp14:anchorId="5F27677D" wp14:editId="1544D604">
+            <wp:extent cx="5943600" cy="3700780"/>
+            <wp:effectExtent l="0" t="0" r="0" b="0"/>
+            <wp:docPr id="34" name="Picture 34"/>
+            <wp:cNvGraphicFramePr>
+              <a:graphicFrameLocks xmlns:a="http://schemas.openxmlformats.org/drawingml/2006/main" noChangeAspect="1"/>
+            </wp:cNvGraphicFramePr>
+            <a:graphic xmlns:a="http://schemas.openxmlformats.org/drawingml/2006/main">
+              <a:graphicData uri="http://schemas.openxmlformats.org/drawingml/2006/picture">
+                <pic:pic xmlns:pic="http://schemas.openxmlformats.org/drawingml/2006/picture">
+                  <pic:nvPicPr>
+                    <pic:cNvPr id="1" name=""/>
+                    <pic:cNvPicPr/>
+                  </pic:nvPicPr>
+                  <pic:blipFill>
+                    <a:blip r:embed="rId39"/>
+                    <a:stretch>
+                      <a:fillRect/>
+                    </a:stretch>
+                  </pic:blipFill>
+                  <pic:spPr>
+                    <a:xfrm>
+                      <a:off x="0" y="0"/>
+                      <a:ext cx="5943600" cy="3700780"/>
+                    </a:xfrm>
+                    <a:prstGeom prst="rect">
+                      <a:avLst/>
+                    </a:prstGeom>
+                  </pic:spPr>
+                </pic:pic>
+              </a:graphicData>
+            </a:graphic>
+          </wp:inline>
+        </w:drawing>
+      </w:r>
+    </w:p>
+    <w:p>
+      <w:pPr>
+        <w:rPr>
+          <w:lang w:val="en-US"/>
+        </w:rPr>
+      </w:pPr>
+    </w:p>
+    <w:p>
+      <w:pPr>
+        <w:rPr>
+          <w:lang w:val="en-US"/>
+        </w:rPr>
+      </w:pPr>
+      <w:r>
+        <w:rPr>
+          <w:lang w:val="en-US"/>
+        </w:rPr>
+        <w:t>Kernel is the program that interfaces with the hardware – the core of your OS</w:t>
+      </w:r>
+    </w:p>
+    <w:p>
+      <w:pPr>
+        <w:rPr>
+          <w:lang w:val="en-US"/>
+        </w:rPr>
+      </w:pPr>
+      <w:r>
+        <w:rPr>
+          <w:lang w:val="en-US"/>
+        </w:rPr>
+        <w:t>The shell refers to the user interface – how the human gets to interact with the hardware</w:t>
+      </w:r>
+    </w:p>
+    <w:p>
+      <w:pPr>
+        <w:pStyle w:val="ListParagraph"/>
+        <w:numPr>
+          <w:ilvl w:val="0"/>
+          <w:numId w:val="1"/>
+        </w:numPr>
+        <w:rPr>
+          <w:lang w:val="en-US"/>
+        </w:rPr>
+      </w:pPr>
+      <w:r>
+        <w:rPr>
+          <w:lang w:val="en-US"/>
+        </w:rPr>
+        <w:t xml:space="preserve">GUIs and Command line interfaces </w:t>
+      </w:r>
+    </w:p>
+    <w:p>
+      <w:pPr>
+        <w:rPr>
+          <w:lang w:val="en-US"/>
+        </w:rPr>
+      </w:pPr>
+      <w:r>
+        <w:rPr>
+          <w:lang w:val="en-US"/>
+        </w:rPr>
+        <w:t xml:space="preserve">Bash = </w:t>
+      </w:r>
+      <w:proofErr w:type="spellStart"/>
+      <w:r>
+        <w:rPr>
+          <w:lang w:val="en-US"/>
+        </w:rPr>
+        <w:t>Bourne</w:t>
+      </w:r>
+      <w:proofErr w:type="spellEnd"/>
+      <w:r>
+        <w:rPr>
+          <w:lang w:val="en-US"/>
+        </w:rPr>
+        <w:t xml:space="preserve"> Again Shell</w:t>
+      </w:r>
+    </w:p>
+    <w:p>
+      <w:pPr>
+        <w:rPr>
+          <w:lang w:val="en-US"/>
+        </w:rPr>
+      </w:pPr>
+      <w:r>
+        <w:rPr>
+          <w:lang w:val="en-US"/>
+        </w:rPr>
+        <w:t>CLI (command line interpreter)</w:t>
+      </w:r>
+      <w:r>
+        <w:rPr>
+          <w:lang w:val="en-US"/>
+        </w:rPr>
+        <w:t xml:space="preserve"> </w:t>
+      </w:r>
+      <w:r>
+        <w:rPr>
+          <w:lang w:val="en-US"/>
+        </w:rPr>
+        <w:t xml:space="preserve">for the </w:t>
+      </w:r>
+      <w:proofErr w:type="spellStart"/>
+      <w:r>
+        <w:rPr>
+          <w:lang w:val="en-US"/>
+        </w:rPr>
+        <w:t>unix</w:t>
+      </w:r>
+      <w:proofErr w:type="spellEnd"/>
+      <w:r>
+        <w:rPr>
+          <w:lang w:val="en-US"/>
+        </w:rPr>
+        <w:t xml:space="preserve"> system</w:t>
+      </w:r>
+    </w:p>
+    <w:p>
+      <w:pPr>
+        <w:rPr>
+          <w:lang w:val="en-US"/>
+        </w:rPr>
+      </w:pPr>
+    </w:p>
+    <w:p>
+      <w:pPr>
+        <w:rPr>
+          <w:lang w:val="en-US"/>
+        </w:rPr>
+      </w:pPr>
+      <w:r>
+        <w:rPr>
+          <w:lang w:val="en-US"/>
+        </w:rPr>
+        <w:t xml:space="preserve">ls </w:t>
+      </w:r>
+      <w:r>
+        <w:rPr>
+          <w:lang w:val="en-US"/>
+        </w:rPr>
+        <w:sym w:font="Wingdings" w:char="F0E0"/>
+      </w:r>
+      <w:r>
+        <w:rPr>
+          <w:lang w:val="en-US"/>
+        </w:rPr>
+        <w:t xml:space="preserve"> list all files in current directory </w:t>
+      </w:r>
+    </w:p>
+    <w:p>
+      <w:pPr>
+        <w:rPr>
+          <w:lang w:val="en-US"/>
+        </w:rPr>
+      </w:pPr>
+      <w:r>
+        <w:rPr>
+          <w:lang w:val="en-US"/>
+        </w:rPr>
+        <w:t xml:space="preserve">cd </w:t>
+      </w:r>
+      <w:r>
+        <w:rPr>
+          <w:lang w:val="en-US"/>
+        </w:rPr>
+        <w:sym w:font="Wingdings" w:char="F0E0"/>
+      </w:r>
+      <w:r>
+        <w:rPr>
+          <w:lang w:val="en-US"/>
+        </w:rPr>
+        <w:t xml:space="preserve"> change directory </w:t>
+      </w:r>
+    </w:p>
+    <w:p>
+      <w:pPr>
+        <w:rPr>
+          <w:lang w:val="en-US"/>
+        </w:rPr>
+      </w:pPr>
+      <w:r>
+        <w:rPr>
+          <w:lang w:val="en-US"/>
+        </w:rPr>
+        <w:t xml:space="preserve">~ is your root directory </w:t>
+      </w:r>
+    </w:p>
+    <w:p>
+      <w:pPr>
+        <w:rPr>
+          <w:lang w:val="en-US"/>
+        </w:rPr>
+      </w:pPr>
+      <w:r>
+        <w:rPr>
+          <w:lang w:val="en-US"/>
+        </w:rPr>
+        <w:t xml:space="preserve">Create file -&gt; touch </w:t>
+      </w:r>
+      <w:proofErr w:type="spellStart"/>
+      <w:proofErr w:type="gramStart"/>
+      <w:r>
+        <w:rPr>
+          <w:lang w:val="en-US"/>
+        </w:rPr>
+        <w:t>filename.extension</w:t>
+      </w:r>
+      <w:proofErr w:type="spellEnd"/>
+      <w:proofErr w:type="gramEnd"/>
+    </w:p>
+    <w:p>
+      <w:pPr>
+        <w:rPr>
+          <w:lang w:val="en-US"/>
+        </w:rPr>
+      </w:pPr>
+      <w:r>
+        <w:rPr>
+          <w:lang w:val="en-US"/>
+        </w:rPr>
+        <w:t xml:space="preserve">Use ‘open’ to open file </w:t>
+      </w:r>
+    </w:p>
+    <w:p>
+      <w:pPr>
+        <w:pStyle w:val="ListParagraph"/>
+        <w:numPr>
+          <w:ilvl w:val="0"/>
+          <w:numId w:val="1"/>
+        </w:numPr>
+        <w:rPr>
+          <w:lang w:val="en-US"/>
+        </w:rPr>
+      </w:pPr>
+      <w:r>
+        <w:rPr>
+          <w:lang w:val="en-US"/>
+        </w:rPr>
+        <w:t>Specify application with open -a Atom filename.txt</w:t>
+      </w:r>
+    </w:p>
+    <w:p>
+      <w:pPr>
+        <w:pStyle w:val="ListParagraph"/>
+        <w:numPr>
+          <w:ilvl w:val="0"/>
+          <w:numId w:val="1"/>
+        </w:numPr>
+        <w:rPr>
+          <w:lang w:val="en-US"/>
+        </w:rPr>
+      </w:pPr>
+      <w:r>
+        <w:rPr>
+          <w:lang w:val="en-US"/>
+        </w:rPr>
+        <w:t>(windows) start &lt;application&gt; &lt;file&gt;</w:t>
+      </w:r>
+    </w:p>
+    <w:p>
+      <w:pPr>
+        <w:rPr>
+          <w:lang w:val="en-US"/>
+        </w:rPr>
+      </w:pPr>
+      <w:r>
+        <w:rPr>
+          <w:lang w:val="en-US"/>
+        </w:rPr>
+        <w:lastRenderedPageBreak/>
+        <w:t xml:space="preserve">Use </w:t>
+      </w:r>
+      <w:r>
+        <w:rPr>
+          <w:b/>
+          <w:bCs/>
+          <w:lang w:val="en-US"/>
+        </w:rPr>
+        <w:t>rm</w:t>
+      </w:r>
+      <w:r>
+        <w:rPr>
+          <w:lang w:val="en-US"/>
+        </w:rPr>
+        <w:t xml:space="preserve"> to remove file </w:t>
+      </w:r>
+    </w:p>
+    <w:p>
+      <w:pPr>
+        <w:rPr>
+          <w:lang w:val="en-US"/>
+        </w:rPr>
+      </w:pPr>
+      <w:r>
+        <w:rPr>
+          <w:lang w:val="en-US"/>
+        </w:rPr>
+        <w:t xml:space="preserve">Remove all files in current directory with rm * </w:t>
+      </w:r>
+      <w:r>
+        <w:rPr>
+          <w:lang w:val="en-US"/>
+        </w:rPr>
+        <w:sym w:font="Wingdings" w:char="F0E0"/>
+      </w:r>
+      <w:r>
+        <w:rPr>
+          <w:lang w:val="en-US"/>
+        </w:rPr>
+        <w:t xml:space="preserve"> *as a wildcard</w:t>
+      </w:r>
+    </w:p>
+    <w:p>
+      <w:pPr>
+        <w:rPr>
+          <w:lang w:val="en-US"/>
+        </w:rPr>
+      </w:pPr>
+      <w:r>
+        <w:rPr>
+          <w:lang w:val="en-US"/>
+        </w:rPr>
+        <w:t xml:space="preserve">To remove a folder or directory use rm -r </w:t>
+      </w:r>
+      <w:proofErr w:type="spellStart"/>
+      <w:r>
+        <w:rPr>
+          <w:lang w:val="en-US"/>
+        </w:rPr>
+        <w:t>directoryName</w:t>
+      </w:r>
+      <w:proofErr w:type="spellEnd"/>
+    </w:p>
+    <w:p>
+      <w:pPr>
+        <w:rPr>
+          <w:lang w:val="en-US"/>
+        </w:rPr>
+      </w:pPr>
+    </w:p>
+    <w:p>
+      <w:pPr>
+        <w:pStyle w:val="Heading1"/>
+        <w:rPr>
+          <w:lang w:val="en-US"/>
+        </w:rPr>
+      </w:pPr>
+      <w:r>
+        <w:rPr>
+          <w:lang w:val="en-US"/>
+        </w:rPr>
+        <w:t>Section 17: Backend Web Dev Explained</w:t>
+      </w:r>
+    </w:p>
+    <w:p>
+      <w:pPr>
+        <w:rPr>
+          <w:lang w:val="en-US"/>
+        </w:rPr>
+      </w:pPr>
+      <w:r>
+        <w:rPr>
+          <w:lang w:val="en-US"/>
+        </w:rPr>
+        <w:t xml:space="preserve">Server, database, applications, business logic, </w:t>
+      </w:r>
+    </w:p>
+    <w:p>
+      <w:pPr>
+        <w:rPr>
+          <w:lang w:val="en-US"/>
+        </w:rPr>
+      </w:pPr>
+    </w:p>
+    <w:p>
+      <w:pPr>
+        <w:pStyle w:val="ListBullet"/>
+        <w:numPr>
+          <w:ilvl w:val="0"/>
+          <w:numId w:val="0"/>
+        </w:numPr>
+        <w:ind w:left="360" w:hanging="360"/>
+        <w:rPr>
+          <w:lang w:val="en-US"/>
+        </w:rPr>
+      </w:pPr>
+      <w:r>
+        <w:rPr>
+          <w:lang w:val="en-US"/>
+        </w:rPr>
+        <w:t>Using the example of a restaurant:</w:t>
+      </w:r>
+    </w:p>
+    <w:p>
+      <w:pPr>
+        <w:pStyle w:val="ListBullet"/>
+        <w:numPr>
+          <w:ilvl w:val="0"/>
+          <w:numId w:val="1"/>
+        </w:numPr>
+        <w:rPr>
+          <w:lang w:val="en-US"/>
+        </w:rPr>
+      </w:pPr>
+      <w:r>
+        <w:rPr>
+          <w:lang w:val="en-US"/>
+        </w:rPr>
+        <w:t xml:space="preserve">Client-Side: Where </w:t>
+      </w:r>
+      <w:proofErr w:type="gramStart"/>
+      <w:r>
+        <w:rPr>
+          <w:lang w:val="en-US"/>
+        </w:rPr>
+        <w:t>everyone’s</w:t>
+      </w:r>
+      <w:proofErr w:type="gramEnd"/>
+      <w:r>
+        <w:rPr>
+          <w:lang w:val="en-US"/>
+        </w:rPr>
+        <w:t xml:space="preserve"> seated, eating </w:t>
+      </w:r>
+    </w:p>
+    <w:p>
+      <w:pPr>
+        <w:pStyle w:val="ListBullet"/>
+        <w:numPr>
+          <w:ilvl w:val="0"/>
+          <w:numId w:val="1"/>
+        </w:numPr>
+        <w:rPr>
+          <w:lang w:val="en-US"/>
+        </w:rPr>
+      </w:pPr>
+      <w:r>
+        <w:rPr>
+          <w:lang w:val="en-US"/>
+        </w:rPr>
+        <w:t xml:space="preserve">Server: Kitchen. Place where all the dishes get served from </w:t>
+      </w:r>
+    </w:p>
+    <w:p>
+      <w:pPr>
+        <w:pStyle w:val="ListBullet"/>
+        <w:numPr>
+          <w:ilvl w:val="0"/>
+          <w:numId w:val="1"/>
+        </w:numPr>
+        <w:rPr>
+          <w:lang w:val="en-US"/>
+        </w:rPr>
+      </w:pPr>
+      <w:r>
+        <w:rPr>
+          <w:lang w:val="en-US"/>
+        </w:rPr>
+        <w:t xml:space="preserve">Larder: Where food is stored – the database </w:t>
+      </w:r>
+    </w:p>
+    <w:p>
+      <w:pPr>
+        <w:pStyle w:val="ListBullet"/>
+        <w:numPr>
+          <w:ilvl w:val="0"/>
+          <w:numId w:val="1"/>
+        </w:numPr>
+        <w:rPr>
+          <w:lang w:val="en-US"/>
+        </w:rPr>
+      </w:pPr>
+      <w:r>
+        <w:rPr>
+          <w:lang w:val="en-US"/>
+        </w:rPr>
+        <w:t xml:space="preserve"> </w:t>
+      </w:r>
+    </w:p>
+    <w:p>
+      <w:pPr>
+        <w:pStyle w:val="Heading1"/>
+        <w:rPr>
+          <w:lang w:val="en-US"/>
+        </w:rPr>
+      </w:pPr>
+      <w:r>
+        <w:rPr>
+          <w:lang w:val="en-US"/>
+        </w:rPr>
+        <w:t>Section 1</w:t>
+      </w:r>
+      <w:r>
+        <w:rPr>
+          <w:lang w:val="en-US"/>
+        </w:rPr>
+        <w:t>8</w:t>
+      </w:r>
+      <w:r>
+        <w:rPr>
+          <w:lang w:val="en-US"/>
+        </w:rPr>
+        <w:t xml:space="preserve">: </w:t>
+      </w:r>
+      <w:r>
+        <w:rPr>
+          <w:lang w:val="en-US"/>
+        </w:rPr>
+        <w:t>Nodejs</w:t>
+      </w:r>
+    </w:p>
+    <w:p>
+      <w:pPr>
+        <w:pStyle w:val="ListParagraph"/>
+        <w:numPr>
+          <w:ilvl w:val="0"/>
+          <w:numId w:val="1"/>
+        </w:numPr>
+        <w:rPr>
+          <w:lang w:val="en-US"/>
+        </w:rPr>
+      </w:pPr>
+      <w:r>
+        <w:rPr>
+          <w:lang w:val="en-US"/>
+        </w:rPr>
+        <w:t xml:space="preserve">The </w:t>
+      </w:r>
+      <w:proofErr w:type="spellStart"/>
+      <w:r>
+        <w:rPr>
+          <w:lang w:val="en-US"/>
+        </w:rPr>
+        <w:t>javascript</w:t>
+      </w:r>
+      <w:proofErr w:type="spellEnd"/>
+      <w:r>
+        <w:rPr>
+          <w:lang w:val="en-US"/>
+        </w:rPr>
+        <w:t xml:space="preserve"> </w:t>
+      </w:r>
+      <w:proofErr w:type="gramStart"/>
+      <w:r>
+        <w:rPr>
+          <w:lang w:val="en-US"/>
+        </w:rPr>
+        <w:t>we’ve</w:t>
+      </w:r>
+      <w:proofErr w:type="gramEnd"/>
+      <w:r>
+        <w:rPr>
+          <w:lang w:val="en-US"/>
+        </w:rPr>
+        <w:t xml:space="preserve"> written so far is trapped within the browser.</w:t>
+      </w:r>
+    </w:p>
+    <w:p>
+      <w:pPr>
+        <w:pStyle w:val="ListParagraph"/>
+        <w:numPr>
+          <w:ilvl w:val="0"/>
+          <w:numId w:val="1"/>
+        </w:numPr>
+        <w:rPr>
+          <w:lang w:val="en-US"/>
+        </w:rPr>
+      </w:pPr>
+      <w:proofErr w:type="gramStart"/>
+      <w:r>
+        <w:rPr>
+          <w:lang w:val="en-US"/>
+        </w:rPr>
+        <w:t>Can’t</w:t>
+      </w:r>
+      <w:proofErr w:type="gramEnd"/>
+      <w:r>
+        <w:rPr>
+          <w:lang w:val="en-US"/>
+        </w:rPr>
+        <w:t xml:space="preserve"> access file systems on the computer, listen to requests </w:t>
+      </w:r>
+      <w:r>
+        <w:rPr>
+          <w:lang w:val="en-US"/>
+        </w:rPr>
+        <w:t>independent of the browser.</w:t>
+      </w:r>
+    </w:p>
+    <w:p>
+      <w:pPr>
+        <w:pStyle w:val="ListParagraph"/>
+        <w:numPr>
+          <w:ilvl w:val="0"/>
+          <w:numId w:val="1"/>
+        </w:numPr>
+        <w:rPr>
+          <w:lang w:val="en-US"/>
+        </w:rPr>
+      </w:pPr>
+      <w:proofErr w:type="spellStart"/>
+      <w:r>
+        <w:rPr>
+          <w:lang w:val="en-US"/>
+        </w:rPr>
+        <w:t>nodeJS</w:t>
+      </w:r>
+      <w:proofErr w:type="spellEnd"/>
+      <w:r>
+        <w:rPr>
+          <w:lang w:val="en-US"/>
+        </w:rPr>
+        <w:t xml:space="preserve"> lets us write JS to affect the hardware </w:t>
+      </w:r>
+    </w:p>
+    <w:p>
+      <w:pPr>
+        <w:pStyle w:val="ListParagraph"/>
+        <w:numPr>
+          <w:ilvl w:val="0"/>
+          <w:numId w:val="1"/>
+        </w:numPr>
+        <w:rPr>
+          <w:lang w:val="en-US"/>
+        </w:rPr>
+      </w:pPr>
+    </w:p>
+    <w:p>
+      <w:pPr>
+        <w:pStyle w:val="ListBullet"/>
+        <w:numPr>
+          <w:ilvl w:val="0"/>
+          <w:numId w:val="0"/>
+        </w:numPr>
+        <w:ind w:left="360" w:hanging="360"/>
+        <w:rPr>
+          <w:lang w:val="en-US"/>
+        </w:rPr>
+      </w:pPr>
+      <w:r>
+        <w:rPr>
+          <w:lang w:val="en-US"/>
+        </w:rPr>
+        <w:t>REPL:</w:t>
+      </w:r>
+    </w:p>
+    <w:p>
+      <w:pPr>
+        <w:pStyle w:val="ListBullet"/>
+        <w:numPr>
+          <w:ilvl w:val="0"/>
+          <w:numId w:val="0"/>
+        </w:numPr>
+        <w:ind w:left="360" w:hanging="360"/>
+        <w:rPr>
+          <w:b/>
+          <w:bCs/>
+          <w:lang w:val="en-US"/>
+        </w:rPr>
+      </w:pPr>
+      <w:r>
+        <w:rPr>
+          <w:b/>
+          <w:bCs/>
+          <w:lang w:val="en-US"/>
+        </w:rPr>
+        <w:t>Read</w:t>
+      </w:r>
+    </w:p>
+    <w:p>
+      <w:pPr>
+        <w:pStyle w:val="ListBullet"/>
+        <w:numPr>
+          <w:ilvl w:val="0"/>
+          <w:numId w:val="0"/>
+        </w:numPr>
+        <w:ind w:left="360" w:hanging="360"/>
+        <w:rPr>
+          <w:b/>
+          <w:bCs/>
+          <w:lang w:val="en-US"/>
+        </w:rPr>
+      </w:pPr>
+      <w:r>
+        <w:rPr>
+          <w:b/>
+          <w:bCs/>
+          <w:lang w:val="en-US"/>
+        </w:rPr>
+        <w:t>Evaluation</w:t>
+      </w:r>
+    </w:p>
+    <w:p>
+      <w:pPr>
+        <w:pStyle w:val="ListBullet"/>
+        <w:numPr>
+          <w:ilvl w:val="0"/>
+          <w:numId w:val="0"/>
+        </w:numPr>
+        <w:ind w:left="360" w:hanging="360"/>
+        <w:rPr>
+          <w:b/>
+          <w:bCs/>
+          <w:lang w:val="en-US"/>
+        </w:rPr>
+      </w:pPr>
+      <w:r>
+        <w:rPr>
+          <w:b/>
+          <w:bCs/>
+          <w:lang w:val="en-US"/>
+        </w:rPr>
+        <w:t>Print</w:t>
+      </w:r>
+    </w:p>
+    <w:p>
+      <w:pPr>
+        <w:pStyle w:val="ListBullet"/>
+        <w:numPr>
+          <w:ilvl w:val="0"/>
+          <w:numId w:val="0"/>
+        </w:numPr>
+        <w:ind w:left="360" w:hanging="360"/>
+        <w:rPr>
+          <w:b/>
+          <w:bCs/>
+          <w:lang w:val="en-US"/>
+        </w:rPr>
+      </w:pPr>
+      <w:r>
+        <w:rPr>
+          <w:b/>
+          <w:bCs/>
+          <w:lang w:val="en-US"/>
+        </w:rPr>
+        <w:t>Loop</w:t>
+      </w:r>
+    </w:p>
+    <w:p>
+      <w:pPr>
+        <w:pStyle w:val="ListBullet"/>
+        <w:numPr>
+          <w:ilvl w:val="0"/>
+          <w:numId w:val="0"/>
+        </w:numPr>
+        <w:ind w:left="360" w:hanging="360"/>
+        <w:rPr>
+          <w:b/>
+          <w:bCs/>
+          <w:lang w:val="en-US"/>
+        </w:rPr>
+      </w:pPr>
+    </w:p>
+    <w:p>
+      <w:pPr>
+        <w:pStyle w:val="ListBullet"/>
+        <w:numPr>
+          <w:ilvl w:val="0"/>
+          <w:numId w:val="0"/>
+        </w:numPr>
+        <w:ind w:left="360" w:hanging="360"/>
+        <w:rPr>
+          <w:lang w:val="en-US"/>
+        </w:rPr>
+      </w:pPr>
+      <w:r>
+        <w:rPr>
+          <w:lang w:val="en-US"/>
+        </w:rPr>
+        <w:t xml:space="preserve"> </w:t>
+      </w:r>
     </w:p>
     <w:sectPr>
       <w:pgSz w:w="12240" w:h="15840"/>
@@ -5164,6 +6008,27 @@
 <file path=word/numbering.xml><?xml version="1.0" encoding="utf-8"?>
 <w:numbering xmlns:wpc="http://schemas.microsoft.com/office/word/2010/wordprocessingCanvas" xmlns:cx="http://schemas.microsoft.com/office/drawing/2014/chartex" xmlns:cx1="http://schemas.microsoft.com/office/drawing/2015/9/8/chartex" xmlns:cx2="http://schemas.microsoft.com/office/drawing/2015/10/21/chartex" xmlns:cx3="http://schemas.microsoft.com/office/drawing/2016/5/9/chartex" xmlns:cx4="http://schemas.microsoft.com/office/drawing/2016/5/10/chartex" xmlns:cx5="http://schemas.microsoft.com/office/drawing/2016/5/11/chartex" xmlns:cx6="http://schemas.microsoft.com/office/drawing/2016/5/12/chartex" xmlns:cx7="http://schemas.microsoft.com/office/drawing/2016/5/13/chartex" xmlns:cx8="http://schemas.microsoft.com/office/drawing/2016/5/14/chartex" xmlns:mc="http://schemas.openxmlformats.org/markup-compatibility/2006" xmlns:aink="http://schemas.microsoft.com/office/drawing/2016/ink" xmlns:am3d="http://schemas.microsoft.com/office/drawing/2017/model3d" xmlns:o="urn:schemas-microsoft-com:office:office" xmlns:r="http://schemas.openxmlformats.org/officeDocument/2006/relationships" xmlns:m="http://schemas.openxmlformats.org/officeDocument/2006/math" xmlns:v="urn:schemas-microsoft-com:vml" xmlns:wp14="http://schemas.microsoft.com/office/word/2010/wordprocessingDrawing" xmlns:wp="http://schemas.openxmlformats.org/drawingml/2006/wordprocessingDrawing" xmlns:w10="urn:schemas-microsoft-com:office:word" xmlns:w="http://schemas.openxmlformats.org/wordprocessingml/2006/main" xmlns:w14="http://schemas.microsoft.com/office/word/2010/wordml" xmlns:w15="http://schemas.microsoft.com/office/word/2012/wordml" xmlns:w16cex="http://schemas.microsoft.com/office/word/2018/wordml/cex" xmlns:w16cid="http://schemas.microsoft.com/office/word/2016/wordml/cid" xmlns:w16="http://schemas.microsoft.com/office/word/2018/wordml" xmlns:w16se="http://schemas.microsoft.com/office/word/2015/wordml/symex" xmlns:wpg="http://schemas.microsoft.com/office/word/2010/wordprocessingGroup" xmlns:wpi="http://schemas.microsoft.com/office/word/2010/wordprocessingInk" xmlns:wne="http://schemas.microsoft.com/office/word/2006/wordml" xmlns:wps="http://schemas.microsoft.com/office/word/2010/wordprocessingShape" mc:Ignorable="w14 w15 w16se w16cid w16 w16cex wp14">
   <w:abstractNum w:abstractNumId="0" w15:restartNumberingAfterBreak="0">
+    <w:nsid w:val="FFFFFF89"/>
+    <w:multiLevelType w:val="singleLevel"/>
+    <w:tmpl w:val="F692F896"/>
+    <w:lvl w:ilvl="0">
+      <w:start w:val="1"/>
+      <w:numFmt w:val="bullet"/>
+      <w:pStyle w:val="ListBullet"/>
+      <w:lvlText w:val=""/>
+      <w:lvlJc w:val="left"/>
+      <w:pPr>
+        <w:tabs>
+          <w:tab w:val="num" w:pos="360"/>
+        </w:tabs>
+        <w:ind w:left="360" w:hanging="360"/>
+      </w:pPr>
+      <w:rPr>
+        <w:rFonts w:ascii="Symbol" w:hAnsi="Symbol" w:hint="default"/>
+      </w:rPr>
+    </w:lvl>
+  </w:abstractNum>
+  <w:abstractNum w:abstractNumId="1" w15:restartNumberingAfterBreak="0">
     <w:nsid w:val="325E032D"/>
     <w:multiLevelType w:val="hybridMultilevel"/>
     <w:tmpl w:val="0FDCDF52"/>
@@ -5275,7 +6140,7 @@
       </w:rPr>
     </w:lvl>
   </w:abstractNum>
-  <w:abstractNum w:abstractNumId="1" w15:restartNumberingAfterBreak="0">
+  <w:abstractNum w:abstractNumId="2" w15:restartNumberingAfterBreak="0">
     <w:nsid w:val="3A65729A"/>
     <w:multiLevelType w:val="hybridMultilevel"/>
     <w:tmpl w:val="8F0AE3CC"/>
@@ -5389,10 +6254,13 @@
     </w:lvl>
   </w:abstractNum>
   <w:num w:numId="1">
-    <w:abstractNumId w:val="0"/>
+    <w:abstractNumId w:val="1"/>
   </w:num>
   <w:num w:numId="2">
-    <w:abstractNumId w:val="1"/>
+    <w:abstractNumId w:val="2"/>
+  </w:num>
+  <w:num w:numId="3">
+    <w:abstractNumId w:val="0"/>
   </w:num>
 </w:numbering>
 </file>
@@ -6449,6 +7317,19 @@
       <w:outlineLvl w:val="9"/>
     </w:pPr>
   </w:style>
+  <w:style w:type="paragraph" w:styleId="ListBullet">
+    <w:name w:val="List Bullet"/>
+    <w:basedOn w:val="Normal"/>
+    <w:uiPriority w:val="99"/>
+    <w:unhideWhenUsed/>
+    <w:rsid w:val="00B641BE"/>
+    <w:pPr>
+      <w:numPr>
+        <w:numId w:val="3"/>
+      </w:numPr>
+      <w:contextualSpacing/>
+    </w:pPr>
+  </w:style>
 </w:styles>
 </file>
 

</xml_diff>

<commit_message>
Completed simple Calculator form with express and node js
</commit_message>
<xml_diff>
--- a/Notes.docx
+++ b/Notes.docx
@@ -183,21 +183,7 @@
         <w:rPr>
           <w:lang w:val="en-US"/>
         </w:rPr>
-        <w:t xml:space="preserve">Some computers </w:t>
-      </w:r>
-      <w:proofErr w:type="gramStart"/>
-      <w:r>
-        <w:rPr>
-          <w:lang w:val="en-US"/>
-        </w:rPr>
-        <w:t>have to</w:t>
-      </w:r>
-      <w:proofErr w:type="gramEnd"/>
-      <w:r>
-        <w:rPr>
-          <w:lang w:val="en-US"/>
-        </w:rPr>
-        <w:t xml:space="preserve"> stay online 24/7 ready to serve data – these are </w:t>
+        <w:t xml:space="preserve">Some computers have to stay online 24/7 ready to serve data – these are </w:t>
       </w:r>
       <w:r>
         <w:rPr>
@@ -323,27 +309,13 @@
         <w:rPr>
           <w:lang w:val="en-US"/>
         </w:rPr>
-        <w:t xml:space="preserve"> in their </w:t>
-      </w:r>
-      <w:proofErr w:type="gramStart"/>
-      <w:r>
-        <w:rPr>
-          <w:lang w:val="en-US"/>
-        </w:rPr>
-        <w:t xml:space="preserve">database </w:t>
-      </w:r>
-      <w:r>
-        <w:rPr>
-          <w:lang w:val="en-US"/>
-        </w:rPr>
-        <w:t>,</w:t>
-      </w:r>
-      <w:proofErr w:type="gramEnd"/>
-      <w:r>
-        <w:rPr>
-          <w:lang w:val="en-US"/>
-        </w:rPr>
-        <w:t xml:space="preserve"> and return the exact IP address</w:t>
+        <w:t xml:space="preserve"> in their database </w:t>
+      </w:r>
+      <w:r>
+        <w:rPr>
+          <w:lang w:val="en-US"/>
+        </w:rPr>
+        <w:t>, and return the exact IP address</w:t>
       </w:r>
     </w:p>
     <w:p>
@@ -567,21 +539,7 @@
         <w:rPr>
           <w:lang w:val="en-US"/>
         </w:rPr>
-        <w:t xml:space="preserve">Code that </w:t>
-      </w:r>
-      <w:proofErr w:type="gramStart"/>
-      <w:r>
-        <w:rPr>
-          <w:lang w:val="en-US"/>
-        </w:rPr>
-        <w:t>actually lets</w:t>
-      </w:r>
-      <w:proofErr w:type="gramEnd"/>
-      <w:r>
-        <w:rPr>
-          <w:lang w:val="en-US"/>
-        </w:rPr>
-        <w:t xml:space="preserve"> your website do things or have </w:t>
+        <w:t xml:space="preserve">Code that actually lets your website do things or have </w:t>
       </w:r>
       <w:proofErr w:type="spellStart"/>
       <w:r>
@@ -937,21 +895,7 @@
         <w:rPr>
           <w:lang w:val="en-US"/>
         </w:rPr>
-        <w:t xml:space="preserve">In this case, </w:t>
-      </w:r>
-      <w:proofErr w:type="gramStart"/>
-      <w:r>
-        <w:rPr>
-          <w:lang w:val="en-US"/>
-        </w:rPr>
-        <w:t>it’s</w:t>
-      </w:r>
-      <w:proofErr w:type="gramEnd"/>
-      <w:r>
-        <w:rPr>
-          <w:lang w:val="en-US"/>
-        </w:rPr>
-        <w:t xml:space="preserve"> that everything is coded using the utf-8 standard</w:t>
+        <w:t>In this case, it’s that everything is coded using the utf-8 standard</w:t>
       </w:r>
     </w:p>
     <w:p>
@@ -1309,21 +1253,7 @@
         <w:rPr>
           <w:lang w:val="en-US"/>
         </w:rPr>
-        <w:t xml:space="preserve">Some of the components </w:t>
-      </w:r>
-      <w:proofErr w:type="gramStart"/>
-      <w:r>
-        <w:rPr>
-          <w:lang w:val="en-US"/>
-        </w:rPr>
-        <w:t>actually need</w:t>
-      </w:r>
-      <w:proofErr w:type="gramEnd"/>
-      <w:r>
-        <w:rPr>
-          <w:lang w:val="en-US"/>
-        </w:rPr>
-        <w:t xml:space="preserve"> bootstrap </w:t>
+        <w:t xml:space="preserve">Some of the components actually need bootstrap </w:t>
       </w:r>
       <w:proofErr w:type="spellStart"/>
       <w:r>
@@ -1579,14 +1509,7 @@
         <w:rPr>
           <w:lang w:val="en-US"/>
         </w:rPr>
-        <w:t xml:space="preserve">) will automatically distribute </w:t>
-      </w:r>
-      <w:proofErr w:type="gramStart"/>
-      <w:r>
-        <w:rPr>
-          <w:lang w:val="en-US"/>
-        </w:rPr>
-        <w:t xml:space="preserve">themselves </w:t>
+        <w:t xml:space="preserve">) will automatically distribute themselves </w:t>
       </w:r>
       <w:r>
         <w:rPr>
@@ -1598,14 +1521,7 @@
         <w:rPr>
           <w:lang w:val="en-US"/>
         </w:rPr>
-        <w:t>evenly</w:t>
-      </w:r>
-      <w:proofErr w:type="gramEnd"/>
-      <w:r>
-        <w:rPr>
-          <w:lang w:val="en-US"/>
-        </w:rPr>
-        <w:t xml:space="preserve"> across the row </w:t>
+        <w:t xml:space="preserve">evenly across the row </w:t>
       </w:r>
     </w:p>
     <w:p>
@@ -1673,21 +1589,7 @@
         <w:rPr>
           <w:lang w:val="en-US"/>
         </w:rPr>
-        <w:t xml:space="preserve">We should have a </w:t>
-      </w:r>
-      <w:proofErr w:type="gramStart"/>
-      <w:r>
-        <w:rPr>
-          <w:lang w:val="en-US"/>
-        </w:rPr>
-        <w:t>6 unit</w:t>
-      </w:r>
-      <w:proofErr w:type="gramEnd"/>
-      <w:r>
-        <w:rPr>
-          <w:lang w:val="en-US"/>
-        </w:rPr>
-        <w:t xml:space="preserve"> column on any size medium or greater</w:t>
+        <w:t>We should have a 6 unit column on any size medium or greater</w:t>
       </w:r>
     </w:p>
     <w:p>
@@ -1750,21 +1652,7 @@
         <w:rPr>
           <w:lang w:val="en-US"/>
         </w:rPr>
-        <w:t xml:space="preserve">Container-fluid gives a </w:t>
-      </w:r>
-      <w:proofErr w:type="gramStart"/>
-      <w:r>
-        <w:rPr>
-          <w:lang w:val="en-US"/>
-        </w:rPr>
-        <w:t>more clean</w:t>
-      </w:r>
-      <w:proofErr w:type="gramEnd"/>
-      <w:r>
-        <w:rPr>
-          <w:lang w:val="en-US"/>
-        </w:rPr>
-        <w:t xml:space="preserve"> movement through the viewport breakpoints</w:t>
+        <w:t>Container-fluid gives a more clean movement through the viewport breakpoints</w:t>
       </w:r>
     </w:p>
     <w:p>
@@ -1782,21 +1670,7 @@
         <w:rPr>
           <w:lang w:val="en-US"/>
         </w:rPr>
-        <w:t xml:space="preserve">Works </w:t>
-      </w:r>
-      <w:proofErr w:type="gramStart"/>
-      <w:r>
-        <w:rPr>
-          <w:lang w:val="en-US"/>
-        </w:rPr>
-        <w:t>really well</w:t>
-      </w:r>
-      <w:proofErr w:type="gramEnd"/>
-      <w:r>
-        <w:rPr>
-          <w:lang w:val="en-US"/>
-        </w:rPr>
-        <w:t xml:space="preserve"> for text </w:t>
+        <w:t xml:space="preserve">Works really well for text </w:t>
       </w:r>
     </w:p>
     <w:p>
@@ -1851,21 +1725,7 @@
         <w:rPr>
           <w:lang w:val="en-US"/>
         </w:rPr>
-        <w:t xml:space="preserve">Standard padding of 3% 7% seems to work </w:t>
-      </w:r>
-      <w:proofErr w:type="gramStart"/>
-      <w:r>
-        <w:rPr>
-          <w:lang w:val="en-US"/>
-        </w:rPr>
-        <w:t>really well</w:t>
-      </w:r>
-      <w:proofErr w:type="gramEnd"/>
-      <w:r>
-        <w:rPr>
-          <w:lang w:val="en-US"/>
-        </w:rPr>
-        <w:t xml:space="preserve"> </w:t>
+        <w:t xml:space="preserve">Standard padding of 3% 7% seems to work really well </w:t>
       </w:r>
     </w:p>
     <w:p>
@@ -2368,58 +2228,83 @@
         <w:rPr>
           <w:lang w:val="en-US"/>
         </w:rPr>
+        <w:t xml:space="preserve"> = prompt("Enter your tweet ");</w:t>
+      </w:r>
+    </w:p>
+    <w:p>
+      <w:pPr>
+        <w:rPr>
+          <w:lang w:val="en-US"/>
+        </w:rPr>
+      </w:pPr>
+      <w:r>
+        <w:rPr>
+          <w:lang w:val="en-US"/>
+        </w:rPr>
+        <w:t>console.log(</w:t>
+      </w:r>
+      <w:proofErr w:type="spellStart"/>
+      <w:r>
+        <w:rPr>
+          <w:lang w:val="en-US"/>
+        </w:rPr>
+        <w:t>userInput</w:t>
+      </w:r>
+      <w:proofErr w:type="spellEnd"/>
+      <w:r>
+        <w:rPr>
+          <w:lang w:val="en-US"/>
+        </w:rPr>
+        <w:t>);</w:t>
+      </w:r>
+    </w:p>
+    <w:p>
+      <w:pPr>
+        <w:rPr>
+          <w:lang w:val="en-US"/>
+        </w:rPr>
+      </w:pPr>
+    </w:p>
+    <w:p>
+      <w:pPr>
+        <w:rPr>
+          <w:lang w:val="en-US"/>
+        </w:rPr>
+      </w:pPr>
+      <w:r>
+        <w:rPr>
+          <w:lang w:val="en-US"/>
+        </w:rPr>
+        <w:t xml:space="preserve">var </w:t>
+      </w:r>
+      <w:proofErr w:type="spellStart"/>
+      <w:r>
+        <w:rPr>
+          <w:lang w:val="en-US"/>
+        </w:rPr>
+        <w:t>inputCharacterCount</w:t>
+      </w:r>
+      <w:proofErr w:type="spellEnd"/>
+      <w:r>
+        <w:rPr>
+          <w:lang w:val="en-US"/>
+        </w:rPr>
         <w:t xml:space="preserve"> = </w:t>
       </w:r>
-      <w:proofErr w:type="gramStart"/>
-      <w:r>
-        <w:rPr>
-          <w:lang w:val="en-US"/>
-        </w:rPr>
-        <w:t>prompt(</w:t>
-      </w:r>
-      <w:proofErr w:type="gramEnd"/>
-      <w:r>
-        <w:rPr>
-          <w:lang w:val="en-US"/>
-        </w:rPr>
-        <w:t>"Enter your tweet ");</w:t>
-      </w:r>
-    </w:p>
-    <w:p>
-      <w:pPr>
-        <w:rPr>
-          <w:lang w:val="en-US"/>
-        </w:rPr>
-      </w:pPr>
-      <w:r>
-        <w:rPr>
-          <w:lang w:val="en-US"/>
-        </w:rPr>
-        <w:t>console.log(</w:t>
-      </w:r>
       <w:proofErr w:type="spellStart"/>
       <w:r>
         <w:rPr>
           <w:lang w:val="en-US"/>
         </w:rPr>
-        <w:t>userInput</w:t>
+        <w:t>userInput.length</w:t>
       </w:r>
       <w:proofErr w:type="spellEnd"/>
-      <w:proofErr w:type="gramStart"/>
-      <w:r>
-        <w:rPr>
-          <w:lang w:val="en-US"/>
-        </w:rPr>
-        <w:t>);</w:t>
-      </w:r>
-      <w:proofErr w:type="gramEnd"/>
-    </w:p>
-    <w:p>
-      <w:pPr>
-        <w:rPr>
-          <w:lang w:val="en-US"/>
-        </w:rPr>
-      </w:pPr>
+      <w:r>
+        <w:rPr>
+          <w:lang w:val="en-US"/>
+        </w:rPr>
+        <w:t>;</w:t>
+      </w:r>
     </w:p>
     <w:p>
       <w:pPr>
@@ -2438,6 +2323,32 @@
         <w:rPr>
           <w:lang w:val="en-US"/>
         </w:rPr>
+        <w:t>remainingCharacters</w:t>
+      </w:r>
+      <w:proofErr w:type="spellEnd"/>
+      <w:r>
+        <w:rPr>
+          <w:lang w:val="en-US"/>
+        </w:rPr>
+        <w:t xml:space="preserve"> = </w:t>
+      </w:r>
+      <w:r>
+        <w:rPr>
+          <w:lang w:val="en-US"/>
+        </w:rPr>
+        <w:t>140</w:t>
+      </w:r>
+      <w:r>
+        <w:rPr>
+          <w:lang w:val="en-US"/>
+        </w:rPr>
+        <w:t xml:space="preserve"> - </w:t>
+      </w:r>
+      <w:proofErr w:type="spellStart"/>
+      <w:r>
+        <w:rPr>
+          <w:lang w:val="en-US"/>
+        </w:rPr>
         <w:t>inputCharacterCount</w:t>
       </w:r>
       <w:proofErr w:type="spellEnd"/>
@@ -2445,42 +2356,53 @@
         <w:rPr>
           <w:lang w:val="en-US"/>
         </w:rPr>
-        <w:t xml:space="preserve"> = </w:t>
+        <w:t>;</w:t>
+      </w:r>
+    </w:p>
+    <w:p>
+      <w:pPr>
+        <w:rPr>
+          <w:lang w:val="en-US"/>
+        </w:rPr>
+      </w:pPr>
+    </w:p>
+    <w:p>
+      <w:pPr>
+        <w:rPr>
+          <w:lang w:val="en-US"/>
+        </w:rPr>
+      </w:pPr>
+      <w:r>
+        <w:rPr>
+          <w:lang w:val="en-US"/>
+        </w:rPr>
+        <w:t>alert(String(</w:t>
       </w:r>
       <w:proofErr w:type="spellStart"/>
       <w:r>
         <w:rPr>
           <w:lang w:val="en-US"/>
         </w:rPr>
-        <w:t>userInput.</w:t>
-      </w:r>
-      <w:proofErr w:type="gramStart"/>
-      <w:r>
-        <w:rPr>
-          <w:lang w:val="en-US"/>
-        </w:rPr>
-        <w:t>length</w:t>
+        <w:t>inputCharacterCount</w:t>
       </w:r>
       <w:proofErr w:type="spellEnd"/>
       <w:r>
         <w:rPr>
           <w:lang w:val="en-US"/>
         </w:rPr>
-        <w:t>;</w:t>
-      </w:r>
-      <w:proofErr w:type="gramEnd"/>
-    </w:p>
-    <w:p>
-      <w:pPr>
-        <w:rPr>
-          <w:lang w:val="en-US"/>
-        </w:rPr>
-      </w:pPr>
-      <w:r>
-        <w:rPr>
-          <w:lang w:val="en-US"/>
-        </w:rPr>
-        <w:t xml:space="preserve">var </w:t>
+        <w:t>) + '</w:t>
+      </w:r>
+      <w:r>
+        <w:rPr>
+          <w:lang w:val="en-US"/>
+        </w:rPr>
+        <w:t xml:space="preserve"> U</w:t>
+      </w:r>
+      <w:r>
+        <w:rPr>
+          <w:lang w:val="en-US"/>
+        </w:rPr>
+        <w:t>sed. ' + String(</w:t>
       </w:r>
       <w:proofErr w:type="spellStart"/>
       <w:r>
@@ -2494,102 +2416,6 @@
         <w:rPr>
           <w:lang w:val="en-US"/>
         </w:rPr>
-        <w:t xml:space="preserve"> = </w:t>
-      </w:r>
-      <w:r>
-        <w:rPr>
-          <w:lang w:val="en-US"/>
-        </w:rPr>
-        <w:t>140</w:t>
-      </w:r>
-      <w:r>
-        <w:rPr>
-          <w:lang w:val="en-US"/>
-        </w:rPr>
-        <w:t xml:space="preserve"> - </w:t>
-      </w:r>
-      <w:proofErr w:type="spellStart"/>
-      <w:proofErr w:type="gramStart"/>
-      <w:r>
-        <w:rPr>
-          <w:lang w:val="en-US"/>
-        </w:rPr>
-        <w:t>inputCharacterCount</w:t>
-      </w:r>
-      <w:proofErr w:type="spellEnd"/>
-      <w:r>
-        <w:rPr>
-          <w:lang w:val="en-US"/>
-        </w:rPr>
-        <w:t>;</w:t>
-      </w:r>
-      <w:proofErr w:type="gramEnd"/>
-    </w:p>
-    <w:p>
-      <w:pPr>
-        <w:rPr>
-          <w:lang w:val="en-US"/>
-        </w:rPr>
-      </w:pPr>
-    </w:p>
-    <w:p>
-      <w:pPr>
-        <w:rPr>
-          <w:lang w:val="en-US"/>
-        </w:rPr>
-      </w:pPr>
-      <w:proofErr w:type="gramStart"/>
-      <w:r>
-        <w:rPr>
-          <w:lang w:val="en-US"/>
-        </w:rPr>
-        <w:t>alert(</w:t>
-      </w:r>
-      <w:proofErr w:type="gramEnd"/>
-      <w:r>
-        <w:rPr>
-          <w:lang w:val="en-US"/>
-        </w:rPr>
-        <w:t>String(</w:t>
-      </w:r>
-      <w:proofErr w:type="spellStart"/>
-      <w:r>
-        <w:rPr>
-          <w:lang w:val="en-US"/>
-        </w:rPr>
-        <w:t>inputCharacterCount</w:t>
-      </w:r>
-      <w:proofErr w:type="spellEnd"/>
-      <w:r>
-        <w:rPr>
-          <w:lang w:val="en-US"/>
-        </w:rPr>
-        <w:t>) + '</w:t>
-      </w:r>
-      <w:r>
-        <w:rPr>
-          <w:lang w:val="en-US"/>
-        </w:rPr>
-        <w:t xml:space="preserve"> U</w:t>
-      </w:r>
-      <w:r>
-        <w:rPr>
-          <w:lang w:val="en-US"/>
-        </w:rPr>
-        <w:t>sed. ' + String(</w:t>
-      </w:r>
-      <w:proofErr w:type="spellStart"/>
-      <w:r>
-        <w:rPr>
-          <w:lang w:val="en-US"/>
-        </w:rPr>
-        <w:t>remainingCharacters</w:t>
-      </w:r>
-      <w:proofErr w:type="spellEnd"/>
-      <w:r>
-        <w:rPr>
-          <w:lang w:val="en-US"/>
-        </w:rPr>
         <w:t>) + "</w:t>
       </w:r>
       <w:r>
@@ -2602,16 +2428,8 @@
         <w:rPr>
           <w:lang w:val="en-US"/>
         </w:rPr>
-        <w:t>Remaining"</w:t>
-      </w:r>
-      <w:proofErr w:type="gramStart"/>
-      <w:r>
-        <w:rPr>
-          <w:lang w:val="en-US"/>
-        </w:rPr>
-        <w:t>);</w:t>
-      </w:r>
-      <w:proofErr w:type="gramEnd"/>
+        <w:t>Remaining");</w:t>
+      </w:r>
     </w:p>
     <w:p>
       <w:pPr>
@@ -2639,7 +2457,6 @@
         <w:t>slice(</w:t>
       </w:r>
       <w:proofErr w:type="spellStart"/>
-      <w:proofErr w:type="gramStart"/>
       <w:r>
         <w:rPr>
           <w:b/>
@@ -2649,7 +2466,6 @@
         <w:t>x,y</w:t>
       </w:r>
       <w:proofErr w:type="spellEnd"/>
-      <w:proofErr w:type="gramEnd"/>
       <w:r>
         <w:rPr>
           <w:b/>
@@ -2665,19 +2481,11 @@
           <w:lang w:val="en-US"/>
         </w:rPr>
       </w:pPr>
-      <w:proofErr w:type="gramStart"/>
-      <w:r>
-        <w:rPr>
-          <w:lang w:val="en-US"/>
-        </w:rPr>
-        <w:t>Let’s</w:t>
-      </w:r>
-      <w:proofErr w:type="gramEnd"/>
-      <w:r>
-        <w:rPr>
-          <w:lang w:val="en-US"/>
-        </w:rPr>
-        <w:t xml:space="preserve"> you slice your strings </w:t>
+      <w:r>
+        <w:rPr>
+          <w:lang w:val="en-US"/>
+        </w:rPr>
+        <w:t xml:space="preserve">Let’s you slice your strings </w:t>
       </w:r>
     </w:p>
     <w:p>
@@ -2948,19 +2756,11 @@
           <w:lang w:val="en-US"/>
         </w:rPr>
       </w:pPr>
-      <w:proofErr w:type="gramStart"/>
-      <w:r>
-        <w:rPr>
-          <w:lang w:val="en-US"/>
-        </w:rPr>
-        <w:t>Basically</w:t>
-      </w:r>
-      <w:proofErr w:type="gramEnd"/>
-      <w:r>
-        <w:rPr>
-          <w:lang w:val="en-US"/>
-        </w:rPr>
-        <w:t xml:space="preserve"> catalogs the page into individual objects that we can select and manipulate</w:t>
+      <w:r>
+        <w:rPr>
+          <w:lang w:val="en-US"/>
+        </w:rPr>
+        <w:t>Basically catalogs the page into individual objects that we can select and manipulate</w:t>
       </w:r>
       <w:r>
         <w:rPr>
@@ -3110,7 +2910,6 @@
         </w:rPr>
       </w:pPr>
       <w:proofErr w:type="spellStart"/>
-      <w:proofErr w:type="gramStart"/>
       <w:r>
         <w:rPr>
           <w:lang w:val="en-US"/>
@@ -3118,7 +2917,6 @@
         <w:t>document.querySelector</w:t>
       </w:r>
       <w:proofErr w:type="spellEnd"/>
-      <w:proofErr w:type="gramEnd"/>
       <w:r>
         <w:rPr>
           <w:lang w:val="en-US"/>
@@ -3145,7 +2943,6 @@
         </w:rPr>
       </w:pPr>
       <w:proofErr w:type="spellStart"/>
-      <w:proofErr w:type="gramStart"/>
       <w:r>
         <w:rPr>
           <w:lang w:val="en-US"/>
@@ -3153,7 +2950,6 @@
         <w:t>document.getElementsByTagName</w:t>
       </w:r>
       <w:proofErr w:type="spellEnd"/>
-      <w:proofErr w:type="gramEnd"/>
       <w:r>
         <w:rPr>
           <w:lang w:val="en-US"/>
@@ -3680,6 +3476,7 @@
       </w:pPr>
       <w:r>
         <w:rPr>
+          <w:noProof/>
           <w:lang w:val="en-US"/>
         </w:rPr>
         <w:drawing>
@@ -3727,6 +3524,7 @@
       </w:pPr>
       <w:r>
         <w:rPr>
+          <w:noProof/>
           <w:lang w:val="en-US"/>
         </w:rPr>
         <w:lastRenderedPageBreak/>
@@ -3835,6 +3633,7 @@
       </w:pPr>
       <w:r>
         <w:rPr>
+          <w:noProof/>
           <w:lang w:val="en-US"/>
         </w:rPr>
         <w:drawing>
@@ -3889,6 +3688,7 @@
       </w:pPr>
       <w:r>
         <w:rPr>
+          <w:noProof/>
           <w:lang w:val="en-US"/>
         </w:rPr>
         <w:drawing>
@@ -4002,6 +3802,7 @@
       </w:pPr>
       <w:r>
         <w:rPr>
+          <w:noProof/>
           <w:lang w:val="en-US"/>
         </w:rPr>
         <w:lastRenderedPageBreak/>
@@ -4075,35 +3876,7 @@
         <w:rPr>
           <w:lang w:val="en-US"/>
         </w:rPr>
-        <w:t xml:space="preserve"> property, if you fill one argument, </w:t>
-      </w:r>
-      <w:proofErr w:type="gramStart"/>
-      <w:r>
-        <w:rPr>
-          <w:lang w:val="en-US"/>
-        </w:rPr>
-        <w:t>you’re</w:t>
-      </w:r>
-      <w:proofErr w:type="gramEnd"/>
-      <w:r>
-        <w:rPr>
-          <w:lang w:val="en-US"/>
-        </w:rPr>
-        <w:t xml:space="preserve"> getting the value of that property. If you fill in another, </w:t>
-      </w:r>
-      <w:proofErr w:type="gramStart"/>
-      <w:r>
-        <w:rPr>
-          <w:lang w:val="en-US"/>
-        </w:rPr>
-        <w:t>you’re</w:t>
-      </w:r>
-      <w:proofErr w:type="gramEnd"/>
-      <w:r>
-        <w:rPr>
-          <w:lang w:val="en-US"/>
-        </w:rPr>
-        <w:t xml:space="preserve"> no</w:t>
+        <w:t xml:space="preserve"> property, if you fill one argument, you’re getting the value of that property. If you fill in another, you’re no</w:t>
       </w:r>
       <w:r>
         <w:rPr>
@@ -4135,6 +3908,7 @@
       </w:r>
       <w:r>
         <w:rPr>
+          <w:noProof/>
           <w:lang w:val="en-US"/>
         </w:rPr>
         <w:drawing>
@@ -4189,6 +3963,7 @@
       </w:r>
       <w:r>
         <w:rPr>
+          <w:noProof/>
           <w:lang w:val="en-US"/>
         </w:rPr>
         <w:drawing>
@@ -4304,6 +4079,7 @@
       </w:pPr>
       <w:r>
         <w:rPr>
+          <w:noProof/>
           <w:lang w:val="en-US"/>
         </w:rPr>
         <w:drawing>
@@ -4351,6 +4127,7 @@
       </w:pPr>
       <w:r>
         <w:rPr>
+          <w:noProof/>
           <w:lang w:val="en-US"/>
         </w:rPr>
         <w:drawing>
@@ -4411,6 +4188,7 @@
       </w:pPr>
       <w:r>
         <w:rPr>
+          <w:noProof/>
           <w:lang w:val="en-US"/>
         </w:rPr>
         <w:drawing>
@@ -4471,6 +4249,7 @@
       </w:pPr>
       <w:r>
         <w:rPr>
+          <w:noProof/>
           <w:lang w:val="en-US"/>
         </w:rPr>
         <w:drawing>
@@ -4531,6 +4310,7 @@
       </w:pPr>
       <w:r>
         <w:rPr>
+          <w:noProof/>
           <w:lang w:val="en-US"/>
         </w:rPr>
         <w:lastRenderedPageBreak/>
@@ -4581,14 +4361,7 @@
         <w:rPr>
           <w:lang w:val="en-US"/>
         </w:rPr>
-        <w:t>$(“selector”</w:t>
-      </w:r>
-      <w:proofErr w:type="gramStart"/>
-      <w:r>
-        <w:rPr>
-          <w:lang w:val="en-US"/>
-        </w:rPr>
-        <w:t>).</w:t>
+        <w:t>$(“selector”).</w:t>
       </w:r>
       <w:proofErr w:type="spellStart"/>
       <w:r>
@@ -4598,7 +4371,6 @@
         <w:t>attr</w:t>
       </w:r>
       <w:proofErr w:type="spellEnd"/>
-      <w:proofErr w:type="gramEnd"/>
       <w:r>
         <w:rPr>
           <w:lang w:val="en-US"/>
@@ -4635,6 +4407,7 @@
       </w:pPr>
       <w:r>
         <w:rPr>
+          <w:noProof/>
           <w:lang w:val="en-US"/>
         </w:rPr>
         <w:drawing>
@@ -4707,6 +4480,7 @@
       </w:pPr>
       <w:r>
         <w:rPr>
+          <w:noProof/>
           <w:lang w:val="en-US"/>
         </w:rPr>
         <w:drawing>
@@ -4781,6 +4555,7 @@
       </w:pPr>
       <w:r>
         <w:rPr>
+          <w:noProof/>
           <w:lang w:val="en-US"/>
         </w:rPr>
         <w:drawing>
@@ -4855,6 +4630,7 @@
       </w:pPr>
       <w:r>
         <w:rPr>
+          <w:noProof/>
           <w:lang w:val="en-US"/>
         </w:rPr>
         <w:drawing>
@@ -4913,29 +4689,22 @@
           <w:lang w:val="en-US"/>
         </w:rPr>
       </w:pPr>
-      <w:proofErr w:type="gramStart"/>
-      <w:r>
-        <w:rPr>
-          <w:lang w:val="en-US"/>
-        </w:rPr>
-        <w:t>There’s</w:t>
-      </w:r>
-      <w:proofErr w:type="gramEnd"/>
-      <w:r>
-        <w:rPr>
-          <w:lang w:val="en-US"/>
-        </w:rPr>
-        <w:t xml:space="preserve"> also prepend and append to add it directly into the element you’ve queried </w:t>
-      </w:r>
-    </w:p>
-    <w:p>
-      <w:pPr>
-        <w:rPr>
-          <w:lang w:val="en-US"/>
-        </w:rPr>
-      </w:pPr>
-      <w:r>
-        <w:rPr>
+      <w:r>
+        <w:rPr>
+          <w:lang w:val="en-US"/>
+        </w:rPr>
+        <w:t xml:space="preserve">There’s also prepend and append to add it directly into the element you’ve queried </w:t>
+      </w:r>
+    </w:p>
+    <w:p>
+      <w:pPr>
+        <w:rPr>
+          <w:lang w:val="en-US"/>
+        </w:rPr>
+      </w:pPr>
+      <w:r>
+        <w:rPr>
+          <w:noProof/>
           <w:lang w:val="en-US"/>
         </w:rPr>
         <w:drawing>
@@ -5018,21 +4787,7 @@
         <w:rPr>
           <w:lang w:val="en-US"/>
         </w:rPr>
-        <w:t>$(</w:t>
-      </w:r>
-      <w:proofErr w:type="gramStart"/>
-      <w:r>
-        <w:rPr>
-          <w:lang w:val="en-US"/>
-        </w:rPr>
-        <w:t>).hide</w:t>
-      </w:r>
-      <w:proofErr w:type="gramEnd"/>
-      <w:r>
-        <w:rPr>
-          <w:lang w:val="en-US"/>
-        </w:rPr>
-        <w:t>(), .show(), .toggle()</w:t>
+        <w:t>$().hide(), .show(), .toggle()</w:t>
       </w:r>
       <w:r>
         <w:rPr>
@@ -5096,7 +4851,6 @@
         <w:t xml:space="preserve">, </w:t>
       </w:r>
       <w:proofErr w:type="spellStart"/>
-      <w:proofErr w:type="gramStart"/>
       <w:r>
         <w:rPr>
           <w:lang w:val="en-US"/>
@@ -5104,7 +4858,6 @@
         <w:t>slidedown,slidetoggle</w:t>
       </w:r>
       <w:proofErr w:type="spellEnd"/>
-      <w:proofErr w:type="gramEnd"/>
       <w:r>
         <w:rPr>
           <w:lang w:val="en-US"/>
@@ -5184,6 +4937,7 @@
       </w:pPr>
       <w:r>
         <w:rPr>
+          <w:noProof/>
           <w:lang w:val="en-US"/>
         </w:rPr>
         <w:drawing>
@@ -5423,7 +5177,6 @@
         <w:t xml:space="preserve">Create file -&gt; touch </w:t>
       </w:r>
       <w:proofErr w:type="spellStart"/>
-      <w:proofErr w:type="gramStart"/>
       <w:r>
         <w:rPr>
           <w:lang w:val="en-US"/>
@@ -5431,7 +5184,6 @@
         <w:t>filename.extension</w:t>
       </w:r>
       <w:proofErr w:type="spellEnd"/>
-      <w:proofErr w:type="gramEnd"/>
     </w:p>
     <w:p>
       <w:pPr>
@@ -5631,21 +5383,7 @@
         <w:rPr>
           <w:lang w:val="en-US"/>
         </w:rPr>
-        <w:t xml:space="preserve">Client-Side: Where </w:t>
-      </w:r>
-      <w:proofErr w:type="gramStart"/>
-      <w:r>
-        <w:rPr>
-          <w:lang w:val="en-US"/>
-        </w:rPr>
-        <w:t>everyone’s</w:t>
-      </w:r>
-      <w:proofErr w:type="gramEnd"/>
-      <w:r>
-        <w:rPr>
-          <w:lang w:val="en-US"/>
-        </w:rPr>
-        <w:t xml:space="preserve"> seated, eating </w:t>
+        <w:t xml:space="preserve">Client-Side: Where everyone’s seated, eating </w:t>
       </w:r>
     </w:p>
     <w:p>
@@ -5713,25 +5451,7 @@
         <w:rPr>
           <w:lang w:val="en-US"/>
         </w:rPr>
-        <w:t>Section 1</w:t>
-      </w:r>
-      <w:r>
-        <w:rPr>
-          <w:lang w:val="en-US"/>
-        </w:rPr>
-        <w:t>8</w:t>
-      </w:r>
-      <w:r>
-        <w:rPr>
-          <w:lang w:val="en-US"/>
-        </w:rPr>
-        <w:t xml:space="preserve">: </w:t>
-      </w:r>
-      <w:r>
-        <w:rPr>
-          <w:lang w:val="en-US"/>
-        </w:rPr>
-        <w:t>Nodejs</w:t>
+        <w:t>Section 18: Nodejs</w:t>
       </w:r>
     </w:p>
     <w:p>
@@ -5763,21 +5483,7 @@
         <w:rPr>
           <w:lang w:val="en-US"/>
         </w:rPr>
-        <w:t xml:space="preserve"> </w:t>
-      </w:r>
-      <w:proofErr w:type="gramStart"/>
-      <w:r>
-        <w:rPr>
-          <w:lang w:val="en-US"/>
-        </w:rPr>
-        <w:t>we’ve</w:t>
-      </w:r>
-      <w:proofErr w:type="gramEnd"/>
-      <w:r>
-        <w:rPr>
-          <w:lang w:val="en-US"/>
-        </w:rPr>
-        <w:t xml:space="preserve"> written so far is trapped within the browser.</w:t>
+        <w:t xml:space="preserve"> we’ve written so far is trapped within the browser.</w:t>
       </w:r>
     </w:p>
     <w:p>
@@ -5791,19 +5497,11 @@
           <w:lang w:val="en-US"/>
         </w:rPr>
       </w:pPr>
-      <w:proofErr w:type="gramStart"/>
-      <w:r>
-        <w:rPr>
-          <w:lang w:val="en-US"/>
-        </w:rPr>
-        <w:t>Can’t</w:t>
-      </w:r>
-      <w:proofErr w:type="gramEnd"/>
-      <w:r>
-        <w:rPr>
-          <w:lang w:val="en-US"/>
-        </w:rPr>
-        <w:t xml:space="preserve"> access file systems on the computer, listen to requests </w:t>
+      <w:r>
+        <w:rPr>
+          <w:lang w:val="en-US"/>
+        </w:rPr>
+        <w:t xml:space="preserve">Can’t access file systems on the computer, listen to requests </w:t>
       </w:r>
       <w:r>
         <w:rPr>
@@ -5985,14 +5683,365 @@
         </w:numPr>
         <w:ind w:left="360" w:hanging="360"/>
         <w:rPr>
-          <w:lang w:val="en-US"/>
-        </w:rPr>
-      </w:pPr>
+          <w:b/>
+          <w:bCs/>
+          <w:lang w:val="en-US"/>
+        </w:rPr>
+      </w:pPr>
+    </w:p>
+    <w:p>
+      <w:pPr>
+        <w:pStyle w:val="ListBullet"/>
+        <w:numPr>
+          <w:ilvl w:val="0"/>
+          <w:numId w:val="0"/>
+        </w:numPr>
+        <w:ind w:left="360" w:hanging="360"/>
+        <w:rPr>
+          <w:b/>
+          <w:bCs/>
+          <w:lang w:val="en-US"/>
+        </w:rPr>
+      </w:pPr>
+    </w:p>
+    <w:p>
+      <w:pPr>
+        <w:pStyle w:val="Heading1"/>
+        <w:rPr>
+          <w:lang w:val="en-US"/>
+        </w:rPr>
+      </w:pPr>
+      <w:r>
+        <w:rPr>
+          <w:lang w:val="en-US"/>
+        </w:rPr>
+        <w:lastRenderedPageBreak/>
+        <w:t>Section 19: express.js</w:t>
+      </w:r>
+    </w:p>
+    <w:p>
+      <w:pPr>
+        <w:pStyle w:val="ListBullet"/>
+        <w:numPr>
+          <w:ilvl w:val="0"/>
+          <w:numId w:val="0"/>
+        </w:numPr>
+        <w:ind w:left="360" w:hanging="360"/>
+        <w:rPr>
+          <w:lang w:val="en-US"/>
+        </w:rPr>
+      </w:pPr>
+      <w:r>
+        <w:rPr>
+          <w:noProof/>
+          <w:lang w:val="en-US"/>
+        </w:rPr>
+        <w:drawing>
+          <wp:inline distT="0" distB="0" distL="0" distR="0" wp14:anchorId="41B43A89" wp14:editId="3A3669B8">
+            <wp:extent cx="3477110" cy="3162741"/>
+            <wp:effectExtent l="0" t="0" r="9525" b="0"/>
+            <wp:docPr id="21" name="Picture 21"/>
+            <wp:cNvGraphicFramePr>
+              <a:graphicFrameLocks xmlns:a="http://schemas.openxmlformats.org/drawingml/2006/main" noChangeAspect="1"/>
+            </wp:cNvGraphicFramePr>
+            <a:graphic xmlns:a="http://schemas.openxmlformats.org/drawingml/2006/main">
+              <a:graphicData uri="http://schemas.openxmlformats.org/drawingml/2006/picture">
+                <pic:pic xmlns:pic="http://schemas.openxmlformats.org/drawingml/2006/picture">
+                  <pic:nvPicPr>
+                    <pic:cNvPr id="1" name=""/>
+                    <pic:cNvPicPr/>
+                  </pic:nvPicPr>
+                  <pic:blipFill>
+                    <a:blip r:embed="rId40"/>
+                    <a:stretch>
+                      <a:fillRect/>
+                    </a:stretch>
+                  </pic:blipFill>
+                  <pic:spPr>
+                    <a:xfrm>
+                      <a:off x="0" y="0"/>
+                      <a:ext cx="3477110" cy="3162741"/>
+                    </a:xfrm>
+                    <a:prstGeom prst="rect">
+                      <a:avLst/>
+                    </a:prstGeom>
+                  </pic:spPr>
+                </pic:pic>
+              </a:graphicData>
+            </a:graphic>
+          </wp:inline>
+        </w:drawing>
+      </w:r>
+    </w:p>
+    <w:p>
+      <w:pPr>
+        <w:pStyle w:val="ListBullet"/>
+        <w:numPr>
+          <w:ilvl w:val="0"/>
+          <w:numId w:val="0"/>
+        </w:numPr>
+        <w:ind w:left="360" w:hanging="360"/>
+        <w:jc w:val="both"/>
+        <w:rPr>
+          <w:lang w:val="en-US"/>
+        </w:rPr>
+      </w:pPr>
+      <w:r>
+        <w:rPr>
+          <w:lang w:val="en-US"/>
+        </w:rPr>
+        <w:t xml:space="preserve">The underlying idea is that once we receive a request for a given route, we respond with </w:t>
+      </w:r>
+      <w:proofErr w:type="spellStart"/>
+      <w:r>
+        <w:rPr>
+          <w:lang w:val="en-US"/>
+        </w:rPr>
+        <w:t>response.send</w:t>
+      </w:r>
+      <w:proofErr w:type="spellEnd"/>
       <w:r>
         <w:rPr>
           <w:lang w:val="en-US"/>
         </w:rPr>
         <w:t xml:space="preserve"> </w:t>
+      </w:r>
+    </w:p>
+    <w:p>
+      <w:pPr>
+        <w:pStyle w:val="ListBullet"/>
+        <w:numPr>
+          <w:ilvl w:val="0"/>
+          <w:numId w:val="0"/>
+        </w:numPr>
+        <w:ind w:left="360" w:hanging="360"/>
+        <w:jc w:val="both"/>
+        <w:rPr>
+          <w:lang w:val="en-US"/>
+        </w:rPr>
+      </w:pPr>
+    </w:p>
+    <w:p>
+      <w:pPr>
+        <w:pStyle w:val="ListBullet"/>
+        <w:numPr>
+          <w:ilvl w:val="0"/>
+          <w:numId w:val="0"/>
+        </w:numPr>
+        <w:ind w:left="360" w:hanging="360"/>
+        <w:rPr>
+          <w:b/>
+          <w:bCs/>
+          <w:lang w:val="en-US"/>
+        </w:rPr>
+      </w:pPr>
+      <w:r>
+        <w:rPr>
+          <w:b/>
+          <w:bCs/>
+          <w:lang w:val="en-US"/>
+        </w:rPr>
+        <w:t>Setup:</w:t>
+      </w:r>
+    </w:p>
+    <w:p>
+      <w:pPr>
+        <w:pStyle w:val="ListBullet"/>
+        <w:numPr>
+          <w:ilvl w:val="0"/>
+          <w:numId w:val="0"/>
+        </w:numPr>
+        <w:ind w:left="360" w:hanging="360"/>
+        <w:rPr>
+          <w:b/>
+          <w:bCs/>
+          <w:lang w:val="en-US"/>
+        </w:rPr>
+      </w:pPr>
+      <w:r>
+        <w:rPr>
+          <w:b/>
+          <w:bCs/>
+          <w:lang w:val="en-US"/>
+        </w:rPr>
+        <w:drawing>
+          <wp:inline distT="0" distB="0" distL="0" distR="0" wp14:anchorId="6007BA8B" wp14:editId="238C60EE">
+            <wp:extent cx="3886742" cy="1609950"/>
+            <wp:effectExtent l="0" t="0" r="0" b="9525"/>
+            <wp:docPr id="35" name="Picture 35"/>
+            <wp:cNvGraphicFramePr>
+              <a:graphicFrameLocks xmlns:a="http://schemas.openxmlformats.org/drawingml/2006/main" noChangeAspect="1"/>
+            </wp:cNvGraphicFramePr>
+            <a:graphic xmlns:a="http://schemas.openxmlformats.org/drawingml/2006/main">
+              <a:graphicData uri="http://schemas.openxmlformats.org/drawingml/2006/picture">
+                <pic:pic xmlns:pic="http://schemas.openxmlformats.org/drawingml/2006/picture">
+                  <pic:nvPicPr>
+                    <pic:cNvPr id="1" name=""/>
+                    <pic:cNvPicPr/>
+                  </pic:nvPicPr>
+                  <pic:blipFill>
+                    <a:blip r:embed="rId41"/>
+                    <a:stretch>
+                      <a:fillRect/>
+                    </a:stretch>
+                  </pic:blipFill>
+                  <pic:spPr>
+                    <a:xfrm>
+                      <a:off x="0" y="0"/>
+                      <a:ext cx="3886742" cy="1609950"/>
+                    </a:xfrm>
+                    <a:prstGeom prst="rect">
+                      <a:avLst/>
+                    </a:prstGeom>
+                  </pic:spPr>
+                </pic:pic>
+              </a:graphicData>
+            </a:graphic>
+          </wp:inline>
+        </w:drawing>
+      </w:r>
+    </w:p>
+    <w:p>
+      <w:pPr>
+        <w:pStyle w:val="ListBullet"/>
+        <w:numPr>
+          <w:ilvl w:val="0"/>
+          <w:numId w:val="0"/>
+        </w:numPr>
+        <w:ind w:left="360" w:hanging="360"/>
+        <w:rPr>
+          <w:b/>
+          <w:bCs/>
+          <w:lang w:val="en-US"/>
+        </w:rPr>
+      </w:pPr>
+      <w:r>
+        <w:rPr>
+          <w:b/>
+          <w:bCs/>
+          <w:lang w:val="en-US"/>
+        </w:rPr>
+        <w:t xml:space="preserve">Follow up with </w:t>
+      </w:r>
+      <w:proofErr w:type="spellStart"/>
+      <w:r>
+        <w:rPr>
+          <w:b/>
+          <w:bCs/>
+          <w:lang w:val="en-US"/>
+        </w:rPr>
+        <w:t>npm</w:t>
+      </w:r>
+      <w:proofErr w:type="spellEnd"/>
+      <w:r>
+        <w:rPr>
+          <w:b/>
+          <w:bCs/>
+          <w:lang w:val="en-US"/>
+        </w:rPr>
+        <w:t xml:space="preserve"> install express</w:t>
+      </w:r>
+    </w:p>
+    <w:p>
+      <w:pPr>
+        <w:pStyle w:val="ListBullet"/>
+        <w:numPr>
+          <w:ilvl w:val="0"/>
+          <w:numId w:val="0"/>
+        </w:numPr>
+        <w:ind w:left="360" w:hanging="360"/>
+        <w:jc w:val="both"/>
+        <w:rPr>
+          <w:lang w:val="en-US"/>
+        </w:rPr>
+      </w:pPr>
+    </w:p>
+    <w:p>
+      <w:pPr>
+        <w:pStyle w:val="ListBullet"/>
+        <w:numPr>
+          <w:ilvl w:val="0"/>
+          <w:numId w:val="0"/>
+        </w:numPr>
+        <w:ind w:left="360" w:hanging="360"/>
+        <w:jc w:val="both"/>
+        <w:rPr>
+          <w:lang w:val="en-US"/>
+        </w:rPr>
+      </w:pPr>
+      <w:r>
+        <w:rPr>
+          <w:lang w:val="en-US"/>
+        </w:rPr>
+        <w:drawing>
+          <wp:inline distT="0" distB="0" distL="0" distR="0" wp14:anchorId="58EA7613" wp14:editId="35C0AE7D">
+            <wp:extent cx="4229690" cy="409632"/>
+            <wp:effectExtent l="0" t="0" r="0" b="9525"/>
+            <wp:docPr id="36" name="Picture 36"/>
+            <wp:cNvGraphicFramePr>
+              <a:graphicFrameLocks xmlns:a="http://schemas.openxmlformats.org/drawingml/2006/main" noChangeAspect="1"/>
+            </wp:cNvGraphicFramePr>
+            <a:graphic xmlns:a="http://schemas.openxmlformats.org/drawingml/2006/main">
+              <a:graphicData uri="http://schemas.openxmlformats.org/drawingml/2006/picture">
+                <pic:pic xmlns:pic="http://schemas.openxmlformats.org/drawingml/2006/picture">
+                  <pic:nvPicPr>
+                    <pic:cNvPr id="1" name=""/>
+                    <pic:cNvPicPr/>
+                  </pic:nvPicPr>
+                  <pic:blipFill>
+                    <a:blip r:embed="rId42"/>
+                    <a:stretch>
+                      <a:fillRect/>
+                    </a:stretch>
+                  </pic:blipFill>
+                  <pic:spPr>
+                    <a:xfrm>
+                      <a:off x="0" y="0"/>
+                      <a:ext cx="4229690" cy="409632"/>
+                    </a:xfrm>
+                    <a:prstGeom prst="rect">
+                      <a:avLst/>
+                    </a:prstGeom>
+                  </pic:spPr>
+                </pic:pic>
+              </a:graphicData>
+            </a:graphic>
+          </wp:inline>
+        </w:drawing>
+      </w:r>
+    </w:p>
+    <w:p>
+      <w:pPr>
+        <w:pStyle w:val="ListBullet"/>
+        <w:numPr>
+          <w:ilvl w:val="0"/>
+          <w:numId w:val="0"/>
+        </w:numPr>
+        <w:ind w:left="360" w:hanging="360"/>
+        <w:jc w:val="both"/>
+        <w:rPr>
+          <w:lang w:val="en-US"/>
+        </w:rPr>
+      </w:pPr>
+      <w:r>
+        <w:rPr>
+          <w:lang w:val="en-US"/>
+        </w:rPr>
+        <w:t>__</w:t>
+      </w:r>
+      <w:proofErr w:type="spellStart"/>
+      <w:r>
+        <w:rPr>
+          <w:lang w:val="en-US"/>
+        </w:rPr>
+        <w:t>dirname</w:t>
+      </w:r>
+      <w:proofErr w:type="spellEnd"/>
+      <w:r>
+        <w:rPr>
+          <w:lang w:val="en-US"/>
+        </w:rPr>
+        <w:t xml:space="preserve"> will consistently return the directory name of the server file </w:t>
       </w:r>
     </w:p>
     <w:sectPr>
@@ -6874,6 +6923,7 @@
   <w:style w:type="character" w:default="1" w:styleId="DefaultParagraphFont">
     <w:name w:val="Default Paragraph Font"/>
     <w:uiPriority w:val="1"/>
+    <w:semiHidden/>
     <w:unhideWhenUsed/>
   </w:style>
   <w:style w:type="table" w:default="1" w:styleId="TableNormal">

</xml_diff>